<commit_message>
Change the plan, title, text, color
Change the plan about:
title, text, underline color
banner style(still thinking)
background color
</commit_message>
<xml_diff>
--- a/01-Project Document/2021-10-04-site map practice.docx
+++ b/01-Project Document/2021-10-04-site map practice.docx
@@ -697,21 +697,7 @@
               <w:rPr>
                 <w:rFonts w:asciiTheme="majorEastAsia" w:eastAsiaTheme="majorEastAsia" w:hAnsiTheme="majorEastAsia" w:hint="eastAsia"/>
               </w:rPr>
-              <w:t xml:space="preserve"> </w:t>
-            </w:r>
-            <w:proofErr w:type="gramStart"/>
-            <w:r>
-              <w:rPr>
-                <w:rFonts w:asciiTheme="majorEastAsia" w:eastAsiaTheme="majorEastAsia" w:hAnsiTheme="majorEastAsia" w:hint="eastAsia"/>
-              </w:rPr>
-              <w:t>註</w:t>
-            </w:r>
-            <w:proofErr w:type="gramEnd"/>
-            <w:r>
-              <w:rPr>
-                <w:rFonts w:asciiTheme="majorEastAsia" w:eastAsiaTheme="majorEastAsia" w:hAnsiTheme="majorEastAsia" w:hint="eastAsia"/>
-              </w:rPr>
-              <w:t xml:space="preserve"> 3.</w:t>
+              <w:t xml:space="preserve"> 註 3.</w:t>
             </w:r>
           </w:p>
           <w:p>
@@ -2718,21 +2704,7 @@
         <w:rPr>
           <w:rFonts w:asciiTheme="majorEastAsia" w:eastAsiaTheme="majorEastAsia" w:hAnsiTheme="majorEastAsia" w:hint="eastAsia"/>
         </w:rPr>
-        <w:t>, 欄位及文字為表示</w:t>
-      </w:r>
-      <w:proofErr w:type="gramStart"/>
-      <w:r>
-        <w:rPr>
-          <w:rFonts w:asciiTheme="majorEastAsia" w:eastAsiaTheme="majorEastAsia" w:hAnsiTheme="majorEastAsia" w:hint="eastAsia"/>
-        </w:rPr>
-        <w:t>一</w:t>
-      </w:r>
-      <w:proofErr w:type="gramEnd"/>
-      <w:r>
-        <w:rPr>
-          <w:rFonts w:asciiTheme="majorEastAsia" w:eastAsiaTheme="majorEastAsia" w:hAnsiTheme="majorEastAsia" w:hint="eastAsia"/>
-        </w:rPr>
-        <w:t>頁式網站地圖概念</w:t>
+        <w:t>, 欄位及文字為表示一頁式網站地圖概念</w:t>
       </w:r>
     </w:p>
     <w:p>
@@ -2805,20 +2777,14 @@
       </w:r>
       <w:r>
         <w:rPr>
-          <w:rFonts w:asciiTheme="majorEastAsia" w:eastAsiaTheme="majorEastAsia" w:hAnsiTheme="majorEastAsia" w:hint="eastAsia"/>
-        </w:rPr>
-        <w:t xml:space="preserve"> </w:t>
-      </w:r>
-      <w:r>
-        <w:rPr>
           <w:rFonts w:asciiTheme="majorEastAsia" w:eastAsiaTheme="majorEastAsia" w:hAnsiTheme="majorEastAsia"/>
           <w:noProof/>
         </w:rPr>
         <w:drawing>
-          <wp:inline distT="0" distB="0" distL="0" distR="0" wp14:anchorId="556210A2" wp14:editId="6A4461D0">
-            <wp:extent cx="156851" cy="168055"/>
-            <wp:effectExtent l="0" t="0" r="0" b="3810"/>
-            <wp:docPr id="14" name="圖片 14"/>
+          <wp:inline distT="0" distB="0" distL="0" distR="0" wp14:anchorId="00CDD1A1" wp14:editId="6A4FCF71">
+            <wp:extent cx="167922" cy="161925"/>
+            <wp:effectExtent l="0" t="0" r="3810" b="0"/>
+            <wp:docPr id="21" name="圖片 21"/>
             <wp:cNvGraphicFramePr>
               <a:graphicFrameLocks xmlns:a="http://schemas.openxmlformats.org/drawingml/2006/main" noChangeAspect="1"/>
             </wp:cNvGraphicFramePr>
@@ -2838,7 +2804,7 @@
                   <pic:spPr>
                     <a:xfrm>
                       <a:off x="0" y="0"/>
-                      <a:ext cx="157970" cy="169254"/>
+                      <a:ext cx="171627" cy="165498"/>
                     </a:xfrm>
                     <a:prstGeom prst="rect">
                       <a:avLst/>
@@ -2852,12 +2818,9 @@
       </w:r>
       <w:r>
         <w:rPr>
-          <w:rFonts w:asciiTheme="majorEastAsia" w:eastAsiaTheme="majorEastAsia" w:hAnsiTheme="majorEastAsia" w:hint="eastAsia"/>
-        </w:rPr>
-        <w:t xml:space="preserve"> </w:t>
-      </w:r>
-      <w:r>
-        <w:t>#B54F36</w:t>
+          <w:rFonts w:asciiTheme="majorEastAsia" w:eastAsiaTheme="majorEastAsia" w:hAnsiTheme="majorEastAsia"/>
+        </w:rPr>
+        <w:t>#BDC0BA</w:t>
       </w:r>
       <w:r>
         <w:rPr>
@@ -2952,86 +2915,31 @@
         <w:rPr>
           <w:rFonts w:asciiTheme="majorEastAsia" w:eastAsiaTheme="majorEastAsia" w:hAnsiTheme="majorEastAsia" w:hint="eastAsia"/>
         </w:rPr>
-        <w:t xml:space="preserve"> 可以有浮動效果, 例</w:t>
-      </w:r>
-      <w:r>
-        <w:rPr>
-          <w:rFonts w:asciiTheme="majorEastAsia" w:eastAsiaTheme="majorEastAsia" w:hAnsiTheme="majorEastAsia"/>
-        </w:rPr>
-        <w:fldChar w:fldCharType="begin"/>
-      </w:r>
-      <w:r>
-        <w:rPr>
-          <w:rFonts w:asciiTheme="majorEastAsia" w:eastAsiaTheme="majorEastAsia" w:hAnsiTheme="majorEastAsia"/>
-        </w:rPr>
-        <w:instrText xml:space="preserve"> HYPERLINK "</w:instrText>
-      </w:r>
-      <w:r>
-        <w:rPr>
-          <w:rFonts w:asciiTheme="majorEastAsia" w:eastAsiaTheme="majorEastAsia" w:hAnsiTheme="majorEastAsia"/>
-        </w:rPr>
-        <w:instrText>http://www.jwc-tea.com.tw/</w:instrText>
-      </w:r>
-      <w:r>
-        <w:rPr>
-          <w:rFonts w:asciiTheme="majorEastAsia" w:eastAsiaTheme="majorEastAsia" w:hAnsiTheme="majorEastAsia"/>
-        </w:rPr>
-        <w:instrText xml:space="preserve">" </w:instrText>
-      </w:r>
-      <w:r>
-        <w:rPr>
-          <w:rFonts w:asciiTheme="majorEastAsia" w:eastAsiaTheme="majorEastAsia" w:hAnsiTheme="majorEastAsia"/>
-        </w:rPr>
-        <w:fldChar w:fldCharType="separate"/>
-      </w:r>
-      <w:r>
-        <w:rPr>
-          <w:rStyle w:val="a5"/>
-          <w:rFonts w:asciiTheme="majorEastAsia" w:eastAsiaTheme="majorEastAsia" w:hAnsiTheme="majorEastAsia"/>
-        </w:rPr>
-        <w:t>http://www.jwc-tea.com.tw/</w:t>
-      </w:r>
-      <w:r>
-        <w:rPr>
-          <w:rFonts w:asciiTheme="majorEastAsia" w:eastAsiaTheme="majorEastAsia" w:hAnsiTheme="majorEastAsia"/>
-        </w:rPr>
-        <w:fldChar w:fldCharType="end"/>
-      </w:r>
-      <w:r>
-        <w:rPr>
-          <w:rFonts w:asciiTheme="majorEastAsia" w:eastAsiaTheme="majorEastAsia" w:hAnsiTheme="majorEastAsia" w:hint="eastAsia"/>
-        </w:rPr>
-        <w:t xml:space="preserve"> 中的葉子效果</w:t>
-      </w:r>
-      <w:r>
-        <w:rPr>
-          <w:rFonts w:asciiTheme="majorEastAsia" w:eastAsiaTheme="majorEastAsia" w:hAnsiTheme="majorEastAsia" w:hint="eastAsia"/>
-        </w:rPr>
-        <w:t>(接近,</w:t>
-      </w:r>
-      <w:r>
-        <w:rPr>
-          <w:rFonts w:asciiTheme="majorEastAsia" w:eastAsiaTheme="majorEastAsia" w:hAnsiTheme="majorEastAsia"/>
-        </w:rPr>
         <w:t xml:space="preserve"> </w:t>
       </w:r>
       <w:r>
         <w:rPr>
           <w:rFonts w:asciiTheme="majorEastAsia" w:eastAsiaTheme="majorEastAsia" w:hAnsiTheme="majorEastAsia" w:hint="eastAsia"/>
         </w:rPr>
-        <w:t>但請不要一樣)</w:t>
-      </w:r>
-      <w:r>
-        <w:rPr>
-          <w:rFonts w:asciiTheme="majorEastAsia" w:eastAsiaTheme="majorEastAsia" w:hAnsiTheme="majorEastAsia" w:hint="eastAsia"/>
-        </w:rPr>
-        <w:t xml:space="preserve"> →</w:t>
-      </w:r>
-      <w:r>
-        <w:rPr>
-          <w:rFonts w:asciiTheme="majorEastAsia" w:eastAsiaTheme="majorEastAsia" w:hAnsiTheme="majorEastAsia" w:hint="eastAsia"/>
-        </w:rPr>
-        <w:t xml:space="preserve"> </w:t>
+        <w:t xml:space="preserve">和 </w:t>
+      </w:r>
+      <w:r>
+        <w:rPr>
+          <w:rFonts w:asciiTheme="majorEastAsia" w:eastAsiaTheme="majorEastAsia" w:hAnsiTheme="majorEastAsia" w:hint="eastAsia"/>
+        </w:rPr>
+        <w:t>I</w:t>
+      </w:r>
+      <w:r>
+        <w:rPr>
+          <w:rFonts w:asciiTheme="majorEastAsia" w:eastAsiaTheme="majorEastAsia" w:hAnsiTheme="majorEastAsia"/>
+        </w:rPr>
+        <w:t>con</w:t>
+      </w:r>
+      <w:r>
+        <w:rPr>
+          <w:rFonts w:asciiTheme="majorEastAsia" w:eastAsiaTheme="majorEastAsia" w:hAnsiTheme="majorEastAsia"/>
+        </w:rPr>
+        <w:t>s(</w:t>
       </w:r>
       <w:r>
         <w:rPr>
@@ -3039,10 +2947,10 @@
           <w:noProof/>
         </w:rPr>
         <w:drawing>
-          <wp:inline distT="0" distB="0" distL="0" distR="0" wp14:anchorId="07DD4602" wp14:editId="1B7ABB84">
-            <wp:extent cx="443230" cy="390538"/>
-            <wp:effectExtent l="0" t="0" r="0" b="9525"/>
-            <wp:docPr id="8" name="圖片 8"/>
+          <wp:inline distT="0" distB="0" distL="0" distR="0" wp14:anchorId="74F2AA4C" wp14:editId="58597FC4">
+            <wp:extent cx="169333" cy="174625"/>
+            <wp:effectExtent l="0" t="0" r="2540" b="0"/>
+            <wp:docPr id="20" name="圖片 20"/>
             <wp:cNvGraphicFramePr>
               <a:graphicFrameLocks xmlns:a="http://schemas.openxmlformats.org/drawingml/2006/main" noChangeAspect="1"/>
             </wp:cNvGraphicFramePr>
@@ -3062,6 +2970,150 @@
                   <pic:spPr>
                     <a:xfrm>
                       <a:off x="0" y="0"/>
+                      <a:ext cx="172647" cy="178043"/>
+                    </a:xfrm>
+                    <a:prstGeom prst="rect">
+                      <a:avLst/>
+                    </a:prstGeom>
+                  </pic:spPr>
+                </pic:pic>
+              </a:graphicData>
+            </a:graphic>
+          </wp:inline>
+        </w:drawing>
+      </w:r>
+      <w:r>
+        <w:rPr>
+          <w:rFonts w:asciiTheme="majorEastAsia" w:eastAsiaTheme="majorEastAsia" w:hAnsiTheme="majorEastAsia"/>
+        </w:rPr>
+        <w:t xml:space="preserve"> </w:t>
+      </w:r>
+      <w:r>
+        <w:rPr>
+          <w:rFonts w:asciiTheme="majorEastAsia" w:eastAsiaTheme="majorEastAsia" w:hAnsiTheme="majorEastAsia"/>
+        </w:rPr>
+        <w:t>#ED784A</w:t>
+      </w:r>
+      <w:r>
+        <w:rPr>
+          <w:rFonts w:asciiTheme="majorEastAsia" w:eastAsiaTheme="majorEastAsia" w:hAnsiTheme="majorEastAsia"/>
+        </w:rPr>
+        <w:t>)</w:t>
+      </w:r>
+      <w:r>
+        <w:rPr>
+          <w:rFonts w:asciiTheme="majorEastAsia" w:eastAsiaTheme="majorEastAsia" w:hAnsiTheme="majorEastAsia" w:hint="eastAsia"/>
+        </w:rPr>
+        <w:t>可以有浮動效果, 例</w:t>
+      </w:r>
+      <w:r>
+        <w:rPr>
+          <w:rFonts w:asciiTheme="majorEastAsia" w:eastAsiaTheme="majorEastAsia" w:hAnsiTheme="majorEastAsia"/>
+        </w:rPr>
+        <w:fldChar w:fldCharType="begin"/>
+      </w:r>
+      <w:r>
+        <w:rPr>
+          <w:rFonts w:asciiTheme="majorEastAsia" w:eastAsiaTheme="majorEastAsia" w:hAnsiTheme="majorEastAsia"/>
+        </w:rPr>
+        <w:instrText xml:space="preserve"> HYPERLINK "</w:instrText>
+      </w:r>
+      <w:r>
+        <w:rPr>
+          <w:rFonts w:asciiTheme="majorEastAsia" w:eastAsiaTheme="majorEastAsia" w:hAnsiTheme="majorEastAsia"/>
+        </w:rPr>
+        <w:instrText>http://www.jwc-tea.com.tw/</w:instrText>
+      </w:r>
+      <w:r>
+        <w:rPr>
+          <w:rFonts w:asciiTheme="majorEastAsia" w:eastAsiaTheme="majorEastAsia" w:hAnsiTheme="majorEastAsia"/>
+        </w:rPr>
+        <w:instrText xml:space="preserve">" </w:instrText>
+      </w:r>
+      <w:r>
+        <w:rPr>
+          <w:rFonts w:asciiTheme="majorEastAsia" w:eastAsiaTheme="majorEastAsia" w:hAnsiTheme="majorEastAsia"/>
+        </w:rPr>
+        <w:fldChar w:fldCharType="separate"/>
+      </w:r>
+      <w:r>
+        <w:rPr>
+          <w:rStyle w:val="a5"/>
+          <w:rFonts w:asciiTheme="majorEastAsia" w:eastAsiaTheme="majorEastAsia" w:hAnsiTheme="majorEastAsia"/>
+        </w:rPr>
+        <w:t>http://www.jwc-tea.com.tw/</w:t>
+      </w:r>
+      <w:r>
+        <w:rPr>
+          <w:rFonts w:asciiTheme="majorEastAsia" w:eastAsiaTheme="majorEastAsia" w:hAnsiTheme="majorEastAsia"/>
+        </w:rPr>
+        <w:fldChar w:fldCharType="end"/>
+      </w:r>
+      <w:r>
+        <w:rPr>
+          <w:rFonts w:asciiTheme="majorEastAsia" w:eastAsiaTheme="majorEastAsia" w:hAnsiTheme="majorEastAsia" w:hint="eastAsia"/>
+        </w:rPr>
+        <w:t xml:space="preserve"> 中的葉子效果</w:t>
+      </w:r>
+      <w:r>
+        <w:rPr>
+          <w:rFonts w:asciiTheme="majorEastAsia" w:eastAsiaTheme="majorEastAsia" w:hAnsiTheme="majorEastAsia" w:hint="eastAsia"/>
+        </w:rPr>
+        <w:t>(接近,</w:t>
+      </w:r>
+      <w:r>
+        <w:rPr>
+          <w:rFonts w:asciiTheme="majorEastAsia" w:eastAsiaTheme="majorEastAsia" w:hAnsiTheme="majorEastAsia"/>
+        </w:rPr>
+        <w:t xml:space="preserve"> </w:t>
+      </w:r>
+      <w:r>
+        <w:rPr>
+          <w:rFonts w:asciiTheme="majorEastAsia" w:eastAsiaTheme="majorEastAsia" w:hAnsiTheme="majorEastAsia" w:hint="eastAsia"/>
+        </w:rPr>
+        <w:t>但請不要一樣)</w:t>
+      </w:r>
+      <w:r>
+        <w:rPr>
+          <w:rFonts w:asciiTheme="majorEastAsia" w:eastAsiaTheme="majorEastAsia" w:hAnsiTheme="majorEastAsia" w:hint="eastAsia"/>
+        </w:rPr>
+        <w:t xml:space="preserve"> →</w:t>
+      </w:r>
+      <w:r>
+        <w:rPr>
+          <w:rFonts w:asciiTheme="majorEastAsia" w:eastAsiaTheme="majorEastAsia" w:hAnsiTheme="majorEastAsia" w:hint="eastAsia"/>
+        </w:rPr>
+        <w:t xml:space="preserve"> </w:t>
+      </w:r>
+      <w:r>
+        <w:rPr>
+          <w:rFonts w:asciiTheme="majorEastAsia" w:eastAsiaTheme="majorEastAsia" w:hAnsiTheme="majorEastAsia"/>
+          <w:noProof/>
+        </w:rPr>
+        <w:drawing>
+          <wp:inline distT="0" distB="0" distL="0" distR="0" wp14:anchorId="07DD4602" wp14:editId="1B7ABB84">
+            <wp:extent cx="443230" cy="390538"/>
+            <wp:effectExtent l="0" t="0" r="0" b="9525"/>
+            <wp:docPr id="8" name="圖片 8"/>
+            <wp:cNvGraphicFramePr>
+              <a:graphicFrameLocks xmlns:a="http://schemas.openxmlformats.org/drawingml/2006/main" noChangeAspect="1"/>
+            </wp:cNvGraphicFramePr>
+            <a:graphic xmlns:a="http://schemas.openxmlformats.org/drawingml/2006/main">
+              <a:graphicData uri="http://schemas.openxmlformats.org/drawingml/2006/picture">
+                <pic:pic xmlns:pic="http://schemas.openxmlformats.org/drawingml/2006/picture">
+                  <pic:nvPicPr>
+                    <pic:cNvPr id="1" name=""/>
+                    <pic:cNvPicPr/>
+                  </pic:nvPicPr>
+                  <pic:blipFill>
+                    <a:blip r:embed="rId11"/>
+                    <a:stretch>
+                      <a:fillRect/>
+                    </a:stretch>
+                  </pic:blipFill>
+                  <pic:spPr>
+                    <a:xfrm>
+                      <a:off x="0" y="0"/>
                       <a:ext cx="546138" cy="481212"/>
                     </a:xfrm>
                     <a:prstGeom prst="rect">
@@ -3175,7 +3227,7 @@
         </w:rPr>
         <w:t xml:space="preserve">參考: </w:t>
       </w:r>
-      <w:hyperlink r:id="rId11" w:history="1">
+      <w:hyperlink r:id="rId12" w:history="1">
         <w:r>
           <w:rPr>
             <w:rStyle w:val="a5"/>
@@ -3219,7 +3271,7 @@
     <w:p>
       <w:pPr>
         <w:rPr>
-          <w:rFonts w:asciiTheme="majorEastAsia" w:eastAsiaTheme="majorEastAsia" w:hAnsiTheme="majorEastAsia" w:hint="eastAsia"/>
+          <w:rFonts w:asciiTheme="majorEastAsia" w:eastAsiaTheme="majorEastAsia" w:hAnsiTheme="majorEastAsia"/>
         </w:rPr>
       </w:pPr>
       <w:r>
@@ -3243,7 +3295,7 @@
       <w:r>
         <w:t xml:space="preserve"> </w:t>
       </w:r>
-      <w:hyperlink r:id="rId12" w:history="1">
+      <w:hyperlink r:id="rId13" w:history="1">
         <w:r>
           <w:rPr>
             <w:rStyle w:val="a5"/>
@@ -3315,7 +3367,7 @@
                     <pic:cNvPicPr/>
                   </pic:nvPicPr>
                   <pic:blipFill>
-                    <a:blip r:embed="rId13"/>
+                    <a:blip r:embed="rId14"/>
                     <a:stretch>
                       <a:fillRect/>
                     </a:stretch>
@@ -3519,7 +3571,7 @@
         </w:rPr>
         <w:t xml:space="preserve">可以參考: </w:t>
       </w:r>
-      <w:hyperlink r:id="rId14" w:history="1">
+      <w:hyperlink r:id="rId15" w:history="1">
         <w:r>
           <w:rPr>
             <w:rStyle w:val="a5"/>
@@ -3546,7 +3598,7 @@
         </w:rPr>
         <w:t xml:space="preserve"> </w:t>
       </w:r>
-      <w:hyperlink r:id="rId15" w:history="1">
+      <w:hyperlink r:id="rId16" w:history="1">
         <w:r>
           <w:rPr>
             <w:rStyle w:val="a5"/>
@@ -3567,7 +3619,7 @@
         </w:rPr>
         <w:t xml:space="preserve">和 </w:t>
       </w:r>
-      <w:hyperlink r:id="rId16" w:history="1">
+      <w:hyperlink r:id="rId17" w:history="1">
         <w:r>
           <w:rPr>
             <w:rStyle w:val="a5"/>
@@ -3723,7 +3775,7 @@
         <w:rPr>
           <w:rFonts w:asciiTheme="majorEastAsia" w:eastAsiaTheme="majorEastAsia" w:hAnsiTheme="majorEastAsia" w:hint="eastAsia"/>
         </w:rPr>
-        <w:t>背景是黑色</w:t>
+        <w:t>背景是</w:t>
       </w:r>
       <w:r>
         <w:rPr>
@@ -3736,6 +3788,65 @@
           <w:rFonts w:asciiTheme="majorEastAsia" w:eastAsiaTheme="majorEastAsia" w:hAnsiTheme="majorEastAsia" w:hint="eastAsia"/>
         </w:rPr>
         <w:t xml:space="preserve"> </w:t>
+      </w:r>
+      <w:r>
+        <w:rPr>
+          <w:rFonts w:asciiTheme="majorEastAsia" w:eastAsiaTheme="majorEastAsia" w:hAnsiTheme="majorEastAsia"/>
+          <w:noProof/>
+        </w:rPr>
+        <w:drawing>
+          <wp:inline distT="0" distB="0" distL="0" distR="0" wp14:anchorId="42CD3E5E" wp14:editId="59D9B5A4">
+            <wp:extent cx="152400" cy="152400"/>
+            <wp:effectExtent l="0" t="0" r="0" b="0"/>
+            <wp:docPr id="22" name="圖片 22"/>
+            <wp:cNvGraphicFramePr>
+              <a:graphicFrameLocks xmlns:a="http://schemas.openxmlformats.org/drawingml/2006/main" noChangeAspect="1"/>
+            </wp:cNvGraphicFramePr>
+            <a:graphic xmlns:a="http://schemas.openxmlformats.org/drawingml/2006/main">
+              <a:graphicData uri="http://schemas.openxmlformats.org/drawingml/2006/picture">
+                <pic:pic xmlns:pic="http://schemas.openxmlformats.org/drawingml/2006/picture">
+                  <pic:nvPicPr>
+                    <pic:cNvPr id="1" name=""/>
+                    <pic:cNvPicPr/>
+                  </pic:nvPicPr>
+                  <pic:blipFill>
+                    <a:blip r:embed="rId18"/>
+                    <a:stretch>
+                      <a:fillRect/>
+                    </a:stretch>
+                  </pic:blipFill>
+                  <pic:spPr>
+                    <a:xfrm>
+                      <a:off x="0" y="0"/>
+                      <a:ext cx="152420" cy="152420"/>
+                    </a:xfrm>
+                    <a:prstGeom prst="rect">
+                      <a:avLst/>
+                    </a:prstGeom>
+                  </pic:spPr>
+                </pic:pic>
+              </a:graphicData>
+            </a:graphic>
+          </wp:inline>
+        </w:drawing>
+      </w:r>
+      <w:r>
+        <w:rPr>
+          <w:rFonts w:asciiTheme="majorEastAsia" w:eastAsiaTheme="majorEastAsia" w:hAnsiTheme="majorEastAsia"/>
+        </w:rPr>
+        <w:t xml:space="preserve"> </w:t>
+      </w:r>
+      <w:r>
+        <w:rPr>
+          <w:rFonts w:asciiTheme="majorEastAsia" w:eastAsiaTheme="majorEastAsia" w:hAnsiTheme="majorEastAsia"/>
+        </w:rPr>
+        <w:t>#D7C4BB</w:t>
+      </w:r>
+      <w:r>
+        <w:rPr>
+          <w:rFonts w:asciiTheme="majorEastAsia" w:eastAsiaTheme="majorEastAsia" w:hAnsiTheme="majorEastAsia" w:hint="eastAsia"/>
+        </w:rPr>
+        <w:t xml:space="preserve">或 </w:t>
       </w:r>
       <w:r>
         <w:rPr>
@@ -3758,7 +3869,7 @@
                     <pic:cNvPicPr/>
                   </pic:nvPicPr>
                   <pic:blipFill>
-                    <a:blip r:embed="rId17"/>
+                    <a:blip r:embed="rId19"/>
                     <a:stretch>
                       <a:fillRect/>
                     </a:stretch>
@@ -3931,6 +4042,85 @@
         </w:rPr>
         <w:t>選項</w:t>
       </w:r>
+      <w:r>
+        <w:rPr>
+          <w:rFonts w:asciiTheme="majorEastAsia" w:eastAsiaTheme="majorEastAsia" w:hAnsiTheme="majorEastAsia" w:hint="eastAsia"/>
+        </w:rPr>
+        <w:t>, 白色</w:t>
+      </w:r>
+      <w:r>
+        <w:rPr>
+          <w:rFonts w:asciiTheme="majorEastAsia" w:eastAsiaTheme="majorEastAsia" w:hAnsiTheme="majorEastAsia" w:hint="eastAsia"/>
+        </w:rPr>
+        <w:t>文字</w:t>
+      </w:r>
+      <w:r>
+        <w:rPr>
+          <w:rFonts w:asciiTheme="majorEastAsia" w:eastAsiaTheme="majorEastAsia" w:hAnsiTheme="majorEastAsia" w:hint="eastAsia"/>
+        </w:rPr>
+        <w:t>(</w:t>
+      </w:r>
+      <w:r>
+        <w:rPr>
+          <w:rFonts w:asciiTheme="majorEastAsia" w:eastAsiaTheme="majorEastAsia" w:hAnsiTheme="majorEastAsia"/>
+          <w:noProof/>
+        </w:rPr>
+        <w:drawing>
+          <wp:inline distT="0" distB="0" distL="0" distR="0" wp14:anchorId="2B44DC6C" wp14:editId="024F6BBA">
+            <wp:extent cx="157163" cy="171450"/>
+            <wp:effectExtent l="0" t="0" r="0" b="0"/>
+            <wp:docPr id="26" name="圖片 26"/>
+            <wp:cNvGraphicFramePr>
+              <a:graphicFrameLocks xmlns:a="http://schemas.openxmlformats.org/drawingml/2006/main" noChangeAspect="1"/>
+            </wp:cNvGraphicFramePr>
+            <a:graphic xmlns:a="http://schemas.openxmlformats.org/drawingml/2006/main">
+              <a:graphicData uri="http://schemas.openxmlformats.org/drawingml/2006/picture">
+                <pic:pic xmlns:pic="http://schemas.openxmlformats.org/drawingml/2006/picture">
+                  <pic:nvPicPr>
+                    <pic:cNvPr id="1" name=""/>
+                    <pic:cNvPicPr/>
+                  </pic:nvPicPr>
+                  <pic:blipFill>
+                    <a:blip r:embed="rId20"/>
+                    <a:stretch>
+                      <a:fillRect/>
+                    </a:stretch>
+                  </pic:blipFill>
+                  <pic:spPr>
+                    <a:xfrm>
+                      <a:off x="0" y="0"/>
+                      <a:ext cx="158671" cy="173095"/>
+                    </a:xfrm>
+                    <a:prstGeom prst="rect">
+                      <a:avLst/>
+                    </a:prstGeom>
+                  </pic:spPr>
+                </pic:pic>
+              </a:graphicData>
+            </a:graphic>
+          </wp:inline>
+        </w:drawing>
+      </w:r>
+      <w:r>
+        <w:rPr>
+          <w:rFonts w:asciiTheme="majorEastAsia" w:eastAsiaTheme="majorEastAsia" w:hAnsiTheme="majorEastAsia"/>
+        </w:rPr>
+        <w:t>#</w:t>
+      </w:r>
+      <w:proofErr w:type="spellStart"/>
+      <w:r>
+        <w:rPr>
+          <w:rFonts w:asciiTheme="majorEastAsia" w:eastAsiaTheme="majorEastAsia" w:hAnsiTheme="majorEastAsia"/>
+        </w:rPr>
+        <w:t>ffffff</w:t>
+      </w:r>
+      <w:proofErr w:type="spellEnd"/>
+      <w:r>
+        <w:rPr>
+          <w:rFonts w:asciiTheme="majorEastAsia" w:eastAsiaTheme="majorEastAsia" w:hAnsiTheme="majorEastAsia" w:hint="eastAsia"/>
+        </w:rPr>
+        <w:t>)</w:t>
+      </w:r>
     </w:p>
     <w:p>
       <w:pPr>
@@ -3993,7 +4183,7 @@
                     </pic:cNvPicPr>
                   </pic:nvPicPr>
                   <pic:blipFill>
-                    <a:blip r:embed="rId18">
+                    <a:blip r:embed="rId21">
                       <a:extLst>
                         <a:ext uri="{28A0092B-C50C-407E-A947-70E740481C1C}">
                           <a14:useLocalDpi xmlns:a14="http://schemas.microsoft.com/office/drawing/2010/main" val="0"/>
@@ -4046,6 +4236,65 @@
         <w:rPr>
           <w:rFonts w:asciiTheme="majorEastAsia" w:eastAsiaTheme="majorEastAsia" w:hAnsiTheme="majorEastAsia" w:hint="eastAsia"/>
         </w:rPr>
+        <w:t>(</w:t>
+      </w:r>
+      <w:r>
+        <w:rPr>
+          <w:rFonts w:asciiTheme="majorEastAsia" w:eastAsiaTheme="majorEastAsia" w:hAnsiTheme="majorEastAsia"/>
+          <w:noProof/>
+        </w:rPr>
+        <w:drawing>
+          <wp:inline distT="0" distB="0" distL="0" distR="0" wp14:anchorId="3B84F23D" wp14:editId="764DD1D1">
+            <wp:extent cx="161848" cy="174625"/>
+            <wp:effectExtent l="0" t="0" r="0" b="0"/>
+            <wp:docPr id="23" name="圖片 23"/>
+            <wp:cNvGraphicFramePr>
+              <a:graphicFrameLocks xmlns:a="http://schemas.openxmlformats.org/drawingml/2006/main" noChangeAspect="1"/>
+            </wp:cNvGraphicFramePr>
+            <a:graphic xmlns:a="http://schemas.openxmlformats.org/drawingml/2006/main">
+              <a:graphicData uri="http://schemas.openxmlformats.org/drawingml/2006/picture">
+                <pic:pic xmlns:pic="http://schemas.openxmlformats.org/drawingml/2006/picture">
+                  <pic:nvPicPr>
+                    <pic:cNvPr id="1" name=""/>
+                    <pic:cNvPicPr/>
+                  </pic:nvPicPr>
+                  <pic:blipFill>
+                    <a:blip r:embed="rId22"/>
+                    <a:stretch>
+                      <a:fillRect/>
+                    </a:stretch>
+                  </pic:blipFill>
+                  <pic:spPr>
+                    <a:xfrm>
+                      <a:off x="0" y="0"/>
+                      <a:ext cx="195911" cy="211378"/>
+                    </a:xfrm>
+                    <a:prstGeom prst="rect">
+                      <a:avLst/>
+                    </a:prstGeom>
+                  </pic:spPr>
+                </pic:pic>
+              </a:graphicData>
+            </a:graphic>
+          </wp:inline>
+        </w:drawing>
+      </w:r>
+      <w:r>
+        <w:rPr>
+          <w:rFonts w:asciiTheme="majorEastAsia" w:eastAsiaTheme="majorEastAsia" w:hAnsiTheme="majorEastAsia"/>
+        </w:rPr>
+        <w:t>#9E7A7A</w:t>
+      </w:r>
+      <w:r>
+        <w:rPr>
+          <w:rFonts w:asciiTheme="majorEastAsia" w:eastAsiaTheme="majorEastAsia" w:hAnsiTheme="majorEastAsia" w:hint="eastAsia"/>
+        </w:rPr>
+        <w:t>)</w:t>
+      </w:r>
+      <w:r>
+        <w:rPr>
+          <w:rFonts w:asciiTheme="majorEastAsia" w:eastAsiaTheme="majorEastAsia" w:hAnsiTheme="majorEastAsia" w:hint="eastAsia"/>
+        </w:rPr>
         <w:t>是</w:t>
       </w:r>
       <w:r>
@@ -4099,7 +4348,7 @@
                     <pic:cNvPicPr/>
                   </pic:nvPicPr>
                   <pic:blipFill>
-                    <a:blip r:embed="rId19"/>
+                    <a:blip r:embed="rId23"/>
                     <a:stretch>
                       <a:fillRect/>
                     </a:stretch>
@@ -4727,7 +4976,7 @@
                     <pic:cNvPicPr/>
                   </pic:nvPicPr>
                   <pic:blipFill>
-                    <a:blip r:embed="rId20"/>
+                    <a:blip r:embed="rId24"/>
                     <a:stretch>
                       <a:fillRect/>
                     </a:stretch>
@@ -4751,20 +5000,152 @@
         <w:rPr>
           <w:rFonts w:asciiTheme="majorEastAsia" w:eastAsiaTheme="majorEastAsia" w:hAnsiTheme="majorEastAsia" w:hint="eastAsia"/>
         </w:rPr>
-        <w:t xml:space="preserve"> → 帶有文字顏色底線和改變文字顏色</w:t>
-      </w:r>
-      <w:r>
-        <w:rPr>
-          <w:rFonts w:asciiTheme="majorEastAsia" w:eastAsiaTheme="majorEastAsia" w:hAnsiTheme="majorEastAsia" w:hint="eastAsia"/>
-        </w:rPr>
-        <w:t xml:space="preserve">, 以及出現下拉式選單 → </w:t>
-      </w:r>
-      <w:r>
-        <w:rPr>
-          <w:rFonts w:asciiTheme="majorEastAsia" w:eastAsiaTheme="majorEastAsia" w:hAnsiTheme="majorEastAsia"/>
+        <w:t xml:space="preserve"> → 帶有文字顏色底線</w:t>
+      </w:r>
+      <w:r>
+        <w:rPr>
+          <w:rFonts w:asciiTheme="majorEastAsia" w:eastAsiaTheme="majorEastAsia" w:hAnsiTheme="majorEastAsia" w:hint="eastAsia"/>
+        </w:rPr>
+        <w:t>(</w:t>
+      </w:r>
+      <w:r>
+        <w:rPr>
           <w:noProof/>
         </w:rPr>
+        <w:drawing>
+          <wp:inline distT="0" distB="0" distL="0" distR="0" wp14:anchorId="72C5EFE1" wp14:editId="2E90853F">
+            <wp:extent cx="177800" cy="172861"/>
+            <wp:effectExtent l="0" t="0" r="0" b="0"/>
+            <wp:docPr id="33" name="圖片 33"/>
+            <wp:cNvGraphicFramePr>
+              <a:graphicFrameLocks xmlns:a="http://schemas.openxmlformats.org/drawingml/2006/main" noChangeAspect="1"/>
+            </wp:cNvGraphicFramePr>
+            <a:graphic xmlns:a="http://schemas.openxmlformats.org/drawingml/2006/main">
+              <a:graphicData uri="http://schemas.openxmlformats.org/drawingml/2006/picture">
+                <pic:pic xmlns:pic="http://schemas.openxmlformats.org/drawingml/2006/picture">
+                  <pic:nvPicPr>
+                    <pic:cNvPr id="1" name=""/>
+                    <pic:cNvPicPr/>
+                  </pic:nvPicPr>
+                  <pic:blipFill>
+                    <a:blip r:embed="rId25"/>
+                    <a:stretch>
+                      <a:fillRect/>
+                    </a:stretch>
+                  </pic:blipFill>
+                  <pic:spPr>
+                    <a:xfrm>
+                      <a:off x="0" y="0"/>
+                      <a:ext cx="181518" cy="176476"/>
+                    </a:xfrm>
+                    <a:prstGeom prst="rect">
+                      <a:avLst/>
+                    </a:prstGeom>
+                  </pic:spPr>
+                </pic:pic>
+              </a:graphicData>
+            </a:graphic>
+          </wp:inline>
+        </w:drawing>
+      </w:r>
+      <w:r>
+        <w:t>#FB9966</w:t>
+      </w:r>
+      <w:r>
+        <w:rPr>
+          <w:rFonts w:asciiTheme="majorEastAsia" w:eastAsiaTheme="majorEastAsia" w:hAnsiTheme="majorEastAsia" w:hint="eastAsia"/>
+        </w:rPr>
+        <w:t>)</w:t>
+      </w:r>
+      <w:r>
+        <w:rPr>
+          <w:rFonts w:asciiTheme="majorEastAsia" w:eastAsiaTheme="majorEastAsia" w:hAnsiTheme="majorEastAsia" w:hint="eastAsia"/>
+        </w:rPr>
+        <w:t>和改變文字顏色</w:t>
+      </w:r>
+      <w:r>
+        <w:rPr>
+          <w:rFonts w:asciiTheme="majorEastAsia" w:eastAsiaTheme="majorEastAsia" w:hAnsiTheme="majorEastAsia" w:hint="eastAsia"/>
+        </w:rPr>
+        <w:t>(</w:t>
+      </w:r>
+      <w:r>
+        <w:rPr>
+          <w:rFonts w:asciiTheme="majorEastAsia" w:eastAsiaTheme="majorEastAsia" w:hAnsiTheme="majorEastAsia"/>
+          <w:noProof/>
+        </w:rPr>
+        <w:drawing>
+          <wp:inline distT="0" distB="0" distL="0" distR="0" wp14:anchorId="72EDBDD8" wp14:editId="2598FD7C">
+            <wp:extent cx="169333" cy="174625"/>
+            <wp:effectExtent l="0" t="0" r="2540" b="0"/>
+            <wp:docPr id="31" name="圖片 31"/>
+            <wp:cNvGraphicFramePr>
+              <a:graphicFrameLocks xmlns:a="http://schemas.openxmlformats.org/drawingml/2006/main" noChangeAspect="1"/>
+            </wp:cNvGraphicFramePr>
+            <a:graphic xmlns:a="http://schemas.openxmlformats.org/drawingml/2006/main">
+              <a:graphicData uri="http://schemas.openxmlformats.org/drawingml/2006/picture">
+                <pic:pic xmlns:pic="http://schemas.openxmlformats.org/drawingml/2006/picture">
+                  <pic:nvPicPr>
+                    <pic:cNvPr id="1" name=""/>
+                    <pic:cNvPicPr/>
+                  </pic:nvPicPr>
+                  <pic:blipFill>
+                    <a:blip r:embed="rId10"/>
+                    <a:stretch>
+                      <a:fillRect/>
+                    </a:stretch>
+                  </pic:blipFill>
+                  <pic:spPr>
+                    <a:xfrm>
+                      <a:off x="0" y="0"/>
+                      <a:ext cx="172647" cy="178043"/>
+                    </a:xfrm>
+                    <a:prstGeom prst="rect">
+                      <a:avLst/>
+                    </a:prstGeom>
+                  </pic:spPr>
+                </pic:pic>
+              </a:graphicData>
+            </a:graphic>
+          </wp:inline>
+        </w:drawing>
+      </w:r>
+      <w:r>
+        <w:rPr>
+          <w:rFonts w:asciiTheme="majorEastAsia" w:eastAsiaTheme="majorEastAsia" w:hAnsiTheme="majorEastAsia"/>
+        </w:rPr>
+        <w:t xml:space="preserve"> </w:t>
+      </w:r>
+      <w:r>
+        <w:rPr>
+          <w:rFonts w:asciiTheme="majorEastAsia" w:eastAsiaTheme="majorEastAsia" w:hAnsiTheme="majorEastAsia"/>
+        </w:rPr>
+        <w:t>#ED784A</w:t>
+      </w:r>
+      <w:r>
+        <w:rPr>
+          <w:rFonts w:asciiTheme="majorEastAsia" w:eastAsiaTheme="majorEastAsia" w:hAnsiTheme="majorEastAsia" w:hint="eastAsia"/>
+        </w:rPr>
+        <w:t>)</w:t>
+      </w:r>
+      <w:r>
+        <w:rPr>
+          <w:rFonts w:asciiTheme="majorEastAsia" w:eastAsiaTheme="majorEastAsia" w:hAnsiTheme="majorEastAsia" w:hint="eastAsia"/>
+        </w:rPr>
+        <w:t xml:space="preserve">, </w:t>
+      </w:r>
+      <w:r>
+        <w:rPr>
+          <w:rFonts w:asciiTheme="majorEastAsia" w:eastAsiaTheme="majorEastAsia" w:hAnsiTheme="majorEastAsia" w:hint="eastAsia"/>
+        </w:rPr>
         <w:lastRenderedPageBreak/>
+        <w:t xml:space="preserve">以及出現下拉式選單 → </w:t>
+      </w:r>
+      <w:r>
+        <w:rPr>
+          <w:rFonts w:asciiTheme="majorEastAsia" w:eastAsiaTheme="majorEastAsia" w:hAnsiTheme="majorEastAsia"/>
+          <w:noProof/>
+        </w:rPr>
         <w:drawing>
           <wp:inline distT="0" distB="0" distL="0" distR="0" wp14:anchorId="17754F51" wp14:editId="17D8EA49">
             <wp:extent cx="1484769" cy="988444"/>
@@ -4781,7 +5162,7 @@
                     <pic:cNvPicPr/>
                   </pic:nvPicPr>
                   <pic:blipFill>
-                    <a:blip r:embed="rId21"/>
+                    <a:blip r:embed="rId26"/>
                     <a:stretch>
                       <a:fillRect/>
                     </a:stretch>
@@ -4837,7 +5218,7 @@
         </w:rPr>
         <w:t xml:space="preserve">請參考: </w:t>
       </w:r>
-      <w:hyperlink r:id="rId22" w:history="1">
+      <w:hyperlink r:id="rId27" w:history="1">
         <w:r>
           <w:rPr>
             <w:rStyle w:val="a5"/>
@@ -4889,7 +5270,7 @@
       <w:r>
         <w:t xml:space="preserve"> </w:t>
       </w:r>
-      <w:hyperlink r:id="rId23" w:history="1">
+      <w:hyperlink r:id="rId28" w:history="1">
         <w:proofErr w:type="gramStart"/>
         <w:r>
           <w:rPr>
@@ -4944,7 +5325,7 @@
         </w:rPr>
         <w:t xml:space="preserve"> </w:t>
       </w:r>
-      <w:hyperlink r:id="rId24" w:history="1">
+      <w:hyperlink r:id="rId29" w:history="1">
         <w:r>
           <w:rPr>
             <w:rStyle w:val="a5"/>
@@ -5174,6 +5555,7 @@
       <w:r>
         <w:rPr>
           <w:rFonts w:asciiTheme="majorEastAsia" w:eastAsiaTheme="majorEastAsia" w:hAnsiTheme="majorEastAsia"/>
+          <w:noProof/>
         </w:rPr>
         <w:drawing>
           <wp:inline distT="0" distB="0" distL="0" distR="0" wp14:anchorId="3671C5B9" wp14:editId="7EB06CFA">
@@ -5191,7 +5573,7 @@
                     <pic:cNvPicPr/>
                   </pic:nvPicPr>
                   <pic:blipFill>
-                    <a:blip r:embed="rId25"/>
+                    <a:blip r:embed="rId30"/>
                     <a:stretch>
                       <a:fillRect/>
                     </a:stretch>
@@ -5229,7 +5611,7 @@
         </w:rPr>
         <w:t xml:space="preserve"> </w:t>
       </w:r>
-      <w:hyperlink r:id="rId26" w:history="1">
+      <w:hyperlink r:id="rId31" w:history="1">
         <w:r>
           <w:rPr>
             <w:rStyle w:val="a5"/>
@@ -5305,7 +5687,7 @@
         </w:rPr>
         <w:t xml:space="preserve"> </w:t>
       </w:r>
-      <w:hyperlink r:id="rId27" w:history="1">
+      <w:hyperlink r:id="rId32" w:history="1">
         <w:r>
           <w:rPr>
             <w:rStyle w:val="a5"/>
@@ -5379,7 +5761,8 @@
     <w:p>
       <w:pPr>
         <w:rPr>
-          <w:rFonts w:asciiTheme="majorEastAsia" w:eastAsiaTheme="majorEastAsia" w:hAnsiTheme="majorEastAsia" w:hint="eastAsia"/>
+          <w:rFonts w:asciiTheme="majorEastAsia" w:eastAsiaTheme="majorEastAsia" w:hAnsiTheme="majorEastAsia"/>
+          <w:noProof/>
         </w:rPr>
       </w:pPr>
       <w:proofErr w:type="gramStart"/>
@@ -5443,6 +5826,332 @@
       <w:r>
         <w:rPr>
           <w:rFonts w:asciiTheme="majorEastAsia" w:eastAsiaTheme="majorEastAsia" w:hAnsiTheme="majorEastAsia"/>
+          <w:noProof/>
+        </w:rPr>
+        <w:drawing>
+          <wp:inline distT="0" distB="0" distL="0" distR="0" wp14:anchorId="439ACBE2" wp14:editId="248C6C27">
+            <wp:extent cx="167922" cy="161925"/>
+            <wp:effectExtent l="0" t="0" r="3810" b="0"/>
+            <wp:docPr id="42" name="圖片 42"/>
+            <wp:cNvGraphicFramePr>
+              <a:graphicFrameLocks xmlns:a="http://schemas.openxmlformats.org/drawingml/2006/main" noChangeAspect="1"/>
+            </wp:cNvGraphicFramePr>
+            <a:graphic xmlns:a="http://schemas.openxmlformats.org/drawingml/2006/main">
+              <a:graphicData uri="http://schemas.openxmlformats.org/drawingml/2006/picture">
+                <pic:pic xmlns:pic="http://schemas.openxmlformats.org/drawingml/2006/picture">
+                  <pic:nvPicPr>
+                    <pic:cNvPr id="1" name=""/>
+                    <pic:cNvPicPr/>
+                  </pic:nvPicPr>
+                  <pic:blipFill>
+                    <a:blip r:embed="rId8"/>
+                    <a:stretch>
+                      <a:fillRect/>
+                    </a:stretch>
+                  </pic:blipFill>
+                  <pic:spPr>
+                    <a:xfrm>
+                      <a:off x="0" y="0"/>
+                      <a:ext cx="171627" cy="165498"/>
+                    </a:xfrm>
+                    <a:prstGeom prst="rect">
+                      <a:avLst/>
+                    </a:prstGeom>
+                  </pic:spPr>
+                </pic:pic>
+              </a:graphicData>
+            </a:graphic>
+          </wp:inline>
+        </w:drawing>
+      </w:r>
+      <w:r>
+        <w:rPr>
+          <w:rFonts w:asciiTheme="majorEastAsia" w:eastAsiaTheme="majorEastAsia" w:hAnsiTheme="majorEastAsia"/>
+        </w:rPr>
+        <w:t>#BDC0BA</w:t>
+      </w:r>
+      <w:r>
+        <w:rPr>
+          <w:rFonts w:asciiTheme="majorEastAsia" w:eastAsiaTheme="majorEastAsia" w:hAnsiTheme="majorEastAsia" w:hint="eastAsia"/>
+        </w:rPr>
+        <w:t>)</w:t>
+      </w:r>
+      <w:r>
+        <w:rPr>
+          <w:rFonts w:asciiTheme="majorEastAsia" w:eastAsiaTheme="majorEastAsia" w:hAnsiTheme="majorEastAsia" w:hint="eastAsia"/>
+        </w:rPr>
+        <w:t>, 或有希望新增樣式</w:t>
+      </w:r>
+      <w:r>
+        <w:rPr>
+          <w:rFonts w:asciiTheme="majorEastAsia" w:eastAsiaTheme="majorEastAsia" w:hAnsiTheme="majorEastAsia" w:hint="eastAsia"/>
+        </w:rPr>
+        <w:t>(像是左邊是太陽</w:t>
+      </w:r>
+      <w:r>
+        <w:rPr>
+          <w:rFonts w:asciiTheme="majorEastAsia" w:eastAsiaTheme="majorEastAsia" w:hAnsiTheme="majorEastAsia" w:hint="eastAsia"/>
+        </w:rPr>
+        <w:t>(</w:t>
+      </w:r>
+      <w:r>
+        <w:rPr>
+          <w:noProof/>
+        </w:rPr>
+        <w:drawing>
+          <wp:inline distT="0" distB="0" distL="0" distR="0" wp14:anchorId="32A641F7" wp14:editId="216A7CDF">
+            <wp:extent cx="177800" cy="172861"/>
+            <wp:effectExtent l="0" t="0" r="0" b="0"/>
+            <wp:docPr id="32" name="圖片 32"/>
+            <wp:cNvGraphicFramePr>
+              <a:graphicFrameLocks xmlns:a="http://schemas.openxmlformats.org/drawingml/2006/main" noChangeAspect="1"/>
+            </wp:cNvGraphicFramePr>
+            <a:graphic xmlns:a="http://schemas.openxmlformats.org/drawingml/2006/main">
+              <a:graphicData uri="http://schemas.openxmlformats.org/drawingml/2006/picture">
+                <pic:pic xmlns:pic="http://schemas.openxmlformats.org/drawingml/2006/picture">
+                  <pic:nvPicPr>
+                    <pic:cNvPr id="1" name=""/>
+                    <pic:cNvPicPr/>
+                  </pic:nvPicPr>
+                  <pic:blipFill>
+                    <a:blip r:embed="rId25"/>
+                    <a:stretch>
+                      <a:fillRect/>
+                    </a:stretch>
+                  </pic:blipFill>
+                  <pic:spPr>
+                    <a:xfrm>
+                      <a:off x="0" y="0"/>
+                      <a:ext cx="181518" cy="176476"/>
+                    </a:xfrm>
+                    <a:prstGeom prst="rect">
+                      <a:avLst/>
+                    </a:prstGeom>
+                  </pic:spPr>
+                </pic:pic>
+              </a:graphicData>
+            </a:graphic>
+          </wp:inline>
+        </w:drawing>
+      </w:r>
+      <w:r>
+        <w:t>#FB9966</w:t>
+      </w:r>
+      <w:r>
+        <w:rPr>
+          <w:rFonts w:hint="eastAsia"/>
+        </w:rPr>
+        <w:t>或</w:t>
+      </w:r>
+      <w:r>
+        <w:rPr>
+          <w:rFonts w:asciiTheme="majorEastAsia" w:eastAsiaTheme="majorEastAsia" w:hAnsiTheme="majorEastAsia" w:hint="eastAsia"/>
+          <w:noProof/>
+        </w:rPr>
+        <w:t>加入漸層</w:t>
+      </w:r>
+      <w:r>
+        <w:rPr>
+          <w:rFonts w:asciiTheme="majorEastAsia" w:eastAsiaTheme="majorEastAsia" w:hAnsiTheme="majorEastAsia" w:hint="eastAsia"/>
+          <w:noProof/>
+        </w:rPr>
+        <w:t xml:space="preserve">色 </w:t>
+      </w:r>
+      <w:r>
+        <w:rPr>
+          <w:rFonts w:asciiTheme="majorEastAsia" w:eastAsiaTheme="majorEastAsia" w:hAnsiTheme="majorEastAsia"/>
+          <w:noProof/>
+        </w:rPr>
+        <w:drawing>
+          <wp:inline distT="0" distB="0" distL="0" distR="0" wp14:anchorId="2883A594" wp14:editId="5D73DC6E">
+            <wp:extent cx="169333" cy="174625"/>
+            <wp:effectExtent l="0" t="0" r="2540" b="0"/>
+            <wp:docPr id="30" name="圖片 30"/>
+            <wp:cNvGraphicFramePr>
+              <a:graphicFrameLocks xmlns:a="http://schemas.openxmlformats.org/drawingml/2006/main" noChangeAspect="1"/>
+            </wp:cNvGraphicFramePr>
+            <a:graphic xmlns:a="http://schemas.openxmlformats.org/drawingml/2006/main">
+              <a:graphicData uri="http://schemas.openxmlformats.org/drawingml/2006/picture">
+                <pic:pic xmlns:pic="http://schemas.openxmlformats.org/drawingml/2006/picture">
+                  <pic:nvPicPr>
+                    <pic:cNvPr id="1" name=""/>
+                    <pic:cNvPicPr/>
+                  </pic:nvPicPr>
+                  <pic:blipFill>
+                    <a:blip r:embed="rId10"/>
+                    <a:stretch>
+                      <a:fillRect/>
+                    </a:stretch>
+                  </pic:blipFill>
+                  <pic:spPr>
+                    <a:xfrm>
+                      <a:off x="0" y="0"/>
+                      <a:ext cx="172647" cy="178043"/>
+                    </a:xfrm>
+                    <a:prstGeom prst="rect">
+                      <a:avLst/>
+                    </a:prstGeom>
+                  </pic:spPr>
+                </pic:pic>
+              </a:graphicData>
+            </a:graphic>
+          </wp:inline>
+        </w:drawing>
+      </w:r>
+      <w:r>
+        <w:rPr>
+          <w:rFonts w:asciiTheme="majorEastAsia" w:eastAsiaTheme="majorEastAsia" w:hAnsiTheme="majorEastAsia"/>
+        </w:rPr>
+        <w:t xml:space="preserve"> </w:t>
+      </w:r>
+      <w:r>
+        <w:rPr>
+          <w:rFonts w:asciiTheme="majorEastAsia" w:eastAsiaTheme="majorEastAsia" w:hAnsiTheme="majorEastAsia"/>
+        </w:rPr>
+        <w:t>#ED784A</w:t>
+      </w:r>
+      <w:r>
+        <w:rPr>
+          <w:rFonts w:hint="eastAsia"/>
+        </w:rPr>
+        <w:t>和</w:t>
+      </w:r>
+      <w:r>
+        <w:rPr>
+          <w:rFonts w:hint="eastAsia"/>
+        </w:rPr>
+        <w:t xml:space="preserve"> </w:t>
+      </w:r>
+      <w:r>
+        <w:rPr>
+          <w:rFonts w:asciiTheme="majorEastAsia" w:eastAsiaTheme="majorEastAsia" w:hAnsiTheme="majorEastAsia"/>
+          <w:noProof/>
+        </w:rPr>
+        <w:drawing>
+          <wp:inline distT="0" distB="0" distL="0" distR="0" wp14:anchorId="480596EE" wp14:editId="197C151C">
+            <wp:extent cx="156851" cy="168055"/>
+            <wp:effectExtent l="0" t="0" r="0" b="3810"/>
+            <wp:docPr id="14" name="圖片 14"/>
+            <wp:cNvGraphicFramePr>
+              <a:graphicFrameLocks xmlns:a="http://schemas.openxmlformats.org/drawingml/2006/main" noChangeAspect="1"/>
+            </wp:cNvGraphicFramePr>
+            <a:graphic xmlns:a="http://schemas.openxmlformats.org/drawingml/2006/main">
+              <a:graphicData uri="http://schemas.openxmlformats.org/drawingml/2006/picture">
+                <pic:pic xmlns:pic="http://schemas.openxmlformats.org/drawingml/2006/picture">
+                  <pic:nvPicPr>
+                    <pic:cNvPr id="1" name=""/>
+                    <pic:cNvPicPr/>
+                  </pic:nvPicPr>
+                  <pic:blipFill>
+                    <a:blip r:embed="rId33"/>
+                    <a:stretch>
+                      <a:fillRect/>
+                    </a:stretch>
+                  </pic:blipFill>
+                  <pic:spPr>
+                    <a:xfrm>
+                      <a:off x="0" y="0"/>
+                      <a:ext cx="157970" cy="169254"/>
+                    </a:xfrm>
+                    <a:prstGeom prst="rect">
+                      <a:avLst/>
+                    </a:prstGeom>
+                  </pic:spPr>
+                </pic:pic>
+              </a:graphicData>
+            </a:graphic>
+          </wp:inline>
+        </w:drawing>
+      </w:r>
+      <w:r>
+        <w:rPr>
+          <w:rFonts w:asciiTheme="majorEastAsia" w:eastAsiaTheme="majorEastAsia" w:hAnsiTheme="majorEastAsia" w:hint="eastAsia"/>
+        </w:rPr>
+        <w:t xml:space="preserve"> </w:t>
+      </w:r>
+      <w:r>
+        <w:t>#B54F36</w:t>
+      </w:r>
+      <w:r>
+        <w:rPr>
+          <w:rFonts w:asciiTheme="majorEastAsia" w:eastAsiaTheme="majorEastAsia" w:hAnsiTheme="majorEastAsia" w:hint="eastAsia"/>
+        </w:rPr>
+        <w:t>)</w:t>
+      </w:r>
+      <w:r>
+        <w:rPr>
+          <w:rFonts w:asciiTheme="majorEastAsia" w:eastAsiaTheme="majorEastAsia" w:hAnsiTheme="majorEastAsia" w:hint="eastAsia"/>
+        </w:rPr>
+        <w:t>, 右邊是雲朵</w:t>
+      </w:r>
+      <w:r>
+        <w:rPr>
+          <w:rFonts w:asciiTheme="majorEastAsia" w:eastAsiaTheme="majorEastAsia" w:hAnsiTheme="majorEastAsia" w:hint="eastAsia"/>
+        </w:rPr>
+        <w:t xml:space="preserve"> </w:t>
+      </w:r>
+      <w:r>
+        <w:rPr>
+          <w:rFonts w:asciiTheme="majorEastAsia" w:eastAsiaTheme="majorEastAsia" w:hAnsiTheme="majorEastAsia" w:hint="eastAsia"/>
+        </w:rPr>
+        <w:t>白色和</w:t>
+      </w:r>
+      <w:r>
+        <w:rPr>
+          <w:rFonts w:asciiTheme="majorEastAsia" w:eastAsiaTheme="majorEastAsia" w:hAnsiTheme="majorEastAsia" w:hint="eastAsia"/>
+        </w:rPr>
+        <w:t xml:space="preserve"> </w:t>
+      </w:r>
+      <w:r>
+        <w:rPr>
+          <w:rFonts w:asciiTheme="majorEastAsia" w:eastAsiaTheme="majorEastAsia" w:hAnsiTheme="majorEastAsia"/>
+          <w:noProof/>
+        </w:rPr>
+        <w:drawing>
+          <wp:inline distT="0" distB="0" distL="0" distR="0" wp14:anchorId="76988A1C" wp14:editId="03828FE1">
+            <wp:extent cx="124178" cy="139700"/>
+            <wp:effectExtent l="0" t="0" r="9525" b="0"/>
+            <wp:docPr id="28" name="圖片 28"/>
+            <wp:cNvGraphicFramePr>
+              <a:graphicFrameLocks xmlns:a="http://schemas.openxmlformats.org/drawingml/2006/main" noChangeAspect="1"/>
+            </wp:cNvGraphicFramePr>
+            <a:graphic xmlns:a="http://schemas.openxmlformats.org/drawingml/2006/main">
+              <a:graphicData uri="http://schemas.openxmlformats.org/drawingml/2006/picture">
+                <pic:pic xmlns:pic="http://schemas.openxmlformats.org/drawingml/2006/picture">
+                  <pic:nvPicPr>
+                    <pic:cNvPr id="1" name=""/>
+                    <pic:cNvPicPr/>
+                  </pic:nvPicPr>
+                  <pic:blipFill>
+                    <a:blip r:embed="rId34"/>
+                    <a:stretch>
+                      <a:fillRect/>
+                    </a:stretch>
+                  </pic:blipFill>
+                  <pic:spPr>
+                    <a:xfrm>
+                      <a:off x="0" y="0"/>
+                      <a:ext cx="127501" cy="143439"/>
+                    </a:xfrm>
+                    <a:prstGeom prst="rect">
+                      <a:avLst/>
+                    </a:prstGeom>
+                  </pic:spPr>
+                </pic:pic>
+              </a:graphicData>
+            </a:graphic>
+          </wp:inline>
+        </w:drawing>
+      </w:r>
+      <w:r>
+        <w:rPr>
+          <w:rFonts w:asciiTheme="majorEastAsia" w:eastAsiaTheme="majorEastAsia" w:hAnsiTheme="majorEastAsia"/>
+        </w:rPr>
+        <w:t xml:space="preserve"> </w:t>
+      </w:r>
+      <w:r>
+        <w:rPr>
+          <w:rFonts w:asciiTheme="majorEastAsia" w:eastAsiaTheme="majorEastAsia" w:hAnsiTheme="majorEastAsia"/>
         </w:rPr>
         <w:t>#d0cece</w:t>
       </w:r>
@@ -5450,13 +6159,66 @@
         <w:rPr>
           <w:rFonts w:asciiTheme="majorEastAsia" w:eastAsiaTheme="majorEastAsia" w:hAnsiTheme="majorEastAsia" w:hint="eastAsia"/>
         </w:rPr>
+        <w:t>或</w:t>
+      </w:r>
+      <w:r>
+        <w:rPr>
+          <w:rFonts w:asciiTheme="majorEastAsia" w:eastAsiaTheme="majorEastAsia" w:hAnsiTheme="majorEastAsia"/>
+          <w:noProof/>
+        </w:rPr>
+        <w:drawing>
+          <wp:inline distT="0" distB="0" distL="0" distR="0" wp14:anchorId="40E81B33" wp14:editId="23685CA7">
+            <wp:extent cx="176928" cy="155575"/>
+            <wp:effectExtent l="0" t="0" r="0" b="0"/>
+            <wp:docPr id="43" name="圖片 43"/>
+            <wp:cNvGraphicFramePr>
+              <a:graphicFrameLocks xmlns:a="http://schemas.openxmlformats.org/drawingml/2006/main" noChangeAspect="1"/>
+            </wp:cNvGraphicFramePr>
+            <a:graphic xmlns:a="http://schemas.openxmlformats.org/drawingml/2006/main">
+              <a:graphicData uri="http://schemas.openxmlformats.org/drawingml/2006/picture">
+                <pic:pic xmlns:pic="http://schemas.openxmlformats.org/drawingml/2006/picture">
+                  <pic:nvPicPr>
+                    <pic:cNvPr id="1" name=""/>
+                    <pic:cNvPicPr/>
+                  </pic:nvPicPr>
+                  <pic:blipFill>
+                    <a:blip r:embed="rId35"/>
+                    <a:stretch>
+                      <a:fillRect/>
+                    </a:stretch>
+                  </pic:blipFill>
+                  <pic:spPr>
+                    <a:xfrm>
+                      <a:off x="0" y="0"/>
+                      <a:ext cx="188286" cy="165562"/>
+                    </a:xfrm>
+                    <a:prstGeom prst="rect">
+                      <a:avLst/>
+                    </a:prstGeom>
+                  </pic:spPr>
+                </pic:pic>
+              </a:graphicData>
+            </a:graphic>
+          </wp:inline>
+        </w:drawing>
+      </w:r>
+      <w:r>
+        <w:rPr>
+          <w:rFonts w:asciiTheme="majorEastAsia" w:eastAsiaTheme="majorEastAsia" w:hAnsiTheme="majorEastAsia"/>
+        </w:rPr>
+        <w:t>#91989F</w:t>
+      </w:r>
+      <w:r>
+        <w:rPr>
+          <w:rFonts w:asciiTheme="majorEastAsia" w:eastAsiaTheme="majorEastAsia" w:hAnsiTheme="majorEastAsia" w:hint="eastAsia"/>
+        </w:rPr>
         <w:t>)</w:t>
       </w:r>
       <w:r>
         <w:rPr>
           <w:rFonts w:asciiTheme="majorEastAsia" w:eastAsiaTheme="majorEastAsia" w:hAnsiTheme="majorEastAsia" w:hint="eastAsia"/>
         </w:rPr>
-        <w:t>, 或有希望新增樣式可添入</w:t>
+        <w:t>可添入</w:t>
       </w:r>
       <w:r>
         <w:rPr>
@@ -5482,7 +6244,7 @@
         </w:rPr>
         <w:t xml:space="preserve"> </w:t>
       </w:r>
-      <w:hyperlink r:id="rId28" w:history="1">
+      <w:hyperlink r:id="rId36" w:history="1">
         <w:r>
           <w:rPr>
             <w:rStyle w:val="a5"/>
@@ -5572,13 +6334,56 @@
         <w:rPr>
           <w:rFonts w:asciiTheme="majorEastAsia" w:eastAsiaTheme="majorEastAsia" w:hAnsiTheme="majorEastAsia" w:hint="eastAsia"/>
         </w:rPr>
-        <w:t xml:space="preserve">: </w:t>
-      </w:r>
-      <w:r>
-        <w:rPr>
-          <w:rFonts w:asciiTheme="majorEastAsia" w:eastAsiaTheme="majorEastAsia" w:hAnsiTheme="majorEastAsia"/>
-        </w:rPr>
-        <w:t>#34465d</w:t>
+        <w:t>:</w:t>
+      </w:r>
+      <w:r>
+        <w:t xml:space="preserve"> </w:t>
+      </w:r>
+      <w:r>
+        <w:rPr>
+          <w:noProof/>
+        </w:rPr>
+        <w:drawing>
+          <wp:inline distT="0" distB="0" distL="0" distR="0" wp14:anchorId="3B6349FE" wp14:editId="3A0B2F27">
+            <wp:extent cx="321027" cy="288925"/>
+            <wp:effectExtent l="0" t="0" r="3175" b="0"/>
+            <wp:docPr id="34" name="圖片 34"/>
+            <wp:cNvGraphicFramePr>
+              <a:graphicFrameLocks xmlns:a="http://schemas.openxmlformats.org/drawingml/2006/main" noChangeAspect="1"/>
+            </wp:cNvGraphicFramePr>
+            <a:graphic xmlns:a="http://schemas.openxmlformats.org/drawingml/2006/main">
+              <a:graphicData uri="http://schemas.openxmlformats.org/drawingml/2006/picture">
+                <pic:pic xmlns:pic="http://schemas.openxmlformats.org/drawingml/2006/picture">
+                  <pic:nvPicPr>
+                    <pic:cNvPr id="1" name=""/>
+                    <pic:cNvPicPr/>
+                  </pic:nvPicPr>
+                  <pic:blipFill>
+                    <a:blip r:embed="rId37"/>
+                    <a:stretch>
+                      <a:fillRect/>
+                    </a:stretch>
+                  </pic:blipFill>
+                  <pic:spPr>
+                    <a:xfrm>
+                      <a:off x="0" y="0"/>
+                      <a:ext cx="335428" cy="301886"/>
+                    </a:xfrm>
+                    <a:prstGeom prst="rect">
+                      <a:avLst/>
+                    </a:prstGeom>
+                  </pic:spPr>
+                </pic:pic>
+              </a:graphicData>
+            </a:graphic>
+          </wp:inline>
+        </w:drawing>
+      </w:r>
+      <w:r>
+        <w:rPr>
+          <w:rFonts w:asciiTheme="majorEastAsia" w:eastAsiaTheme="majorEastAsia" w:hAnsiTheme="majorEastAsia"/>
+        </w:rPr>
+        <w:t>#0F2540</w:t>
       </w:r>
       <w:r>
         <w:rPr>
@@ -5602,17 +6407,129 @@
         <w:rPr>
           <w:rFonts w:asciiTheme="majorEastAsia" w:eastAsiaTheme="majorEastAsia" w:hAnsiTheme="majorEastAsia" w:hint="eastAsia"/>
         </w:rPr>
-        <w:t>(樣式浮出</w:t>
-      </w:r>
-      <w:r>
-        <w:rPr>
-          <w:rFonts w:asciiTheme="majorEastAsia" w:eastAsiaTheme="majorEastAsia" w:hAnsiTheme="majorEastAsia" w:hint="eastAsia"/>
+        <w:t>(</w:t>
+      </w:r>
+      <w:r>
+        <w:rPr>
+          <w:rFonts w:asciiTheme="majorEastAsia" w:eastAsiaTheme="majorEastAsia" w:hAnsiTheme="majorEastAsia" w:hint="eastAsia"/>
+        </w:rPr>
+        <w:t>文字顏色</w:t>
+      </w:r>
+      <w:r>
+        <w:rPr>
+          <w:rFonts w:asciiTheme="majorEastAsia" w:eastAsiaTheme="majorEastAsia" w:hAnsiTheme="majorEastAsia" w:hint="eastAsia"/>
+        </w:rPr>
+        <w:t xml:space="preserve"> </w:t>
+      </w:r>
+      <w:r>
+        <w:rPr>
+          <w:rFonts w:asciiTheme="majorEastAsia" w:eastAsiaTheme="majorEastAsia" w:hAnsiTheme="majorEastAsia"/>
+          <w:noProof/>
+        </w:rPr>
+        <w:drawing>
+          <wp:inline distT="0" distB="0" distL="0" distR="0" wp14:anchorId="43C32065" wp14:editId="2FBEAA05">
+            <wp:extent cx="176928" cy="155575"/>
+            <wp:effectExtent l="0" t="0" r="0" b="0"/>
+            <wp:docPr id="37" name="圖片 37"/>
+            <wp:cNvGraphicFramePr>
+              <a:graphicFrameLocks xmlns:a="http://schemas.openxmlformats.org/drawingml/2006/main" noChangeAspect="1"/>
+            </wp:cNvGraphicFramePr>
+            <a:graphic xmlns:a="http://schemas.openxmlformats.org/drawingml/2006/main">
+              <a:graphicData uri="http://schemas.openxmlformats.org/drawingml/2006/picture">
+                <pic:pic xmlns:pic="http://schemas.openxmlformats.org/drawingml/2006/picture">
+                  <pic:nvPicPr>
+                    <pic:cNvPr id="1" name=""/>
+                    <pic:cNvPicPr/>
+                  </pic:nvPicPr>
+                  <pic:blipFill>
+                    <a:blip r:embed="rId35"/>
+                    <a:stretch>
+                      <a:fillRect/>
+                    </a:stretch>
+                  </pic:blipFill>
+                  <pic:spPr>
+                    <a:xfrm>
+                      <a:off x="0" y="0"/>
+                      <a:ext cx="188286" cy="165562"/>
+                    </a:xfrm>
+                    <a:prstGeom prst="rect">
+                      <a:avLst/>
+                    </a:prstGeom>
+                  </pic:spPr>
+                </pic:pic>
+              </a:graphicData>
+            </a:graphic>
+          </wp:inline>
+        </w:drawing>
+      </w:r>
+      <w:r>
+        <w:rPr>
+          <w:rFonts w:asciiTheme="majorEastAsia" w:eastAsiaTheme="majorEastAsia" w:hAnsiTheme="majorEastAsia"/>
+        </w:rPr>
+        <w:t>#91989F</w:t>
+      </w:r>
+      <w:r>
+        <w:rPr>
+          <w:rFonts w:asciiTheme="majorEastAsia" w:eastAsiaTheme="majorEastAsia" w:hAnsiTheme="majorEastAsia"/>
         </w:rPr>
         <w:t>,</w:t>
       </w:r>
       <w:r>
         <w:rPr>
-          <w:rFonts w:asciiTheme="majorEastAsia" w:eastAsiaTheme="majorEastAsia" w:hAnsiTheme="majorEastAsia"/>
+          <w:rFonts w:asciiTheme="majorEastAsia" w:eastAsiaTheme="majorEastAsia" w:hAnsiTheme="majorEastAsia" w:hint="eastAsia"/>
+        </w:rPr>
+        <w:t xml:space="preserve"> 底線 </w:t>
+      </w:r>
+      <w:r>
+        <w:rPr>
+          <w:rFonts w:asciiTheme="majorEastAsia" w:eastAsiaTheme="majorEastAsia" w:hAnsiTheme="majorEastAsia"/>
+          <w:noProof/>
+        </w:rPr>
+        <w:drawing>
+          <wp:inline distT="0" distB="0" distL="0" distR="0" wp14:anchorId="5BF2B9FE" wp14:editId="09D63D63">
+            <wp:extent cx="176928" cy="155575"/>
+            <wp:effectExtent l="0" t="0" r="0" b="0"/>
+            <wp:docPr id="38" name="圖片 38"/>
+            <wp:cNvGraphicFramePr>
+              <a:graphicFrameLocks xmlns:a="http://schemas.openxmlformats.org/drawingml/2006/main" noChangeAspect="1"/>
+            </wp:cNvGraphicFramePr>
+            <a:graphic xmlns:a="http://schemas.openxmlformats.org/drawingml/2006/main">
+              <a:graphicData uri="http://schemas.openxmlformats.org/drawingml/2006/picture">
+                <pic:pic xmlns:pic="http://schemas.openxmlformats.org/drawingml/2006/picture">
+                  <pic:nvPicPr>
+                    <pic:cNvPr id="1" name=""/>
+                    <pic:cNvPicPr/>
+                  </pic:nvPicPr>
+                  <pic:blipFill>
+                    <a:blip r:embed="rId35"/>
+                    <a:stretch>
+                      <a:fillRect/>
+                    </a:stretch>
+                  </pic:blipFill>
+                  <pic:spPr>
+                    <a:xfrm>
+                      <a:off x="0" y="0"/>
+                      <a:ext cx="188286" cy="165562"/>
+                    </a:xfrm>
+                    <a:prstGeom prst="rect">
+                      <a:avLst/>
+                    </a:prstGeom>
+                  </pic:spPr>
+                </pic:pic>
+              </a:graphicData>
+            </a:graphic>
+          </wp:inline>
+        </w:drawing>
+      </w:r>
+      <w:r>
+        <w:rPr>
+          <w:rFonts w:asciiTheme="majorEastAsia" w:eastAsiaTheme="majorEastAsia" w:hAnsiTheme="majorEastAsia"/>
+        </w:rPr>
+        <w:t>#91989F</w:t>
+      </w:r>
+      <w:r>
+        <w:rPr>
+          <w:rFonts w:asciiTheme="majorEastAsia" w:eastAsiaTheme="majorEastAsia" w:hAnsiTheme="majorEastAsia" w:hint="eastAsia"/>
         </w:rPr>
         <w:t xml:space="preserve"> </w:t>
       </w:r>
@@ -5620,6 +6537,24 @@
         <w:rPr>
           <w:rFonts w:asciiTheme="majorEastAsia" w:eastAsiaTheme="majorEastAsia" w:hAnsiTheme="majorEastAsia" w:hint="eastAsia"/>
         </w:rPr>
+        <w:t>樣式浮出</w:t>
+      </w:r>
+      <w:r>
+        <w:rPr>
+          <w:rFonts w:asciiTheme="majorEastAsia" w:eastAsiaTheme="majorEastAsia" w:hAnsiTheme="majorEastAsia" w:hint="eastAsia"/>
+        </w:rPr>
+        <w:t>,</w:t>
+      </w:r>
+      <w:r>
+        <w:rPr>
+          <w:rFonts w:asciiTheme="majorEastAsia" w:eastAsiaTheme="majorEastAsia" w:hAnsiTheme="majorEastAsia"/>
+        </w:rPr>
+        <w:t xml:space="preserve"> </w:t>
+      </w:r>
+      <w:r>
+        <w:rPr>
+          <w:rFonts w:asciiTheme="majorEastAsia" w:eastAsiaTheme="majorEastAsia" w:hAnsiTheme="majorEastAsia" w:hint="eastAsia"/>
+        </w:rPr>
         <w:t xml:space="preserve"> 可參考該頁面各標題</w:t>
       </w:r>
       <w:r>
@@ -5628,7 +6563,7 @@
         </w:rPr>
         <w:t xml:space="preserve"> </w:t>
       </w:r>
-      <w:hyperlink r:id="rId29" w:history="1">
+      <w:hyperlink r:id="rId38" w:history="1">
         <w:r>
           <w:rPr>
             <w:rStyle w:val="a5"/>
@@ -5712,7 +6647,78 @@
         <w:rPr>
           <w:rFonts w:asciiTheme="majorEastAsia" w:eastAsiaTheme="majorEastAsia" w:hAnsiTheme="majorEastAsia" w:hint="eastAsia"/>
         </w:rPr>
-        <w:t>(樣式接著浮出)</w:t>
+        <w:t>(</w:t>
+      </w:r>
+      <w:r>
+        <w:rPr>
+          <w:rFonts w:asciiTheme="majorEastAsia" w:eastAsiaTheme="majorEastAsia" w:hAnsiTheme="majorEastAsia" w:hint="eastAsia"/>
+        </w:rPr>
+        <w:t>文字</w:t>
+      </w:r>
+      <w:r>
+        <w:rPr>
+          <w:rFonts w:asciiTheme="majorEastAsia" w:eastAsiaTheme="majorEastAsia" w:hAnsiTheme="majorEastAsia" w:hint="eastAsia"/>
+        </w:rPr>
+        <w:t xml:space="preserve">顏色 </w:t>
+      </w:r>
+      <w:r>
+        <w:rPr>
+          <w:rFonts w:asciiTheme="majorEastAsia" w:eastAsiaTheme="majorEastAsia" w:hAnsiTheme="majorEastAsia"/>
+          <w:noProof/>
+        </w:rPr>
+        <w:drawing>
+          <wp:inline distT="0" distB="0" distL="0" distR="0" wp14:anchorId="20E609F2" wp14:editId="34185C16">
+            <wp:extent cx="176928" cy="155575"/>
+            <wp:effectExtent l="0" t="0" r="0" b="0"/>
+            <wp:docPr id="40" name="圖片 40"/>
+            <wp:cNvGraphicFramePr>
+              <a:graphicFrameLocks xmlns:a="http://schemas.openxmlformats.org/drawingml/2006/main" noChangeAspect="1"/>
+            </wp:cNvGraphicFramePr>
+            <a:graphic xmlns:a="http://schemas.openxmlformats.org/drawingml/2006/main">
+              <a:graphicData uri="http://schemas.openxmlformats.org/drawingml/2006/picture">
+                <pic:pic xmlns:pic="http://schemas.openxmlformats.org/drawingml/2006/picture">
+                  <pic:nvPicPr>
+                    <pic:cNvPr id="1" name=""/>
+                    <pic:cNvPicPr/>
+                  </pic:nvPicPr>
+                  <pic:blipFill>
+                    <a:blip r:embed="rId35"/>
+                    <a:stretch>
+                      <a:fillRect/>
+                    </a:stretch>
+                  </pic:blipFill>
+                  <pic:spPr>
+                    <a:xfrm>
+                      <a:off x="0" y="0"/>
+                      <a:ext cx="188286" cy="165562"/>
+                    </a:xfrm>
+                    <a:prstGeom prst="rect">
+                      <a:avLst/>
+                    </a:prstGeom>
+                  </pic:spPr>
+                </pic:pic>
+              </a:graphicData>
+            </a:graphic>
+          </wp:inline>
+        </w:drawing>
+      </w:r>
+      <w:r>
+        <w:rPr>
+          <w:rFonts w:asciiTheme="majorEastAsia" w:eastAsiaTheme="majorEastAsia" w:hAnsiTheme="majorEastAsia"/>
+        </w:rPr>
+        <w:t>#91989F</w:t>
+      </w:r>
+      <w:r>
+        <w:rPr>
+          <w:rFonts w:asciiTheme="majorEastAsia" w:eastAsiaTheme="majorEastAsia" w:hAnsiTheme="majorEastAsia" w:hint="eastAsia"/>
+        </w:rPr>
+        <w:t xml:space="preserve"> </w:t>
+      </w:r>
+      <w:r>
+        <w:rPr>
+          <w:rFonts w:asciiTheme="majorEastAsia" w:eastAsiaTheme="majorEastAsia" w:hAnsiTheme="majorEastAsia" w:hint="eastAsia"/>
+        </w:rPr>
+        <w:t>樣式接著浮出)</w:t>
       </w:r>
       <w:r>
         <w:t xml:space="preserve">, </w:t>
@@ -5771,7 +6777,72 @@
         <w:rPr>
           <w:rFonts w:asciiTheme="majorEastAsia" w:eastAsiaTheme="majorEastAsia" w:hAnsiTheme="majorEastAsia" w:hint="eastAsia"/>
         </w:rPr>
-        <w:t>(樣式</w:t>
+        <w:t>(</w:t>
+      </w:r>
+      <w:r>
+        <w:rPr>
+          <w:rFonts w:asciiTheme="majorEastAsia" w:eastAsiaTheme="majorEastAsia" w:hAnsiTheme="majorEastAsia" w:hint="eastAsia"/>
+        </w:rPr>
+        <w:t xml:space="preserve">文字放大, 顏色 </w:t>
+      </w:r>
+      <w:r>
+        <w:rPr>
+          <w:rFonts w:asciiTheme="majorEastAsia" w:eastAsiaTheme="majorEastAsia" w:hAnsiTheme="majorEastAsia"/>
+          <w:noProof/>
+        </w:rPr>
+        <w:drawing>
+          <wp:inline distT="0" distB="0" distL="0" distR="0" wp14:anchorId="42B97430" wp14:editId="5FAB2815">
+            <wp:extent cx="176928" cy="155575"/>
+            <wp:effectExtent l="0" t="0" r="0" b="0"/>
+            <wp:docPr id="39" name="圖片 39"/>
+            <wp:cNvGraphicFramePr>
+              <a:graphicFrameLocks xmlns:a="http://schemas.openxmlformats.org/drawingml/2006/main" noChangeAspect="1"/>
+            </wp:cNvGraphicFramePr>
+            <a:graphic xmlns:a="http://schemas.openxmlformats.org/drawingml/2006/main">
+              <a:graphicData uri="http://schemas.openxmlformats.org/drawingml/2006/picture">
+                <pic:pic xmlns:pic="http://schemas.openxmlformats.org/drawingml/2006/picture">
+                  <pic:nvPicPr>
+                    <pic:cNvPr id="1" name=""/>
+                    <pic:cNvPicPr/>
+                  </pic:nvPicPr>
+                  <pic:blipFill>
+                    <a:blip r:embed="rId35"/>
+                    <a:stretch>
+                      <a:fillRect/>
+                    </a:stretch>
+                  </pic:blipFill>
+                  <pic:spPr>
+                    <a:xfrm>
+                      <a:off x="0" y="0"/>
+                      <a:ext cx="188286" cy="165562"/>
+                    </a:xfrm>
+                    <a:prstGeom prst="rect">
+                      <a:avLst/>
+                    </a:prstGeom>
+                  </pic:spPr>
+                </pic:pic>
+              </a:graphicData>
+            </a:graphic>
+          </wp:inline>
+        </w:drawing>
+      </w:r>
+      <w:r>
+        <w:rPr>
+          <w:rFonts w:asciiTheme="majorEastAsia" w:eastAsiaTheme="majorEastAsia" w:hAnsiTheme="majorEastAsia"/>
+        </w:rPr>
+        <w:t>#91989F</w:t>
+      </w:r>
+      <w:r>
+        <w:rPr>
+          <w:rFonts w:asciiTheme="majorEastAsia" w:eastAsiaTheme="majorEastAsia" w:hAnsiTheme="majorEastAsia" w:hint="eastAsia"/>
+        </w:rPr>
+        <w:t xml:space="preserve"> </w:t>
+      </w:r>
+      <w:r>
+        <w:rPr>
+          <w:rFonts w:asciiTheme="majorEastAsia" w:eastAsiaTheme="majorEastAsia" w:hAnsiTheme="majorEastAsia" w:hint="eastAsia"/>
+        </w:rPr>
+        <w:t>樣式</w:t>
       </w:r>
       <w:proofErr w:type="gramStart"/>
       <w:r>
@@ -5846,10 +6917,13 @@
       </w:r>
       <w:proofErr w:type="gramStart"/>
       <w:r>
-        <w:t>評核標章</w:t>
+        <w:t>評核標</w:t>
       </w:r>
       <w:proofErr w:type="gramEnd"/>
       <w:r>
+        <w:t>章</w:t>
+      </w:r>
+      <w:r>
         <w:t>(</w:t>
       </w:r>
       <w:r>
@@ -5863,10 +6937,13 @@
       </w:r>
       <w:proofErr w:type="gramStart"/>
       <w:r>
-        <w:t>評核標章</w:t>
+        <w:t>評核標</w:t>
       </w:r>
       <w:proofErr w:type="gramEnd"/>
       <w:r>
+        <w:t>章</w:t>
+      </w:r>
+      <w:r>
         <w:t>(</w:t>
       </w:r>
       <w:r>
@@ -5899,7 +6976,7 @@
         </w:rPr>
         <w:t xml:space="preserve">: </w:t>
       </w:r>
-      <w:hyperlink r:id="rId30" w:anchor="intro" w:history="1">
+      <w:hyperlink r:id="rId39" w:anchor="intro" w:history="1">
         <w:r>
           <w:rPr>
             <w:rStyle w:val="a5"/>
@@ -5926,7 +7003,7 @@
         </w:rPr>
         <w:t xml:space="preserve"> </w:t>
       </w:r>
-      <w:hyperlink r:id="rId31" w:history="1">
+      <w:hyperlink r:id="rId40" w:history="1">
         <w:r>
           <w:rPr>
             <w:rStyle w:val="a5"/>
@@ -5973,7 +7050,7 @@
         </w:rPr>
         <w:t xml:space="preserve">: </w:t>
       </w:r>
-      <w:hyperlink r:id="rId32" w:history="1">
+      <w:hyperlink r:id="rId41" w:history="1">
         <w:r>
           <w:rPr>
             <w:rStyle w:val="a5"/>
@@ -5988,7 +7065,7 @@
         </w:rPr>
         <w:t xml:space="preserve"> </w:t>
       </w:r>
-      <w:hyperlink r:id="rId33" w:anchor="intro" w:history="1">
+      <w:hyperlink r:id="rId42" w:anchor="intro" w:history="1">
         <w:r>
           <w:rPr>
             <w:rStyle w:val="a5"/>
@@ -6003,7 +7080,25 @@
         <w:rPr>
           <w:rFonts w:asciiTheme="majorEastAsia" w:eastAsiaTheme="majorEastAsia" w:hAnsiTheme="majorEastAsia" w:hint="eastAsia"/>
         </w:rPr>
-        <w:t>文字和圖片(假如有)</w:t>
+        <w:t>文字和圖片(</w:t>
+      </w:r>
+      <w:r>
+        <w:rPr>
+          <w:rFonts w:asciiTheme="majorEastAsia" w:eastAsiaTheme="majorEastAsia" w:hAnsiTheme="majorEastAsia" w:hint="eastAsia"/>
+        </w:rPr>
+        <w:t>雲朵包住文字</w:t>
+      </w:r>
+      <w:r>
+        <w:rPr>
+          <w:rFonts w:asciiTheme="majorEastAsia" w:eastAsiaTheme="majorEastAsia" w:hAnsiTheme="majorEastAsia" w:hint="eastAsia"/>
+        </w:rPr>
+        <w:t>, 可以用 Banner 的雲朵</w:t>
+      </w:r>
+      <w:r>
+        <w:rPr>
+          <w:rFonts w:asciiTheme="majorEastAsia" w:eastAsiaTheme="majorEastAsia" w:hAnsiTheme="majorEastAsia" w:hint="eastAsia"/>
+        </w:rPr>
+        <w:t>)</w:t>
       </w:r>
       <w:r>
         <w:rPr>
@@ -6017,7 +7112,7 @@
         </w:rPr>
         <w:t xml:space="preserve"> 浮出特效參考: </w:t>
       </w:r>
-      <w:hyperlink r:id="rId34" w:history="1">
+      <w:hyperlink r:id="rId43" w:history="1">
         <w:proofErr w:type="gramStart"/>
         <w:r>
           <w:rPr>
@@ -6071,7 +7166,7 @@
         </w:rPr>
         <w:t xml:space="preserve"> </w:t>
       </w:r>
-      <w:hyperlink r:id="rId35" w:history="1">
+      <w:hyperlink r:id="rId44" w:history="1">
         <w:r>
           <w:rPr>
             <w:rStyle w:val="a5"/>
@@ -6108,7 +7203,7 @@
     <w:p>
       <w:pPr>
         <w:rPr>
-          <w:rFonts w:asciiTheme="majorEastAsia" w:eastAsiaTheme="majorEastAsia" w:hAnsiTheme="majorEastAsia" w:hint="eastAsia"/>
+          <w:rFonts w:asciiTheme="majorEastAsia" w:eastAsiaTheme="majorEastAsia" w:hAnsiTheme="majorEastAsia"/>
         </w:rPr>
       </w:pPr>
       <w:r>
@@ -6117,7 +7212,7 @@
         </w:rPr>
         <w:t xml:space="preserve">文字和圖片的外框參考: </w:t>
       </w:r>
-      <w:hyperlink r:id="rId36" w:history="1">
+      <w:hyperlink r:id="rId45" w:history="1">
         <w:r>
           <w:rPr>
             <w:rStyle w:val="a5"/>
@@ -6181,13 +7276,60 @@
         <w:rPr>
           <w:rFonts w:asciiTheme="majorEastAsia" w:eastAsiaTheme="majorEastAsia" w:hAnsiTheme="majorEastAsia" w:hint="eastAsia"/>
         </w:rPr>
-        <w:t xml:space="preserve">(背景顏色: </w:t>
-      </w:r>
-      <w:r>
-        <w:rPr>
-          <w:rFonts w:asciiTheme="majorEastAsia" w:eastAsiaTheme="majorEastAsia" w:hAnsiTheme="majorEastAsia"/>
-        </w:rPr>
-        <w:t>#820000</w:t>
+        <w:t>(背景顏色:</w:t>
+      </w:r>
+      <w:r>
+        <w:rPr>
+          <w:rFonts w:asciiTheme="majorEastAsia" w:eastAsiaTheme="majorEastAsia" w:hAnsiTheme="majorEastAsia"/>
+        </w:rPr>
+        <w:t xml:space="preserve"> </w:t>
+      </w:r>
+      <w:r>
+        <w:rPr>
+          <w:rFonts w:asciiTheme="majorEastAsia" w:eastAsiaTheme="majorEastAsia" w:hAnsiTheme="majorEastAsia"/>
+          <w:noProof/>
+        </w:rPr>
+        <w:drawing>
+          <wp:inline distT="0" distB="0" distL="0" distR="0" wp14:anchorId="7ECFE4B2" wp14:editId="08858D29">
+            <wp:extent cx="167922" cy="161925"/>
+            <wp:effectExtent l="0" t="0" r="3810" b="0"/>
+            <wp:docPr id="44" name="圖片 44"/>
+            <wp:cNvGraphicFramePr>
+              <a:graphicFrameLocks xmlns:a="http://schemas.openxmlformats.org/drawingml/2006/main" noChangeAspect="1"/>
+            </wp:cNvGraphicFramePr>
+            <a:graphic xmlns:a="http://schemas.openxmlformats.org/drawingml/2006/main">
+              <a:graphicData uri="http://schemas.openxmlformats.org/drawingml/2006/picture">
+                <pic:pic xmlns:pic="http://schemas.openxmlformats.org/drawingml/2006/picture">
+                  <pic:nvPicPr>
+                    <pic:cNvPr id="1" name=""/>
+                    <pic:cNvPicPr/>
+                  </pic:nvPicPr>
+                  <pic:blipFill>
+                    <a:blip r:embed="rId8"/>
+                    <a:stretch>
+                      <a:fillRect/>
+                    </a:stretch>
+                  </pic:blipFill>
+                  <pic:spPr>
+                    <a:xfrm>
+                      <a:off x="0" y="0"/>
+                      <a:ext cx="171627" cy="165498"/>
+                    </a:xfrm>
+                    <a:prstGeom prst="rect">
+                      <a:avLst/>
+                    </a:prstGeom>
+                  </pic:spPr>
+                </pic:pic>
+              </a:graphicData>
+            </a:graphic>
+          </wp:inline>
+        </w:drawing>
+      </w:r>
+      <w:r>
+        <w:rPr>
+          <w:rFonts w:asciiTheme="majorEastAsia" w:eastAsiaTheme="majorEastAsia" w:hAnsiTheme="majorEastAsia"/>
+        </w:rPr>
+        <w:t>#BDC0BA</w:t>
       </w:r>
       <w:r>
         <w:rPr>
@@ -6217,7 +7359,149 @@
         <w:rPr>
           <w:rFonts w:asciiTheme="majorEastAsia" w:eastAsiaTheme="majorEastAsia" w:hAnsiTheme="majorEastAsia" w:hint="eastAsia"/>
         </w:rPr>
-        <w:t>(浮出</w:t>
+        <w:t>(</w:t>
+      </w:r>
+      <w:r>
+        <w:rPr>
+          <w:rFonts w:asciiTheme="majorEastAsia" w:eastAsiaTheme="majorEastAsia" w:hAnsiTheme="majorEastAsia" w:hint="eastAsia"/>
+        </w:rPr>
+        <w:t>文字顏色</w:t>
+      </w:r>
+      <w:r>
+        <w:rPr>
+          <w:rFonts w:asciiTheme="majorEastAsia" w:eastAsiaTheme="majorEastAsia" w:hAnsiTheme="majorEastAsia"/>
+          <w:noProof/>
+        </w:rPr>
+        <w:drawing>
+          <wp:inline distT="0" distB="0" distL="0" distR="0" wp14:anchorId="68F73E55" wp14:editId="701F2615">
+            <wp:extent cx="169333" cy="174625"/>
+            <wp:effectExtent l="0" t="0" r="2540" b="0"/>
+            <wp:docPr id="45" name="圖片 45"/>
+            <wp:cNvGraphicFramePr>
+              <a:graphicFrameLocks xmlns:a="http://schemas.openxmlformats.org/drawingml/2006/main" noChangeAspect="1"/>
+            </wp:cNvGraphicFramePr>
+            <a:graphic xmlns:a="http://schemas.openxmlformats.org/drawingml/2006/main">
+              <a:graphicData uri="http://schemas.openxmlformats.org/drawingml/2006/picture">
+                <pic:pic xmlns:pic="http://schemas.openxmlformats.org/drawingml/2006/picture">
+                  <pic:nvPicPr>
+                    <pic:cNvPr id="1" name=""/>
+                    <pic:cNvPicPr/>
+                  </pic:nvPicPr>
+                  <pic:blipFill>
+                    <a:blip r:embed="rId10"/>
+                    <a:stretch>
+                      <a:fillRect/>
+                    </a:stretch>
+                  </pic:blipFill>
+                  <pic:spPr>
+                    <a:xfrm>
+                      <a:off x="0" y="0"/>
+                      <a:ext cx="172647" cy="178043"/>
+                    </a:xfrm>
+                    <a:prstGeom prst="rect">
+                      <a:avLst/>
+                    </a:prstGeom>
+                  </pic:spPr>
+                </pic:pic>
+              </a:graphicData>
+            </a:graphic>
+          </wp:inline>
+        </w:drawing>
+      </w:r>
+      <w:r>
+        <w:rPr>
+          <w:rFonts w:asciiTheme="majorEastAsia" w:eastAsiaTheme="majorEastAsia" w:hAnsiTheme="majorEastAsia"/>
+        </w:rPr>
+        <w:t xml:space="preserve"> </w:t>
+      </w:r>
+      <w:r>
+        <w:rPr>
+          <w:rFonts w:asciiTheme="majorEastAsia" w:eastAsiaTheme="majorEastAsia" w:hAnsiTheme="majorEastAsia"/>
+        </w:rPr>
+        <w:t>#ED784A</w:t>
+      </w:r>
+      <w:r>
+        <w:rPr>
+          <w:rFonts w:asciiTheme="majorEastAsia" w:eastAsiaTheme="majorEastAsia" w:hAnsiTheme="majorEastAsia"/>
+        </w:rPr>
+        <w:t xml:space="preserve">, </w:t>
+      </w:r>
+      <w:r>
+        <w:rPr>
+          <w:rFonts w:asciiTheme="majorEastAsia" w:eastAsiaTheme="majorEastAsia" w:hAnsiTheme="majorEastAsia" w:hint="eastAsia"/>
+        </w:rPr>
+        <w:t xml:space="preserve">底線 </w:t>
+      </w:r>
+      <w:r>
+        <w:rPr>
+          <w:rFonts w:asciiTheme="majorEastAsia" w:eastAsiaTheme="majorEastAsia" w:hAnsiTheme="majorEastAsia"/>
+          <w:noProof/>
+        </w:rPr>
+        <w:drawing>
+          <wp:inline distT="0" distB="0" distL="0" distR="0" wp14:anchorId="182B5C51" wp14:editId="5281594E">
+            <wp:extent cx="169333" cy="174625"/>
+            <wp:effectExtent l="0" t="0" r="2540" b="0"/>
+            <wp:docPr id="46" name="圖片 46"/>
+            <wp:cNvGraphicFramePr>
+              <a:graphicFrameLocks xmlns:a="http://schemas.openxmlformats.org/drawingml/2006/main" noChangeAspect="1"/>
+            </wp:cNvGraphicFramePr>
+            <a:graphic xmlns:a="http://schemas.openxmlformats.org/drawingml/2006/main">
+              <a:graphicData uri="http://schemas.openxmlformats.org/drawingml/2006/picture">
+                <pic:pic xmlns:pic="http://schemas.openxmlformats.org/drawingml/2006/picture">
+                  <pic:nvPicPr>
+                    <pic:cNvPr id="1" name=""/>
+                    <pic:cNvPicPr/>
+                  </pic:nvPicPr>
+                  <pic:blipFill>
+                    <a:blip r:embed="rId10"/>
+                    <a:stretch>
+                      <a:fillRect/>
+                    </a:stretch>
+                  </pic:blipFill>
+                  <pic:spPr>
+                    <a:xfrm>
+                      <a:off x="0" y="0"/>
+                      <a:ext cx="172647" cy="178043"/>
+                    </a:xfrm>
+                    <a:prstGeom prst="rect">
+                      <a:avLst/>
+                    </a:prstGeom>
+                  </pic:spPr>
+                </pic:pic>
+              </a:graphicData>
+            </a:graphic>
+          </wp:inline>
+        </w:drawing>
+      </w:r>
+      <w:r>
+        <w:rPr>
+          <w:rFonts w:asciiTheme="majorEastAsia" w:eastAsiaTheme="majorEastAsia" w:hAnsiTheme="majorEastAsia"/>
+        </w:rPr>
+        <w:t xml:space="preserve"> </w:t>
+      </w:r>
+      <w:r>
+        <w:rPr>
+          <w:rFonts w:asciiTheme="majorEastAsia" w:eastAsiaTheme="majorEastAsia" w:hAnsiTheme="majorEastAsia"/>
+        </w:rPr>
+        <w:t>#ED784A</w:t>
+      </w:r>
+      <w:r>
+        <w:rPr>
+          <w:rFonts w:asciiTheme="majorEastAsia" w:eastAsiaTheme="majorEastAsia" w:hAnsiTheme="majorEastAsia"/>
+        </w:rPr>
+        <w:t>,</w:t>
+      </w:r>
+      <w:r>
+        <w:rPr>
+          <w:rFonts w:asciiTheme="majorEastAsia" w:eastAsiaTheme="majorEastAsia" w:hAnsiTheme="majorEastAsia" w:hint="eastAsia"/>
+        </w:rPr>
+        <w:t xml:space="preserve"> </w:t>
+      </w:r>
+      <w:r>
+        <w:rPr>
+          <w:rFonts w:asciiTheme="majorEastAsia" w:eastAsiaTheme="majorEastAsia" w:hAnsiTheme="majorEastAsia" w:hint="eastAsia"/>
+        </w:rPr>
+        <w:t>浮出</w:t>
       </w:r>
       <w:r>
         <w:rPr>
@@ -6241,13 +7525,33 @@
         <w:rPr>
           <w:rFonts w:asciiTheme="majorEastAsia" w:eastAsiaTheme="majorEastAsia" w:hAnsiTheme="majorEastAsia" w:hint="eastAsia"/>
         </w:rPr>
+        <w:t>B</w:t>
+      </w:r>
+      <w:r>
+        <w:rPr>
+          <w:rFonts w:asciiTheme="majorEastAsia" w:eastAsiaTheme="majorEastAsia" w:hAnsiTheme="majorEastAsia"/>
+        </w:rPr>
+        <w:t>anner</w:t>
+      </w:r>
+      <w:r>
+        <w:rPr>
+          <w:rFonts w:asciiTheme="majorEastAsia" w:eastAsiaTheme="majorEastAsia" w:hAnsiTheme="majorEastAsia" w:hint="eastAsia"/>
+        </w:rPr>
+        <w:t xml:space="preserve"> 的太陽借用(浮出樣式) → </w:t>
+      </w:r>
+      <w:bookmarkStart w:id="0" w:name="_GoBack"/>
+      <w:bookmarkEnd w:id="0"/>
+      <w:r>
+        <w:rPr>
+          <w:rFonts w:asciiTheme="majorEastAsia" w:eastAsiaTheme="majorEastAsia" w:hAnsiTheme="majorEastAsia" w:hint="eastAsia"/>
+        </w:rPr>
         <w:t>各</w:t>
       </w:r>
       <w:r>
         <w:rPr>
           <w:rFonts w:asciiTheme="majorEastAsia" w:eastAsiaTheme="majorEastAsia" w:hAnsiTheme="majorEastAsia" w:hint="eastAsia"/>
         </w:rPr>
-        <w:t>標語: 堅持品質 / 健康美味 / 誠實勤奮 / 資源共享</w:t>
+        <w:t>標語</w:t>
       </w:r>
       <w:r>
         <w:rPr>
@@ -6257,6 +7561,71 @@
       </w:r>
       <w:r>
         <w:rPr>
+          <w:rFonts w:asciiTheme="majorEastAsia" w:eastAsiaTheme="majorEastAsia" w:hAnsiTheme="majorEastAsia"/>
+          <w:noProof/>
+        </w:rPr>
+        <w:drawing>
+          <wp:inline distT="0" distB="0" distL="0" distR="0" wp14:anchorId="65F0C3B1" wp14:editId="60903B8F">
+            <wp:extent cx="176928" cy="155575"/>
+            <wp:effectExtent l="0" t="0" r="0" b="0"/>
+            <wp:docPr id="47" name="圖片 47"/>
+            <wp:cNvGraphicFramePr>
+              <a:graphicFrameLocks xmlns:a="http://schemas.openxmlformats.org/drawingml/2006/main" noChangeAspect="1"/>
+            </wp:cNvGraphicFramePr>
+            <a:graphic xmlns:a="http://schemas.openxmlformats.org/drawingml/2006/main">
+              <a:graphicData uri="http://schemas.openxmlformats.org/drawingml/2006/picture">
+                <pic:pic xmlns:pic="http://schemas.openxmlformats.org/drawingml/2006/picture">
+                  <pic:nvPicPr>
+                    <pic:cNvPr id="1" name=""/>
+                    <pic:cNvPicPr/>
+                  </pic:nvPicPr>
+                  <pic:blipFill>
+                    <a:blip r:embed="rId35"/>
+                    <a:stretch>
+                      <a:fillRect/>
+                    </a:stretch>
+                  </pic:blipFill>
+                  <pic:spPr>
+                    <a:xfrm>
+                      <a:off x="0" y="0"/>
+                      <a:ext cx="188286" cy="165562"/>
+                    </a:xfrm>
+                    <a:prstGeom prst="rect">
+                      <a:avLst/>
+                    </a:prstGeom>
+                  </pic:spPr>
+                </pic:pic>
+              </a:graphicData>
+            </a:graphic>
+          </wp:inline>
+        </w:drawing>
+      </w:r>
+      <w:r>
+        <w:rPr>
+          <w:rFonts w:asciiTheme="majorEastAsia" w:eastAsiaTheme="majorEastAsia" w:hAnsiTheme="majorEastAsia"/>
+        </w:rPr>
+        <w:t>#91989F</w:t>
+      </w:r>
+      <w:r>
+        <w:rPr>
+          <w:rFonts w:asciiTheme="majorEastAsia" w:eastAsiaTheme="majorEastAsia" w:hAnsiTheme="majorEastAsia"/>
+        </w:rPr>
+        <w:t>)</w:t>
+      </w:r>
+      <w:r>
+        <w:rPr>
+          <w:rFonts w:asciiTheme="majorEastAsia" w:eastAsiaTheme="majorEastAsia" w:hAnsiTheme="majorEastAsia" w:hint="eastAsia"/>
+        </w:rPr>
+        <w:t>: 堅持品質 / 健康美味 / 誠實勤奮 / 資源共享</w:t>
+      </w:r>
+      <w:r>
+        <w:rPr>
+          <w:rFonts w:asciiTheme="majorEastAsia" w:eastAsiaTheme="majorEastAsia" w:hAnsiTheme="majorEastAsia" w:hint="eastAsia"/>
+        </w:rPr>
+        <w:t>(</w:t>
+      </w:r>
+      <w:r>
+        <w:rPr>
           <w:rFonts w:asciiTheme="majorEastAsia" w:eastAsiaTheme="majorEastAsia" w:hAnsiTheme="majorEastAsia" w:hint="eastAsia"/>
         </w:rPr>
         <w:t>接著</w:t>
@@ -6288,7 +7657,7 @@
       <w:r>
         <w:t xml:space="preserve"> </w:t>
       </w:r>
-      <w:hyperlink r:id="rId37" w:anchor="menu" w:history="1">
+      <w:hyperlink r:id="rId46" w:anchor="menu" w:history="1">
         <w:r>
           <w:rPr>
             <w:rStyle w:val="a5"/>
@@ -6314,6 +7683,7 @@
         <w:rPr>
           <w:rFonts w:asciiTheme="majorEastAsia" w:eastAsiaTheme="majorEastAsia" w:hAnsiTheme="majorEastAsia" w:hint="eastAsia"/>
         </w:rPr>
+        <w:lastRenderedPageBreak/>
         <w:t xml:space="preserve">RWD: </w:t>
       </w:r>
       <w:proofErr w:type="gramStart"/>
@@ -6359,7 +7729,7 @@
     <w:p>
       <w:pPr>
         <w:rPr>
-          <w:rFonts w:asciiTheme="majorEastAsia" w:eastAsiaTheme="majorEastAsia" w:hAnsiTheme="majorEastAsia" w:hint="eastAsia"/>
+          <w:rFonts w:asciiTheme="majorEastAsia" w:eastAsiaTheme="majorEastAsia" w:hAnsiTheme="majorEastAsia"/>
         </w:rPr>
       </w:pPr>
       <w:proofErr w:type="gramStart"/>
@@ -6392,13 +7762,60 @@
         <w:rPr>
           <w:rFonts w:asciiTheme="majorEastAsia" w:eastAsiaTheme="majorEastAsia" w:hAnsiTheme="majorEastAsia" w:hint="eastAsia"/>
         </w:rPr>
-        <w:t xml:space="preserve">(背景色: </w:t>
-      </w:r>
-      <w:r>
-        <w:rPr>
-          <w:rFonts w:asciiTheme="majorEastAsia" w:eastAsiaTheme="majorEastAsia" w:hAnsiTheme="majorEastAsia"/>
-        </w:rPr>
-        <w:t>#b54f36</w:t>
+        <w:t>(背景色:</w:t>
+      </w:r>
+      <w:r>
+        <w:rPr>
+          <w:rFonts w:asciiTheme="majorEastAsia" w:eastAsiaTheme="majorEastAsia" w:hAnsiTheme="majorEastAsia"/>
+        </w:rPr>
+        <w:t xml:space="preserve"> </w:t>
+      </w:r>
+      <w:r>
+        <w:rPr>
+          <w:rFonts w:asciiTheme="majorEastAsia" w:eastAsiaTheme="majorEastAsia" w:hAnsiTheme="majorEastAsia"/>
+          <w:noProof/>
+        </w:rPr>
+        <w:drawing>
+          <wp:inline distT="0" distB="0" distL="0" distR="0" wp14:anchorId="690F801D" wp14:editId="12B2C569">
+            <wp:extent cx="152400" cy="152400"/>
+            <wp:effectExtent l="0" t="0" r="0" b="0"/>
+            <wp:docPr id="48" name="圖片 48"/>
+            <wp:cNvGraphicFramePr>
+              <a:graphicFrameLocks xmlns:a="http://schemas.openxmlformats.org/drawingml/2006/main" noChangeAspect="1"/>
+            </wp:cNvGraphicFramePr>
+            <a:graphic xmlns:a="http://schemas.openxmlformats.org/drawingml/2006/main">
+              <a:graphicData uri="http://schemas.openxmlformats.org/drawingml/2006/picture">
+                <pic:pic xmlns:pic="http://schemas.openxmlformats.org/drawingml/2006/picture">
+                  <pic:nvPicPr>
+                    <pic:cNvPr id="1" name=""/>
+                    <pic:cNvPicPr/>
+                  </pic:nvPicPr>
+                  <pic:blipFill>
+                    <a:blip r:embed="rId18"/>
+                    <a:stretch>
+                      <a:fillRect/>
+                    </a:stretch>
+                  </pic:blipFill>
+                  <pic:spPr>
+                    <a:xfrm>
+                      <a:off x="0" y="0"/>
+                      <a:ext cx="152420" cy="152420"/>
+                    </a:xfrm>
+                    <a:prstGeom prst="rect">
+                      <a:avLst/>
+                    </a:prstGeom>
+                  </pic:spPr>
+                </pic:pic>
+              </a:graphicData>
+            </a:graphic>
+          </wp:inline>
+        </w:drawing>
+      </w:r>
+      <w:r>
+        <w:rPr>
+          <w:rFonts w:asciiTheme="majorEastAsia" w:eastAsiaTheme="majorEastAsia" w:hAnsiTheme="majorEastAsia"/>
+        </w:rPr>
+        <w:t xml:space="preserve"> #D7C4BB</w:t>
       </w:r>
       <w:r>
         <w:rPr>
@@ -6484,11 +7901,19 @@
         </w:rPr>
         <w:t xml:space="preserve"> </w:t>
       </w:r>
-      <w:r>
-        <w:rPr>
-          <w:rFonts w:asciiTheme="majorEastAsia" w:eastAsiaTheme="majorEastAsia" w:hAnsiTheme="majorEastAsia" w:hint="eastAsia"/>
-        </w:rPr>
-        <w:t>下排亦為三張圖片</w:t>
+      <w:proofErr w:type="gramStart"/>
+      <w:r>
+        <w:rPr>
+          <w:rFonts w:asciiTheme="majorEastAsia" w:eastAsiaTheme="majorEastAsia" w:hAnsiTheme="majorEastAsia" w:hint="eastAsia"/>
+        </w:rPr>
+        <w:t>下排亦為</w:t>
+      </w:r>
+      <w:proofErr w:type="gramEnd"/>
+      <w:r>
+        <w:rPr>
+          <w:rFonts w:asciiTheme="majorEastAsia" w:eastAsiaTheme="majorEastAsia" w:hAnsiTheme="majorEastAsia" w:hint="eastAsia"/>
+        </w:rPr>
+        <w:t>三張圖片</w:t>
       </w:r>
       <w:r>
         <w:rPr>
@@ -6526,7 +7951,7 @@
         </w:rPr>
         <w:t xml:space="preserve"> </w:t>
       </w:r>
-      <w:hyperlink r:id="rId38" w:history="1">
+      <w:hyperlink r:id="rId47" w:history="1">
         <w:r>
           <w:rPr>
             <w:rStyle w:val="a5"/>
@@ -6586,7 +8011,7 @@
                     <pic:cNvPicPr/>
                   </pic:nvPicPr>
                   <pic:blipFill rotWithShape="1">
-                    <a:blip r:embed="rId39"/>
+                    <a:blip r:embed="rId48"/>
                     <a:srcRect b="23890"/>
                     <a:stretch/>
                   </pic:blipFill>
@@ -6633,7 +8058,7 @@
                     <pic:cNvPicPr/>
                   </pic:nvPicPr>
                   <pic:blipFill>
-                    <a:blip r:embed="rId40"/>
+                    <a:blip r:embed="rId49"/>
                     <a:stretch>
                       <a:fillRect/>
                     </a:stretch>
@@ -6657,14 +8082,7 @@
         <w:rPr>
           <w:rFonts w:asciiTheme="majorEastAsia" w:eastAsiaTheme="majorEastAsia" w:hAnsiTheme="majorEastAsia" w:hint="eastAsia"/>
         </w:rPr>
-        <w:t>圖片</w:t>
-      </w:r>
-      <w:r>
-        <w:rPr>
-          <w:rFonts w:asciiTheme="majorEastAsia" w:eastAsiaTheme="majorEastAsia" w:hAnsiTheme="majorEastAsia" w:hint="eastAsia"/>
-        </w:rPr>
-        <w:lastRenderedPageBreak/>
-        <w:t>樣式為浮出的效果,</w:t>
+        <w:t>圖片樣式為浮出的效果,</w:t>
       </w:r>
       <w:r>
         <w:rPr>
@@ -6696,7 +8114,7 @@
         </w:rPr>
         <w:t xml:space="preserve"> </w:t>
       </w:r>
-      <w:hyperlink r:id="rId41" w:anchor="intro" w:history="1">
+      <w:hyperlink r:id="rId50" w:anchor="intro" w:history="1">
         <w:r>
           <w:rPr>
             <w:rStyle w:val="a5"/>
@@ -6729,7 +8147,7 @@
         </w:rPr>
         <w:t xml:space="preserve"> 或是 </w:t>
       </w:r>
-      <w:hyperlink r:id="rId42" w:history="1">
+      <w:hyperlink r:id="rId51" w:history="1">
         <w:r>
           <w:rPr>
             <w:rStyle w:val="a5"/>
@@ -6743,12 +8161,14 @@
         </w:rPr>
         <w:t xml:space="preserve">  </w:t>
       </w:r>
+      <w:proofErr w:type="gramStart"/>
       <w:r>
         <w:rPr>
           <w:rFonts w:hint="eastAsia"/>
         </w:rPr>
         <w:t>圖片變霧效果</w:t>
       </w:r>
+      <w:proofErr w:type="gramEnd"/>
       <w:r>
         <w:rPr>
           <w:rFonts w:hint="eastAsia"/>
@@ -6767,7 +8187,7 @@
         </w:rPr>
         <w:t xml:space="preserve">: </w:t>
       </w:r>
-      <w:hyperlink r:id="rId43" w:history="1">
+      <w:hyperlink r:id="rId52" w:history="1">
         <w:r>
           <w:rPr>
             <w:rStyle w:val="a5"/>
@@ -6796,9 +8216,10 @@
         </w:rPr>
         <w:t xml:space="preserve"> </w:t>
       </w:r>
-      <w:bookmarkStart w:id="0" w:name="_GoBack"/>
-      <w:bookmarkEnd w:id="0"/>
-      <w:r>
+      <w:r>
+        <w:rPr>
+          <w:noProof/>
+        </w:rPr>
         <w:drawing>
           <wp:inline distT="0" distB="0" distL="0" distR="0" wp14:anchorId="743F6153" wp14:editId="35EA9587">
             <wp:extent cx="1902723" cy="1097915"/>
@@ -6815,7 +8236,7 @@
                     <pic:cNvPicPr/>
                   </pic:nvPicPr>
                   <pic:blipFill>
-                    <a:blip r:embed="rId44"/>
+                    <a:blip r:embed="rId53"/>
                     <a:stretch>
                       <a:fillRect/>
                     </a:stretch>
@@ -6858,213 +8279,728 @@
         <w:rPr>
           <w:rFonts w:asciiTheme="majorEastAsia" w:eastAsiaTheme="majorEastAsia" w:hAnsiTheme="majorEastAsia" w:hint="eastAsia"/>
         </w:rPr>
-        <w:t xml:space="preserve">. 蛋餅 → </w:t>
-      </w:r>
-      <w:proofErr w:type="gramStart"/>
-      <w:r>
-        <w:rPr>
-          <w:rFonts w:asciiTheme="majorEastAsia" w:eastAsiaTheme="majorEastAsia" w:hAnsiTheme="majorEastAsia" w:hint="eastAsia"/>
-        </w:rPr>
-        <w:t>脆餅吐司</w:t>
-      </w:r>
-      <w:proofErr w:type="gramEnd"/>
-      <w:r>
-        <w:rPr>
-          <w:rFonts w:asciiTheme="majorEastAsia" w:eastAsiaTheme="majorEastAsia" w:hAnsiTheme="majorEastAsia" w:hint="eastAsia"/>
-        </w:rPr>
-        <w:t xml:space="preserve">火腿 </w:t>
-      </w:r>
-      <w:r>
-        <w:rPr>
-          <w:rFonts w:asciiTheme="majorEastAsia" w:eastAsiaTheme="majorEastAsia" w:hAnsiTheme="majorEastAsia" w:hint="eastAsia"/>
-        </w:rPr>
-        <w:t xml:space="preserve">下方標語 </w:t>
-      </w:r>
-      <w:r>
-        <w:rPr>
-          <w:rFonts w:asciiTheme="majorEastAsia" w:eastAsiaTheme="majorEastAsia" w:hAnsiTheme="majorEastAsia" w:hint="eastAsia"/>
-        </w:rPr>
-        <w:t xml:space="preserve">→ </w:t>
-      </w:r>
-      <w:proofErr w:type="gramStart"/>
-      <w:r>
-        <w:rPr>
-          <w:rFonts w:asciiTheme="majorEastAsia" w:eastAsiaTheme="majorEastAsia" w:hAnsiTheme="majorEastAsia" w:hint="eastAsia"/>
-        </w:rPr>
-        <w:t>內藏吐</w:t>
-      </w:r>
-      <w:proofErr w:type="gramEnd"/>
-      <w:r>
-        <w:rPr>
-          <w:rFonts w:asciiTheme="majorEastAsia" w:eastAsiaTheme="majorEastAsia" w:hAnsiTheme="majorEastAsia" w:hint="eastAsia"/>
-        </w:rPr>
-        <w:t xml:space="preserve">司, </w:t>
-      </w:r>
-      <w:proofErr w:type="gramStart"/>
-      <w:r>
-        <w:rPr>
-          <w:rFonts w:asciiTheme="majorEastAsia" w:eastAsiaTheme="majorEastAsia" w:hAnsiTheme="majorEastAsia" w:hint="eastAsia"/>
-        </w:rPr>
-        <w:t>沾蛋</w:t>
-      </w:r>
-      <w:proofErr w:type="gramEnd"/>
-      <w:r>
-        <w:rPr>
-          <w:rFonts w:asciiTheme="majorEastAsia" w:eastAsiaTheme="majorEastAsia" w:hAnsiTheme="majorEastAsia" w:hint="eastAsia"/>
-        </w:rPr>
-        <w:t>汁</w:t>
-      </w:r>
-      <w:r>
-        <w:rPr>
-          <w:rFonts w:asciiTheme="majorEastAsia" w:eastAsiaTheme="majorEastAsia" w:hAnsiTheme="majorEastAsia"/>
-        </w:rPr>
-        <w:br/>
-      </w:r>
-      <w:r>
-        <w:rPr>
-          <w:rFonts w:asciiTheme="majorEastAsia" w:eastAsiaTheme="majorEastAsia" w:hAnsiTheme="majorEastAsia" w:hint="eastAsia"/>
-        </w:rPr>
-        <w:t>1</w:t>
-      </w:r>
-      <w:r>
-        <w:rPr>
-          <w:rFonts w:asciiTheme="majorEastAsia" w:eastAsiaTheme="majorEastAsia" w:hAnsiTheme="majorEastAsia" w:hint="eastAsia"/>
-        </w:rPr>
-        <w:t>3</w:t>
-      </w:r>
-      <w:r>
-        <w:rPr>
-          <w:rFonts w:asciiTheme="majorEastAsia" w:eastAsiaTheme="majorEastAsia" w:hAnsiTheme="majorEastAsia" w:hint="eastAsia"/>
-        </w:rPr>
-        <w:t>. 奶茶 → 絕</w:t>
-      </w:r>
-      <w:proofErr w:type="gramStart"/>
-      <w:r>
-        <w:rPr>
-          <w:rFonts w:asciiTheme="majorEastAsia" w:eastAsiaTheme="majorEastAsia" w:hAnsiTheme="majorEastAsia" w:hint="eastAsia"/>
-        </w:rPr>
-        <w:t>讚大冰</w:t>
-      </w:r>
-      <w:proofErr w:type="gramEnd"/>
-      <w:r>
-        <w:rPr>
-          <w:rFonts w:asciiTheme="majorEastAsia" w:eastAsiaTheme="majorEastAsia" w:hAnsiTheme="majorEastAsia" w:hint="eastAsia"/>
-        </w:rPr>
-        <w:t xml:space="preserve">奶 → </w:t>
-      </w:r>
-      <w:r>
-        <w:rPr>
-          <w:rFonts w:asciiTheme="majorEastAsia" w:eastAsiaTheme="majorEastAsia" w:hAnsiTheme="majorEastAsia" w:hint="eastAsia"/>
-        </w:rPr>
-        <w:t>下方標語</w:t>
-      </w:r>
-      <w:r>
-        <w:rPr>
-          <w:rFonts w:asciiTheme="majorEastAsia" w:eastAsiaTheme="majorEastAsia" w:hAnsiTheme="majorEastAsia" w:hint="eastAsia"/>
-        </w:rPr>
-        <w:t xml:space="preserve"> → </w:t>
-      </w:r>
-      <w:r>
-        <w:rPr>
-          <w:rFonts w:asciiTheme="majorEastAsia" w:eastAsiaTheme="majorEastAsia" w:hAnsiTheme="majorEastAsia" w:hint="eastAsia"/>
-        </w:rPr>
-        <w:t>甜度不調整</w:t>
-      </w:r>
-      <w:r>
-        <w:rPr>
-          <w:rFonts w:asciiTheme="majorEastAsia" w:eastAsiaTheme="majorEastAsia" w:hAnsiTheme="majorEastAsia"/>
-        </w:rPr>
-        <w:br/>
-      </w:r>
-      <w:r>
-        <w:rPr>
-          <w:rFonts w:asciiTheme="majorEastAsia" w:eastAsiaTheme="majorEastAsia" w:hAnsiTheme="majorEastAsia" w:hint="eastAsia"/>
-        </w:rPr>
-        <w:t>1</w:t>
-      </w:r>
-      <w:r>
-        <w:rPr>
-          <w:rFonts w:asciiTheme="majorEastAsia" w:eastAsiaTheme="majorEastAsia" w:hAnsiTheme="majorEastAsia" w:hint="eastAsia"/>
-        </w:rPr>
-        <w:t>3</w:t>
-      </w:r>
-      <w:r>
-        <w:rPr>
-          <w:rFonts w:asciiTheme="majorEastAsia" w:eastAsiaTheme="majorEastAsia" w:hAnsiTheme="majorEastAsia" w:hint="eastAsia"/>
-        </w:rPr>
-        <w:t>.</w:t>
-      </w:r>
-      <w:r>
-        <w:rPr>
-          <w:rFonts w:asciiTheme="majorEastAsia" w:eastAsiaTheme="majorEastAsia" w:hAnsiTheme="majorEastAsia"/>
-        </w:rPr>
-        <w:t xml:space="preserve"> </w:t>
-      </w:r>
-      <w:r>
-        <w:rPr>
-          <w:rFonts w:asciiTheme="majorEastAsia" w:eastAsiaTheme="majorEastAsia" w:hAnsiTheme="majorEastAsia"/>
-        </w:rPr>
-        <w:t>&amp;</w:t>
-      </w:r>
-      <w:r>
-        <w:rPr>
-          <w:rFonts w:asciiTheme="majorEastAsia" w:eastAsiaTheme="majorEastAsia" w:hAnsiTheme="majorEastAsia"/>
-        </w:rPr>
-        <w:t xml:space="preserve"> 1</w:t>
-      </w:r>
-      <w:r>
-        <w:rPr>
-          <w:rFonts w:asciiTheme="majorEastAsia" w:eastAsiaTheme="majorEastAsia" w:hAnsiTheme="majorEastAsia" w:hint="eastAsia"/>
-        </w:rPr>
-        <w:t>4</w:t>
-      </w:r>
-      <w:r>
-        <w:rPr>
-          <w:rFonts w:asciiTheme="majorEastAsia" w:eastAsiaTheme="majorEastAsia" w:hAnsiTheme="majorEastAsia"/>
-        </w:rPr>
-        <w:t>.</w:t>
-      </w:r>
-      <w:r>
-        <w:rPr>
-          <w:rFonts w:asciiTheme="majorEastAsia" w:eastAsiaTheme="majorEastAsia" w:hAnsiTheme="majorEastAsia" w:hint="eastAsia"/>
-        </w:rPr>
-        <w:t xml:space="preserve"> 三明治</w:t>
-      </w:r>
-      <w:r>
-        <w:rPr>
-          <w:rFonts w:asciiTheme="majorEastAsia" w:eastAsiaTheme="majorEastAsia" w:hAnsiTheme="majorEastAsia" w:hint="eastAsia"/>
-        </w:rPr>
-        <w:t>、漢堡、</w:t>
-      </w:r>
-      <w:proofErr w:type="gramStart"/>
-      <w:r>
-        <w:rPr>
-          <w:rFonts w:asciiTheme="majorEastAsia" w:eastAsiaTheme="majorEastAsia" w:hAnsiTheme="majorEastAsia" w:hint="eastAsia"/>
-        </w:rPr>
-        <w:t>可頌和咖啡</w:t>
-      </w:r>
-      <w:proofErr w:type="gramEnd"/>
-      <w:r>
-        <w:rPr>
-          <w:rFonts w:asciiTheme="majorEastAsia" w:eastAsiaTheme="majorEastAsia" w:hAnsiTheme="majorEastAsia" w:hint="eastAsia"/>
-        </w:rPr>
-        <w:t xml:space="preserve"> → 標語待定</w:t>
-      </w:r>
-      <w:r>
-        <w:rPr>
-          <w:rFonts w:asciiTheme="majorEastAsia" w:eastAsiaTheme="majorEastAsia" w:hAnsiTheme="majorEastAsia" w:hint="eastAsia"/>
-        </w:rPr>
-        <w:t>最新消息 / 可更新</w:t>
+        <w:t xml:space="preserve">. </w:t>
+      </w:r>
+      <w:r>
+        <w:rPr>
+          <w:rFonts w:asciiTheme="majorEastAsia" w:eastAsiaTheme="majorEastAsia" w:hAnsiTheme="majorEastAsia" w:hint="eastAsia"/>
+        </w:rPr>
+        <w:t>各文字顏色(</w:t>
+      </w:r>
+      <w:r>
+        <w:rPr>
+          <w:rFonts w:asciiTheme="majorEastAsia" w:eastAsiaTheme="majorEastAsia" w:hAnsiTheme="majorEastAsia"/>
+          <w:noProof/>
+        </w:rPr>
+        <w:drawing>
+          <wp:inline distT="0" distB="0" distL="0" distR="0" wp14:anchorId="40D605E3" wp14:editId="6DACA509">
+            <wp:extent cx="184754" cy="165100"/>
+            <wp:effectExtent l="0" t="0" r="6350" b="6350"/>
+            <wp:docPr id="56" name="圖片 56"/>
+            <wp:cNvGraphicFramePr>
+              <a:graphicFrameLocks xmlns:a="http://schemas.openxmlformats.org/drawingml/2006/main" noChangeAspect="1"/>
+            </wp:cNvGraphicFramePr>
+            <a:graphic xmlns:a="http://schemas.openxmlformats.org/drawingml/2006/main">
+              <a:graphicData uri="http://schemas.openxmlformats.org/drawingml/2006/picture">
+                <pic:pic xmlns:pic="http://schemas.openxmlformats.org/drawingml/2006/picture">
+                  <pic:nvPicPr>
+                    <pic:cNvPr id="1" name=""/>
+                    <pic:cNvPicPr/>
+                  </pic:nvPicPr>
+                  <pic:blipFill>
+                    <a:blip r:embed="rId54"/>
+                    <a:stretch>
+                      <a:fillRect/>
+                    </a:stretch>
+                  </pic:blipFill>
+                  <pic:spPr>
+                    <a:xfrm flipH="1">
+                      <a:off x="0" y="0"/>
+                      <a:ext cx="195679" cy="174863"/>
+                    </a:xfrm>
+                    <a:prstGeom prst="rect">
+                      <a:avLst/>
+                    </a:prstGeom>
+                  </pic:spPr>
+                </pic:pic>
+              </a:graphicData>
+            </a:graphic>
+          </wp:inline>
+        </w:drawing>
+      </w:r>
+      <w:r>
+        <w:rPr>
+          <w:rFonts w:asciiTheme="majorEastAsia" w:eastAsiaTheme="majorEastAsia" w:hAnsiTheme="majorEastAsia"/>
+        </w:rPr>
+        <w:t xml:space="preserve"> #554236</w:t>
+      </w:r>
+      <w:r>
+        <w:rPr>
+          <w:rFonts w:asciiTheme="majorEastAsia" w:eastAsiaTheme="majorEastAsia" w:hAnsiTheme="majorEastAsia" w:hint="eastAsia"/>
+        </w:rPr>
+        <w:t xml:space="preserve"> 底線 </w:t>
+      </w:r>
+      <w:r>
+        <w:rPr>
+          <w:rFonts w:asciiTheme="majorEastAsia" w:eastAsiaTheme="majorEastAsia" w:hAnsiTheme="majorEastAsia"/>
+          <w:noProof/>
+        </w:rPr>
+        <w:drawing>
+          <wp:inline distT="0" distB="0" distL="0" distR="0" wp14:anchorId="134446BA" wp14:editId="3D5A1C2C">
+            <wp:extent cx="184754" cy="165100"/>
+            <wp:effectExtent l="0" t="0" r="6350" b="6350"/>
+            <wp:docPr id="57" name="圖片 57"/>
+            <wp:cNvGraphicFramePr>
+              <a:graphicFrameLocks xmlns:a="http://schemas.openxmlformats.org/drawingml/2006/main" noChangeAspect="1"/>
+            </wp:cNvGraphicFramePr>
+            <a:graphic xmlns:a="http://schemas.openxmlformats.org/drawingml/2006/main">
+              <a:graphicData uri="http://schemas.openxmlformats.org/drawingml/2006/picture">
+                <pic:pic xmlns:pic="http://schemas.openxmlformats.org/drawingml/2006/picture">
+                  <pic:nvPicPr>
+                    <pic:cNvPr id="1" name=""/>
+                    <pic:cNvPicPr/>
+                  </pic:nvPicPr>
+                  <pic:blipFill>
+                    <a:blip r:embed="rId54"/>
+                    <a:stretch>
+                      <a:fillRect/>
+                    </a:stretch>
+                  </pic:blipFill>
+                  <pic:spPr>
+                    <a:xfrm flipH="1">
+                      <a:off x="0" y="0"/>
+                      <a:ext cx="195679" cy="174863"/>
+                    </a:xfrm>
+                    <a:prstGeom prst="rect">
+                      <a:avLst/>
+                    </a:prstGeom>
+                  </pic:spPr>
+                </pic:pic>
+              </a:graphicData>
+            </a:graphic>
+          </wp:inline>
+        </w:drawing>
+      </w:r>
+      <w:r>
+        <w:rPr>
+          <w:rFonts w:asciiTheme="majorEastAsia" w:eastAsiaTheme="majorEastAsia" w:hAnsiTheme="majorEastAsia"/>
+        </w:rPr>
+        <w:t xml:space="preserve"> #554236</w:t>
+      </w:r>
+      <w:r>
+        <w:rPr>
+          <w:rFonts w:asciiTheme="majorEastAsia" w:eastAsiaTheme="majorEastAsia" w:hAnsiTheme="majorEastAsia" w:hint="eastAsia"/>
+        </w:rPr>
+        <w:t>)</w:t>
       </w:r>
     </w:p>
     <w:p>
+      <w:pPr>
+        <w:rPr>
+          <w:rFonts w:asciiTheme="majorEastAsia" w:eastAsiaTheme="majorEastAsia" w:hAnsiTheme="majorEastAsia"/>
+        </w:rPr>
+      </w:pPr>
+      <w:r>
+        <w:rPr>
+          <w:rFonts w:asciiTheme="majorEastAsia" w:eastAsiaTheme="majorEastAsia" w:hAnsiTheme="majorEastAsia" w:hint="eastAsia"/>
+        </w:rPr>
+        <w:t xml:space="preserve">13. </w:t>
+      </w:r>
+      <w:r>
+        <w:rPr>
+          <w:rFonts w:asciiTheme="majorEastAsia" w:eastAsiaTheme="majorEastAsia" w:hAnsiTheme="majorEastAsia" w:hint="eastAsia"/>
+        </w:rPr>
+        <w:t xml:space="preserve">蛋餅 → </w:t>
+      </w:r>
+      <w:proofErr w:type="gramStart"/>
+      <w:r>
+        <w:rPr>
+          <w:rFonts w:asciiTheme="majorEastAsia" w:eastAsiaTheme="majorEastAsia" w:hAnsiTheme="majorEastAsia" w:hint="eastAsia"/>
+        </w:rPr>
+        <w:t>脆餅吐司</w:t>
+      </w:r>
+      <w:proofErr w:type="gramEnd"/>
+      <w:r>
+        <w:rPr>
+          <w:rFonts w:asciiTheme="majorEastAsia" w:eastAsiaTheme="majorEastAsia" w:hAnsiTheme="majorEastAsia" w:hint="eastAsia"/>
+        </w:rPr>
+        <w:t xml:space="preserve">火腿 </w:t>
+      </w:r>
+      <w:r>
+        <w:rPr>
+          <w:rFonts w:asciiTheme="majorEastAsia" w:eastAsiaTheme="majorEastAsia" w:hAnsiTheme="majorEastAsia" w:hint="eastAsia"/>
+        </w:rPr>
+        <w:t>下方標語</w:t>
+      </w:r>
+      <w:r>
+        <w:rPr>
+          <w:rFonts w:asciiTheme="majorEastAsia" w:eastAsiaTheme="majorEastAsia" w:hAnsiTheme="majorEastAsia" w:hint="eastAsia"/>
+        </w:rPr>
+        <w:t>(</w:t>
+      </w:r>
+      <w:r>
+        <w:rPr>
+          <w:rFonts w:asciiTheme="majorEastAsia" w:eastAsiaTheme="majorEastAsia" w:hAnsiTheme="majorEastAsia"/>
+          <w:noProof/>
+        </w:rPr>
+        <w:drawing>
+          <wp:inline distT="0" distB="0" distL="0" distR="0" wp14:anchorId="11F40A10" wp14:editId="5A32C900">
+            <wp:extent cx="169333" cy="174625"/>
+            <wp:effectExtent l="0" t="0" r="2540" b="0"/>
+            <wp:docPr id="60" name="圖片 60"/>
+            <wp:cNvGraphicFramePr>
+              <a:graphicFrameLocks xmlns:a="http://schemas.openxmlformats.org/drawingml/2006/main" noChangeAspect="1"/>
+            </wp:cNvGraphicFramePr>
+            <a:graphic xmlns:a="http://schemas.openxmlformats.org/drawingml/2006/main">
+              <a:graphicData uri="http://schemas.openxmlformats.org/drawingml/2006/picture">
+                <pic:pic xmlns:pic="http://schemas.openxmlformats.org/drawingml/2006/picture">
+                  <pic:nvPicPr>
+                    <pic:cNvPr id="1" name=""/>
+                    <pic:cNvPicPr/>
+                  </pic:nvPicPr>
+                  <pic:blipFill>
+                    <a:blip r:embed="rId10"/>
+                    <a:stretch>
+                      <a:fillRect/>
+                    </a:stretch>
+                  </pic:blipFill>
+                  <pic:spPr>
+                    <a:xfrm>
+                      <a:off x="0" y="0"/>
+                      <a:ext cx="172647" cy="178043"/>
+                    </a:xfrm>
+                    <a:prstGeom prst="rect">
+                      <a:avLst/>
+                    </a:prstGeom>
+                  </pic:spPr>
+                </pic:pic>
+              </a:graphicData>
+            </a:graphic>
+          </wp:inline>
+        </w:drawing>
+      </w:r>
+      <w:r>
+        <w:rPr>
+          <w:rFonts w:asciiTheme="majorEastAsia" w:eastAsiaTheme="majorEastAsia" w:hAnsiTheme="majorEastAsia"/>
+        </w:rPr>
+        <w:t xml:space="preserve"> </w:t>
+      </w:r>
+      <w:r>
+        <w:rPr>
+          <w:rFonts w:asciiTheme="majorEastAsia" w:eastAsiaTheme="majorEastAsia" w:hAnsiTheme="majorEastAsia"/>
+        </w:rPr>
+        <w:t>#ED784A</w:t>
+      </w:r>
+      <w:r>
+        <w:rPr>
+          <w:rFonts w:asciiTheme="majorEastAsia" w:eastAsiaTheme="majorEastAsia" w:hAnsiTheme="majorEastAsia" w:hint="eastAsia"/>
+        </w:rPr>
+        <w:t xml:space="preserve"> 底線 </w:t>
+      </w:r>
+      <w:r>
+        <w:rPr>
+          <w:rFonts w:asciiTheme="majorEastAsia" w:eastAsiaTheme="majorEastAsia" w:hAnsiTheme="majorEastAsia"/>
+          <w:noProof/>
+        </w:rPr>
+        <w:drawing>
+          <wp:inline distT="0" distB="0" distL="0" distR="0" wp14:anchorId="6955DFE3" wp14:editId="1E7AEDF8">
+            <wp:extent cx="169333" cy="174625"/>
+            <wp:effectExtent l="0" t="0" r="2540" b="0"/>
+            <wp:docPr id="61" name="圖片 61"/>
+            <wp:cNvGraphicFramePr>
+              <a:graphicFrameLocks xmlns:a="http://schemas.openxmlformats.org/drawingml/2006/main" noChangeAspect="1"/>
+            </wp:cNvGraphicFramePr>
+            <a:graphic xmlns:a="http://schemas.openxmlformats.org/drawingml/2006/main">
+              <a:graphicData uri="http://schemas.openxmlformats.org/drawingml/2006/picture">
+                <pic:pic xmlns:pic="http://schemas.openxmlformats.org/drawingml/2006/picture">
+                  <pic:nvPicPr>
+                    <pic:cNvPr id="1" name=""/>
+                    <pic:cNvPicPr/>
+                  </pic:nvPicPr>
+                  <pic:blipFill>
+                    <a:blip r:embed="rId10"/>
+                    <a:stretch>
+                      <a:fillRect/>
+                    </a:stretch>
+                  </pic:blipFill>
+                  <pic:spPr>
+                    <a:xfrm>
+                      <a:off x="0" y="0"/>
+                      <a:ext cx="172647" cy="178043"/>
+                    </a:xfrm>
+                    <a:prstGeom prst="rect">
+                      <a:avLst/>
+                    </a:prstGeom>
+                  </pic:spPr>
+                </pic:pic>
+              </a:graphicData>
+            </a:graphic>
+          </wp:inline>
+        </w:drawing>
+      </w:r>
+      <w:r>
+        <w:rPr>
+          <w:rFonts w:asciiTheme="majorEastAsia" w:eastAsiaTheme="majorEastAsia" w:hAnsiTheme="majorEastAsia"/>
+        </w:rPr>
+        <w:t xml:space="preserve"> </w:t>
+      </w:r>
+      <w:r>
+        <w:rPr>
+          <w:rFonts w:asciiTheme="majorEastAsia" w:eastAsiaTheme="majorEastAsia" w:hAnsiTheme="majorEastAsia"/>
+        </w:rPr>
+        <w:t>#ED784A</w:t>
+      </w:r>
+      <w:r>
+        <w:rPr>
+          <w:rFonts w:asciiTheme="majorEastAsia" w:eastAsiaTheme="majorEastAsia" w:hAnsiTheme="majorEastAsia" w:hint="eastAsia"/>
+        </w:rPr>
+        <w:t>)</w:t>
+      </w:r>
+      <w:r>
+        <w:rPr>
+          <w:rFonts w:asciiTheme="majorEastAsia" w:eastAsiaTheme="majorEastAsia" w:hAnsiTheme="majorEastAsia" w:hint="eastAsia"/>
+        </w:rPr>
+        <w:t xml:space="preserve"> </w:t>
+      </w:r>
+      <w:r>
+        <w:rPr>
+          <w:rFonts w:asciiTheme="majorEastAsia" w:eastAsiaTheme="majorEastAsia" w:hAnsiTheme="majorEastAsia" w:hint="eastAsia"/>
+        </w:rPr>
+        <w:t xml:space="preserve">→ </w:t>
+      </w:r>
+      <w:proofErr w:type="gramStart"/>
+      <w:r>
+        <w:rPr>
+          <w:rFonts w:asciiTheme="majorEastAsia" w:eastAsiaTheme="majorEastAsia" w:hAnsiTheme="majorEastAsia" w:hint="eastAsia"/>
+        </w:rPr>
+        <w:t>內藏吐</w:t>
+      </w:r>
+      <w:proofErr w:type="gramEnd"/>
+      <w:r>
+        <w:rPr>
+          <w:rFonts w:asciiTheme="majorEastAsia" w:eastAsiaTheme="majorEastAsia" w:hAnsiTheme="majorEastAsia" w:hint="eastAsia"/>
+        </w:rPr>
+        <w:t xml:space="preserve">司, </w:t>
+      </w:r>
+      <w:proofErr w:type="gramStart"/>
+      <w:r>
+        <w:rPr>
+          <w:rFonts w:asciiTheme="majorEastAsia" w:eastAsiaTheme="majorEastAsia" w:hAnsiTheme="majorEastAsia" w:hint="eastAsia"/>
+        </w:rPr>
+        <w:t>沾蛋</w:t>
+      </w:r>
+      <w:proofErr w:type="gramEnd"/>
+      <w:r>
+        <w:rPr>
+          <w:rFonts w:asciiTheme="majorEastAsia" w:eastAsiaTheme="majorEastAsia" w:hAnsiTheme="majorEastAsia" w:hint="eastAsia"/>
+        </w:rPr>
+        <w:t>汁</w:t>
+      </w:r>
+      <w:r>
+        <w:rPr>
+          <w:rFonts w:asciiTheme="majorEastAsia" w:eastAsiaTheme="majorEastAsia" w:hAnsiTheme="majorEastAsia"/>
+        </w:rPr>
+        <w:br/>
+      </w:r>
+      <w:r>
+        <w:rPr>
+          <w:rFonts w:asciiTheme="majorEastAsia" w:eastAsiaTheme="majorEastAsia" w:hAnsiTheme="majorEastAsia" w:hint="eastAsia"/>
+        </w:rPr>
+        <w:t>1</w:t>
+      </w:r>
+      <w:r>
+        <w:rPr>
+          <w:rFonts w:asciiTheme="majorEastAsia" w:eastAsiaTheme="majorEastAsia" w:hAnsiTheme="majorEastAsia" w:hint="eastAsia"/>
+        </w:rPr>
+        <w:t>3</w:t>
+      </w:r>
+      <w:r>
+        <w:rPr>
+          <w:rFonts w:asciiTheme="majorEastAsia" w:eastAsiaTheme="majorEastAsia" w:hAnsiTheme="majorEastAsia" w:hint="eastAsia"/>
+        </w:rPr>
+        <w:t>. 奶茶 → 絕</w:t>
+      </w:r>
+      <w:proofErr w:type="gramStart"/>
+      <w:r>
+        <w:rPr>
+          <w:rFonts w:asciiTheme="majorEastAsia" w:eastAsiaTheme="majorEastAsia" w:hAnsiTheme="majorEastAsia" w:hint="eastAsia"/>
+        </w:rPr>
+        <w:t>讚大冰</w:t>
+      </w:r>
+      <w:proofErr w:type="gramEnd"/>
+      <w:r>
+        <w:rPr>
+          <w:rFonts w:asciiTheme="majorEastAsia" w:eastAsiaTheme="majorEastAsia" w:hAnsiTheme="majorEastAsia" w:hint="eastAsia"/>
+        </w:rPr>
+        <w:t xml:space="preserve">奶 → </w:t>
+      </w:r>
+      <w:r>
+        <w:rPr>
+          <w:rFonts w:asciiTheme="majorEastAsia" w:eastAsiaTheme="majorEastAsia" w:hAnsiTheme="majorEastAsia" w:hint="eastAsia"/>
+        </w:rPr>
+        <w:t>下方標語</w:t>
+      </w:r>
+      <w:r>
+        <w:rPr>
+          <w:rFonts w:asciiTheme="majorEastAsia" w:eastAsiaTheme="majorEastAsia" w:hAnsiTheme="majorEastAsia" w:hint="eastAsia"/>
+        </w:rPr>
+        <w:t>(</w:t>
+      </w:r>
+      <w:r>
+        <w:rPr>
+          <w:rFonts w:asciiTheme="majorEastAsia" w:eastAsiaTheme="majorEastAsia" w:hAnsiTheme="majorEastAsia"/>
+          <w:noProof/>
+        </w:rPr>
+        <w:drawing>
+          <wp:inline distT="0" distB="0" distL="0" distR="0" wp14:anchorId="0CC62F24" wp14:editId="2A0B2004">
+            <wp:extent cx="169333" cy="174625"/>
+            <wp:effectExtent l="0" t="0" r="2540" b="0"/>
+            <wp:docPr id="62" name="圖片 62"/>
+            <wp:cNvGraphicFramePr>
+              <a:graphicFrameLocks xmlns:a="http://schemas.openxmlformats.org/drawingml/2006/main" noChangeAspect="1"/>
+            </wp:cNvGraphicFramePr>
+            <a:graphic xmlns:a="http://schemas.openxmlformats.org/drawingml/2006/main">
+              <a:graphicData uri="http://schemas.openxmlformats.org/drawingml/2006/picture">
+                <pic:pic xmlns:pic="http://schemas.openxmlformats.org/drawingml/2006/picture">
+                  <pic:nvPicPr>
+                    <pic:cNvPr id="1" name=""/>
+                    <pic:cNvPicPr/>
+                  </pic:nvPicPr>
+                  <pic:blipFill>
+                    <a:blip r:embed="rId10"/>
+                    <a:stretch>
+                      <a:fillRect/>
+                    </a:stretch>
+                  </pic:blipFill>
+                  <pic:spPr>
+                    <a:xfrm>
+                      <a:off x="0" y="0"/>
+                      <a:ext cx="172647" cy="178043"/>
+                    </a:xfrm>
+                    <a:prstGeom prst="rect">
+                      <a:avLst/>
+                    </a:prstGeom>
+                  </pic:spPr>
+                </pic:pic>
+              </a:graphicData>
+            </a:graphic>
+          </wp:inline>
+        </w:drawing>
+      </w:r>
+      <w:r>
+        <w:rPr>
+          <w:rFonts w:asciiTheme="majorEastAsia" w:eastAsiaTheme="majorEastAsia" w:hAnsiTheme="majorEastAsia"/>
+        </w:rPr>
+        <w:t xml:space="preserve"> </w:t>
+      </w:r>
+      <w:r>
+        <w:rPr>
+          <w:rFonts w:asciiTheme="majorEastAsia" w:eastAsiaTheme="majorEastAsia" w:hAnsiTheme="majorEastAsia"/>
+        </w:rPr>
+        <w:t>#ED784A</w:t>
+      </w:r>
+      <w:r>
+        <w:rPr>
+          <w:rFonts w:asciiTheme="majorEastAsia" w:eastAsiaTheme="majorEastAsia" w:hAnsiTheme="majorEastAsia" w:hint="eastAsia"/>
+        </w:rPr>
+        <w:t xml:space="preserve"> 底線 </w:t>
+      </w:r>
+      <w:r>
+        <w:rPr>
+          <w:rFonts w:asciiTheme="majorEastAsia" w:eastAsiaTheme="majorEastAsia" w:hAnsiTheme="majorEastAsia"/>
+          <w:noProof/>
+        </w:rPr>
+        <w:drawing>
+          <wp:inline distT="0" distB="0" distL="0" distR="0" wp14:anchorId="07D80C2D" wp14:editId="0657E235">
+            <wp:extent cx="169333" cy="174625"/>
+            <wp:effectExtent l="0" t="0" r="2540" b="0"/>
+            <wp:docPr id="63" name="圖片 63"/>
+            <wp:cNvGraphicFramePr>
+              <a:graphicFrameLocks xmlns:a="http://schemas.openxmlformats.org/drawingml/2006/main" noChangeAspect="1"/>
+            </wp:cNvGraphicFramePr>
+            <a:graphic xmlns:a="http://schemas.openxmlformats.org/drawingml/2006/main">
+              <a:graphicData uri="http://schemas.openxmlformats.org/drawingml/2006/picture">
+                <pic:pic xmlns:pic="http://schemas.openxmlformats.org/drawingml/2006/picture">
+                  <pic:nvPicPr>
+                    <pic:cNvPr id="1" name=""/>
+                    <pic:cNvPicPr/>
+                  </pic:nvPicPr>
+                  <pic:blipFill>
+                    <a:blip r:embed="rId10"/>
+                    <a:stretch>
+                      <a:fillRect/>
+                    </a:stretch>
+                  </pic:blipFill>
+                  <pic:spPr>
+                    <a:xfrm>
+                      <a:off x="0" y="0"/>
+                      <a:ext cx="172647" cy="178043"/>
+                    </a:xfrm>
+                    <a:prstGeom prst="rect">
+                      <a:avLst/>
+                    </a:prstGeom>
+                  </pic:spPr>
+                </pic:pic>
+              </a:graphicData>
+            </a:graphic>
+          </wp:inline>
+        </w:drawing>
+      </w:r>
+      <w:r>
+        <w:rPr>
+          <w:rFonts w:asciiTheme="majorEastAsia" w:eastAsiaTheme="majorEastAsia" w:hAnsiTheme="majorEastAsia"/>
+        </w:rPr>
+        <w:t xml:space="preserve"> </w:t>
+      </w:r>
+      <w:r>
+        <w:rPr>
+          <w:rFonts w:asciiTheme="majorEastAsia" w:eastAsiaTheme="majorEastAsia" w:hAnsiTheme="majorEastAsia"/>
+        </w:rPr>
+        <w:t>#ED784A</w:t>
+      </w:r>
+      <w:r>
+        <w:rPr>
+          <w:rFonts w:asciiTheme="majorEastAsia" w:eastAsiaTheme="majorEastAsia" w:hAnsiTheme="majorEastAsia" w:hint="eastAsia"/>
+        </w:rPr>
+        <w:t>)</w:t>
+      </w:r>
+      <w:r>
+        <w:rPr>
+          <w:rFonts w:asciiTheme="majorEastAsia" w:eastAsiaTheme="majorEastAsia" w:hAnsiTheme="majorEastAsia" w:hint="eastAsia"/>
+        </w:rPr>
+        <w:t xml:space="preserve"> → </w:t>
+      </w:r>
+      <w:r>
+        <w:rPr>
+          <w:rFonts w:asciiTheme="majorEastAsia" w:eastAsiaTheme="majorEastAsia" w:hAnsiTheme="majorEastAsia" w:hint="eastAsia"/>
+        </w:rPr>
+        <w:t>甜度不調整</w:t>
+      </w:r>
+      <w:r>
+        <w:rPr>
+          <w:rFonts w:asciiTheme="majorEastAsia" w:eastAsiaTheme="majorEastAsia" w:hAnsiTheme="majorEastAsia"/>
+        </w:rPr>
+        <w:br/>
+      </w:r>
+      <w:r>
+        <w:rPr>
+          <w:rFonts w:asciiTheme="majorEastAsia" w:eastAsiaTheme="majorEastAsia" w:hAnsiTheme="majorEastAsia" w:hint="eastAsia"/>
+        </w:rPr>
+        <w:t>1</w:t>
+      </w:r>
+      <w:r>
+        <w:rPr>
+          <w:rFonts w:asciiTheme="majorEastAsia" w:eastAsiaTheme="majorEastAsia" w:hAnsiTheme="majorEastAsia" w:hint="eastAsia"/>
+        </w:rPr>
+        <w:t>3</w:t>
+      </w:r>
+      <w:r>
+        <w:rPr>
+          <w:rFonts w:asciiTheme="majorEastAsia" w:eastAsiaTheme="majorEastAsia" w:hAnsiTheme="majorEastAsia" w:hint="eastAsia"/>
+        </w:rPr>
+        <w:t>.</w:t>
+      </w:r>
+      <w:r>
+        <w:rPr>
+          <w:rFonts w:asciiTheme="majorEastAsia" w:eastAsiaTheme="majorEastAsia" w:hAnsiTheme="majorEastAsia"/>
+        </w:rPr>
+        <w:t xml:space="preserve"> </w:t>
+      </w:r>
+      <w:r>
+        <w:rPr>
+          <w:rFonts w:asciiTheme="majorEastAsia" w:eastAsiaTheme="majorEastAsia" w:hAnsiTheme="majorEastAsia"/>
+        </w:rPr>
+        <w:t>&amp;</w:t>
+      </w:r>
+      <w:r>
+        <w:rPr>
+          <w:rFonts w:asciiTheme="majorEastAsia" w:eastAsiaTheme="majorEastAsia" w:hAnsiTheme="majorEastAsia"/>
+        </w:rPr>
+        <w:t xml:space="preserve"> 1</w:t>
+      </w:r>
+      <w:r>
+        <w:rPr>
+          <w:rFonts w:asciiTheme="majorEastAsia" w:eastAsiaTheme="majorEastAsia" w:hAnsiTheme="majorEastAsia" w:hint="eastAsia"/>
+        </w:rPr>
+        <w:t>4</w:t>
+      </w:r>
+      <w:r>
+        <w:rPr>
+          <w:rFonts w:asciiTheme="majorEastAsia" w:eastAsiaTheme="majorEastAsia" w:hAnsiTheme="majorEastAsia"/>
+        </w:rPr>
+        <w:t>.</w:t>
+      </w:r>
+      <w:r>
+        <w:rPr>
+          <w:rFonts w:asciiTheme="majorEastAsia" w:eastAsiaTheme="majorEastAsia" w:hAnsiTheme="majorEastAsia" w:hint="eastAsia"/>
+        </w:rPr>
+        <w:t xml:space="preserve"> 三明治</w:t>
+      </w:r>
+      <w:r>
+        <w:rPr>
+          <w:rFonts w:asciiTheme="majorEastAsia" w:eastAsiaTheme="majorEastAsia" w:hAnsiTheme="majorEastAsia" w:hint="eastAsia"/>
+        </w:rPr>
+        <w:t>、漢堡、</w:t>
+      </w:r>
+      <w:proofErr w:type="gramStart"/>
+      <w:r>
+        <w:rPr>
+          <w:rFonts w:asciiTheme="majorEastAsia" w:eastAsiaTheme="majorEastAsia" w:hAnsiTheme="majorEastAsia" w:hint="eastAsia"/>
+        </w:rPr>
+        <w:t>可頌和咖啡</w:t>
+      </w:r>
+      <w:proofErr w:type="gramEnd"/>
+      <w:r>
+        <w:rPr>
+          <w:rFonts w:asciiTheme="majorEastAsia" w:eastAsiaTheme="majorEastAsia" w:hAnsiTheme="majorEastAsia" w:hint="eastAsia"/>
+        </w:rPr>
+        <w:t xml:space="preserve"> → 標語</w:t>
+      </w:r>
+      <w:r>
+        <w:rPr>
+          <w:rFonts w:asciiTheme="majorEastAsia" w:eastAsiaTheme="majorEastAsia" w:hAnsiTheme="majorEastAsia" w:hint="eastAsia"/>
+        </w:rPr>
+        <w:t>(</w:t>
+      </w:r>
+      <w:r>
+        <w:rPr>
+          <w:rFonts w:asciiTheme="majorEastAsia" w:eastAsiaTheme="majorEastAsia" w:hAnsiTheme="majorEastAsia"/>
+          <w:noProof/>
+        </w:rPr>
+        <w:drawing>
+          <wp:inline distT="0" distB="0" distL="0" distR="0" wp14:anchorId="50FF2A6F" wp14:editId="680BCC2C">
+            <wp:extent cx="169333" cy="174625"/>
+            <wp:effectExtent l="0" t="0" r="2540" b="0"/>
+            <wp:docPr id="64" name="圖片 64"/>
+            <wp:cNvGraphicFramePr>
+              <a:graphicFrameLocks xmlns:a="http://schemas.openxmlformats.org/drawingml/2006/main" noChangeAspect="1"/>
+            </wp:cNvGraphicFramePr>
+            <a:graphic xmlns:a="http://schemas.openxmlformats.org/drawingml/2006/main">
+              <a:graphicData uri="http://schemas.openxmlformats.org/drawingml/2006/picture">
+                <pic:pic xmlns:pic="http://schemas.openxmlformats.org/drawingml/2006/picture">
+                  <pic:nvPicPr>
+                    <pic:cNvPr id="1" name=""/>
+                    <pic:cNvPicPr/>
+                  </pic:nvPicPr>
+                  <pic:blipFill>
+                    <a:blip r:embed="rId10"/>
+                    <a:stretch>
+                      <a:fillRect/>
+                    </a:stretch>
+                  </pic:blipFill>
+                  <pic:spPr>
+                    <a:xfrm>
+                      <a:off x="0" y="0"/>
+                      <a:ext cx="172647" cy="178043"/>
+                    </a:xfrm>
+                    <a:prstGeom prst="rect">
+                      <a:avLst/>
+                    </a:prstGeom>
+                  </pic:spPr>
+                </pic:pic>
+              </a:graphicData>
+            </a:graphic>
+          </wp:inline>
+        </w:drawing>
+      </w:r>
+      <w:r>
+        <w:rPr>
+          <w:rFonts w:asciiTheme="majorEastAsia" w:eastAsiaTheme="majorEastAsia" w:hAnsiTheme="majorEastAsia"/>
+        </w:rPr>
+        <w:t xml:space="preserve"> </w:t>
+      </w:r>
+      <w:r>
+        <w:rPr>
+          <w:rFonts w:asciiTheme="majorEastAsia" w:eastAsiaTheme="majorEastAsia" w:hAnsiTheme="majorEastAsia"/>
+        </w:rPr>
+        <w:t>#ED784A</w:t>
+      </w:r>
+      <w:r>
+        <w:rPr>
+          <w:rFonts w:asciiTheme="majorEastAsia" w:eastAsiaTheme="majorEastAsia" w:hAnsiTheme="majorEastAsia" w:hint="eastAsia"/>
+        </w:rPr>
+        <w:t xml:space="preserve"> 底線 </w:t>
+      </w:r>
+      <w:r>
+        <w:rPr>
+          <w:rFonts w:asciiTheme="majorEastAsia" w:eastAsiaTheme="majorEastAsia" w:hAnsiTheme="majorEastAsia"/>
+          <w:noProof/>
+        </w:rPr>
+        <w:drawing>
+          <wp:inline distT="0" distB="0" distL="0" distR="0" wp14:anchorId="27A4AABF" wp14:editId="73373767">
+            <wp:extent cx="169333" cy="174625"/>
+            <wp:effectExtent l="0" t="0" r="2540" b="0"/>
+            <wp:docPr id="65" name="圖片 65"/>
+            <wp:cNvGraphicFramePr>
+              <a:graphicFrameLocks xmlns:a="http://schemas.openxmlformats.org/drawingml/2006/main" noChangeAspect="1"/>
+            </wp:cNvGraphicFramePr>
+            <a:graphic xmlns:a="http://schemas.openxmlformats.org/drawingml/2006/main">
+              <a:graphicData uri="http://schemas.openxmlformats.org/drawingml/2006/picture">
+                <pic:pic xmlns:pic="http://schemas.openxmlformats.org/drawingml/2006/picture">
+                  <pic:nvPicPr>
+                    <pic:cNvPr id="1" name=""/>
+                    <pic:cNvPicPr/>
+                  </pic:nvPicPr>
+                  <pic:blipFill>
+                    <a:blip r:embed="rId10"/>
+                    <a:stretch>
+                      <a:fillRect/>
+                    </a:stretch>
+                  </pic:blipFill>
+                  <pic:spPr>
+                    <a:xfrm>
+                      <a:off x="0" y="0"/>
+                      <a:ext cx="172647" cy="178043"/>
+                    </a:xfrm>
+                    <a:prstGeom prst="rect">
+                      <a:avLst/>
+                    </a:prstGeom>
+                  </pic:spPr>
+                </pic:pic>
+              </a:graphicData>
+            </a:graphic>
+          </wp:inline>
+        </w:drawing>
+      </w:r>
+      <w:r>
+        <w:rPr>
+          <w:rFonts w:asciiTheme="majorEastAsia" w:eastAsiaTheme="majorEastAsia" w:hAnsiTheme="majorEastAsia"/>
+        </w:rPr>
+        <w:t xml:space="preserve"> </w:t>
+      </w:r>
+      <w:r>
+        <w:rPr>
+          <w:rFonts w:asciiTheme="majorEastAsia" w:eastAsiaTheme="majorEastAsia" w:hAnsiTheme="majorEastAsia"/>
+        </w:rPr>
+        <w:t>#ED784A</w:t>
+      </w:r>
+      <w:r>
+        <w:rPr>
+          <w:rFonts w:asciiTheme="majorEastAsia" w:eastAsiaTheme="majorEastAsia" w:hAnsiTheme="majorEastAsia" w:hint="eastAsia"/>
+        </w:rPr>
+        <w:t>)</w:t>
+      </w:r>
+      <w:r>
+        <w:rPr>
+          <w:rFonts w:asciiTheme="majorEastAsia" w:eastAsiaTheme="majorEastAsia" w:hAnsiTheme="majorEastAsia" w:hint="eastAsia"/>
+        </w:rPr>
+        <w:t>待定</w:t>
+      </w:r>
+      <w:r>
+        <w:rPr>
+          <w:rFonts w:asciiTheme="majorEastAsia" w:eastAsiaTheme="majorEastAsia" w:hAnsiTheme="majorEastAsia" w:hint="eastAsia"/>
+        </w:rPr>
+        <w:t>最新消息 / 可更新</w:t>
+      </w:r>
+    </w:p>
+    <w:p>
       <w:r>
         <w:rPr>
           <w:rFonts w:asciiTheme="majorEastAsia" w:eastAsiaTheme="majorEastAsia" w:hAnsiTheme="majorEastAsia" w:hint="eastAsia"/>
         </w:rPr>
         <w:t xml:space="preserve">標語可參考 </w:t>
       </w:r>
-      <w:hyperlink r:id="rId45" w:history="1">
+      <w:hyperlink r:id="rId55" w:history="1">
         <w:r>
           <w:rPr>
             <w:rStyle w:val="a5"/>
@@ -7100,12 +9036,13 @@
     <w:p>
       <w:pPr>
         <w:rPr>
-          <w:rFonts w:asciiTheme="majorEastAsia" w:eastAsiaTheme="majorEastAsia" w:hAnsiTheme="majorEastAsia" w:hint="eastAsia"/>
-        </w:rPr>
-      </w:pPr>
-      <w:r>
-        <w:rPr>
-          <w:rFonts w:asciiTheme="majorEastAsia" w:eastAsiaTheme="majorEastAsia" w:hAnsiTheme="majorEastAsia"/>
+          <w:rFonts w:asciiTheme="majorEastAsia" w:eastAsiaTheme="majorEastAsia" w:hAnsiTheme="majorEastAsia"/>
+        </w:rPr>
+      </w:pPr>
+      <w:r>
+        <w:rPr>
+          <w:rFonts w:asciiTheme="majorEastAsia" w:eastAsiaTheme="majorEastAsia" w:hAnsiTheme="majorEastAsia"/>
+          <w:noProof/>
         </w:rPr>
         <w:drawing>
           <wp:inline distT="0" distB="0" distL="0" distR="0" wp14:anchorId="7807FBB4" wp14:editId="68AAA1F3">
@@ -7123,7 +9060,7 @@
                     <pic:cNvPicPr/>
                   </pic:nvPicPr>
                   <pic:blipFill>
-                    <a:blip r:embed="rId46"/>
+                    <a:blip r:embed="rId56"/>
                     <a:stretch>
                       <a:fillRect/>
                     </a:stretch>
@@ -7164,6 +9101,7 @@
       <w:r>
         <w:rPr>
           <w:rFonts w:asciiTheme="majorEastAsia" w:eastAsiaTheme="majorEastAsia" w:hAnsiTheme="majorEastAsia"/>
+          <w:noProof/>
         </w:rPr>
         <w:drawing>
           <wp:inline distT="0" distB="0" distL="0" distR="0" wp14:anchorId="0984FA46" wp14:editId="1C4DF7BB">
@@ -7181,7 +9119,7 @@
                     <pic:cNvPicPr/>
                   </pic:nvPicPr>
                   <pic:blipFill>
-                    <a:blip r:embed="rId47"/>
+                    <a:blip r:embed="rId57"/>
                     <a:stretch>
                       <a:fillRect/>
                     </a:stretch>
@@ -7228,7 +9166,7 @@
         </w:rPr>
         <w:t xml:space="preserve">, 可參考 </w:t>
       </w:r>
-      <w:hyperlink r:id="rId48" w:history="1">
+      <w:hyperlink r:id="rId58" w:history="1">
         <w:r>
           <w:rPr>
             <w:rStyle w:val="a5"/>
@@ -7314,7 +9252,7 @@
                     <pic:cNvPicPr/>
                   </pic:nvPicPr>
                   <pic:blipFill>
-                    <a:blip r:embed="rId49"/>
+                    <a:blip r:embed="rId59"/>
                     <a:stretch>
                       <a:fillRect/>
                     </a:stretch>
@@ -7373,7 +9311,7 @@
                     <pic:cNvPicPr/>
                   </pic:nvPicPr>
                   <pic:blipFill>
-                    <a:blip r:embed="rId50"/>
+                    <a:blip r:embed="rId60"/>
                     <a:stretch>
                       <a:fillRect/>
                     </a:stretch>
@@ -7418,7 +9356,7 @@
         </w:rPr>
         <w:t xml:space="preserve">參考: </w:t>
       </w:r>
-      <w:hyperlink r:id="rId51" w:history="1">
+      <w:hyperlink r:id="rId61" w:history="1">
         <w:r>
           <w:rPr>
             <w:rStyle w:val="a5"/>
@@ -7556,7 +9494,78 @@
         <w:rPr>
           <w:rFonts w:asciiTheme="majorEastAsia" w:eastAsiaTheme="majorEastAsia" w:hAnsiTheme="majorEastAsia" w:hint="eastAsia"/>
         </w:rPr>
-        <w:t xml:space="preserve">區塊四, </w:t>
+        <w:t>區塊四</w:t>
+      </w:r>
+      <w:r>
+        <w:rPr>
+          <w:rFonts w:asciiTheme="majorEastAsia" w:eastAsiaTheme="majorEastAsia" w:hAnsiTheme="majorEastAsia" w:hint="eastAsia"/>
+        </w:rPr>
+        <w:t>(背景顏色:</w:t>
+      </w:r>
+      <w:r>
+        <w:rPr>
+          <w:rFonts w:asciiTheme="majorEastAsia" w:eastAsiaTheme="majorEastAsia" w:hAnsiTheme="majorEastAsia"/>
+        </w:rPr>
+        <w:t xml:space="preserve"> </w:t>
+      </w:r>
+      <w:r>
+        <w:rPr>
+          <w:rFonts w:asciiTheme="majorEastAsia" w:eastAsiaTheme="majorEastAsia" w:hAnsiTheme="majorEastAsia"/>
+          <w:noProof/>
+        </w:rPr>
+        <w:drawing>
+          <wp:inline distT="0" distB="0" distL="0" distR="0" wp14:anchorId="4B1ECEEC" wp14:editId="77F4FDFC">
+            <wp:extent cx="167922" cy="161925"/>
+            <wp:effectExtent l="0" t="0" r="3810" b="0"/>
+            <wp:docPr id="51" name="圖片 51"/>
+            <wp:cNvGraphicFramePr>
+              <a:graphicFrameLocks xmlns:a="http://schemas.openxmlformats.org/drawingml/2006/main" noChangeAspect="1"/>
+            </wp:cNvGraphicFramePr>
+            <a:graphic xmlns:a="http://schemas.openxmlformats.org/drawingml/2006/main">
+              <a:graphicData uri="http://schemas.openxmlformats.org/drawingml/2006/picture">
+                <pic:pic xmlns:pic="http://schemas.openxmlformats.org/drawingml/2006/picture">
+                  <pic:nvPicPr>
+                    <pic:cNvPr id="1" name=""/>
+                    <pic:cNvPicPr/>
+                  </pic:nvPicPr>
+                  <pic:blipFill>
+                    <a:blip r:embed="rId8"/>
+                    <a:stretch>
+                      <a:fillRect/>
+                    </a:stretch>
+                  </pic:blipFill>
+                  <pic:spPr>
+                    <a:xfrm>
+                      <a:off x="0" y="0"/>
+                      <a:ext cx="171627" cy="165498"/>
+                    </a:xfrm>
+                    <a:prstGeom prst="rect">
+                      <a:avLst/>
+                    </a:prstGeom>
+                  </pic:spPr>
+                </pic:pic>
+              </a:graphicData>
+            </a:graphic>
+          </wp:inline>
+        </w:drawing>
+      </w:r>
+      <w:r>
+        <w:rPr>
+          <w:rFonts w:asciiTheme="majorEastAsia" w:eastAsiaTheme="majorEastAsia" w:hAnsiTheme="majorEastAsia"/>
+        </w:rPr>
+        <w:t>#BDC0BA</w:t>
+      </w:r>
+      <w:r>
+        <w:rPr>
+          <w:rFonts w:asciiTheme="majorEastAsia" w:eastAsiaTheme="majorEastAsia" w:hAnsiTheme="majorEastAsia" w:hint="eastAsia"/>
+        </w:rPr>
+        <w:t>)</w:t>
+      </w:r>
+      <w:r>
+        <w:rPr>
+          <w:rFonts w:asciiTheme="majorEastAsia" w:eastAsiaTheme="majorEastAsia" w:hAnsiTheme="majorEastAsia" w:hint="eastAsia"/>
+        </w:rPr>
+        <w:t xml:space="preserve">, </w:t>
       </w:r>
       <w:r>
         <w:rPr>
@@ -7574,6 +9583,118 @@
         <w:rPr>
           <w:rFonts w:asciiTheme="majorEastAsia" w:eastAsiaTheme="majorEastAsia" w:hAnsiTheme="majorEastAsia" w:hint="eastAsia"/>
         </w:rPr>
+        <w:t>(</w:t>
+      </w:r>
+      <w:r>
+        <w:rPr>
+          <w:rFonts w:asciiTheme="majorEastAsia" w:eastAsiaTheme="majorEastAsia" w:hAnsiTheme="majorEastAsia"/>
+          <w:noProof/>
+        </w:rPr>
+        <w:drawing>
+          <wp:inline distT="0" distB="0" distL="0" distR="0" wp14:anchorId="0983DD30" wp14:editId="22C93A6E">
+            <wp:extent cx="184754" cy="165100"/>
+            <wp:effectExtent l="0" t="0" r="6350" b="6350"/>
+            <wp:docPr id="66" name="圖片 66"/>
+            <wp:cNvGraphicFramePr>
+              <a:graphicFrameLocks xmlns:a="http://schemas.openxmlformats.org/drawingml/2006/main" noChangeAspect="1"/>
+            </wp:cNvGraphicFramePr>
+            <a:graphic xmlns:a="http://schemas.openxmlformats.org/drawingml/2006/main">
+              <a:graphicData uri="http://schemas.openxmlformats.org/drawingml/2006/picture">
+                <pic:pic xmlns:pic="http://schemas.openxmlformats.org/drawingml/2006/picture">
+                  <pic:nvPicPr>
+                    <pic:cNvPr id="1" name=""/>
+                    <pic:cNvPicPr/>
+                  </pic:nvPicPr>
+                  <pic:blipFill>
+                    <a:blip r:embed="rId54"/>
+                    <a:stretch>
+                      <a:fillRect/>
+                    </a:stretch>
+                  </pic:blipFill>
+                  <pic:spPr>
+                    <a:xfrm flipH="1">
+                      <a:off x="0" y="0"/>
+                      <a:ext cx="195679" cy="174863"/>
+                    </a:xfrm>
+                    <a:prstGeom prst="rect">
+                      <a:avLst/>
+                    </a:prstGeom>
+                  </pic:spPr>
+                </pic:pic>
+              </a:graphicData>
+            </a:graphic>
+          </wp:inline>
+        </w:drawing>
+      </w:r>
+      <w:r>
+        <w:rPr>
+          <w:rFonts w:asciiTheme="majorEastAsia" w:eastAsiaTheme="majorEastAsia" w:hAnsiTheme="majorEastAsia"/>
+        </w:rPr>
+        <w:t xml:space="preserve"> #554236</w:t>
+      </w:r>
+      <w:r>
+        <w:rPr>
+          <w:rFonts w:asciiTheme="majorEastAsia" w:eastAsiaTheme="majorEastAsia" w:hAnsiTheme="majorEastAsia" w:hint="eastAsia"/>
+        </w:rPr>
+        <w:t xml:space="preserve"> 底線 </w:t>
+      </w:r>
+      <w:r>
+        <w:rPr>
+          <w:rFonts w:asciiTheme="majorEastAsia" w:eastAsiaTheme="majorEastAsia" w:hAnsiTheme="majorEastAsia"/>
+          <w:noProof/>
+        </w:rPr>
+        <w:drawing>
+          <wp:inline distT="0" distB="0" distL="0" distR="0" wp14:anchorId="1CD34616" wp14:editId="70346F57">
+            <wp:extent cx="184754" cy="165100"/>
+            <wp:effectExtent l="0" t="0" r="6350" b="6350"/>
+            <wp:docPr id="67" name="圖片 67"/>
+            <wp:cNvGraphicFramePr>
+              <a:graphicFrameLocks xmlns:a="http://schemas.openxmlformats.org/drawingml/2006/main" noChangeAspect="1"/>
+            </wp:cNvGraphicFramePr>
+            <a:graphic xmlns:a="http://schemas.openxmlformats.org/drawingml/2006/main">
+              <a:graphicData uri="http://schemas.openxmlformats.org/drawingml/2006/picture">
+                <pic:pic xmlns:pic="http://schemas.openxmlformats.org/drawingml/2006/picture">
+                  <pic:nvPicPr>
+                    <pic:cNvPr id="1" name=""/>
+                    <pic:cNvPicPr/>
+                  </pic:nvPicPr>
+                  <pic:blipFill>
+                    <a:blip r:embed="rId54"/>
+                    <a:stretch>
+                      <a:fillRect/>
+                    </a:stretch>
+                  </pic:blipFill>
+                  <pic:spPr>
+                    <a:xfrm flipH="1">
+                      <a:off x="0" y="0"/>
+                      <a:ext cx="195679" cy="174863"/>
+                    </a:xfrm>
+                    <a:prstGeom prst="rect">
+                      <a:avLst/>
+                    </a:prstGeom>
+                  </pic:spPr>
+                </pic:pic>
+              </a:graphicData>
+            </a:graphic>
+          </wp:inline>
+        </w:drawing>
+      </w:r>
+      <w:r>
+        <w:rPr>
+          <w:rFonts w:asciiTheme="majorEastAsia" w:eastAsiaTheme="majorEastAsia" w:hAnsiTheme="majorEastAsia"/>
+        </w:rPr>
+        <w:t xml:space="preserve"> #554236</w:t>
+      </w:r>
+      <w:r>
+        <w:rPr>
+          <w:rFonts w:asciiTheme="majorEastAsia" w:eastAsiaTheme="majorEastAsia" w:hAnsiTheme="majorEastAsia" w:hint="eastAsia"/>
+        </w:rPr>
+        <w:t>)</w:t>
+      </w:r>
+      <w:r>
+        <w:rPr>
+          <w:rFonts w:asciiTheme="majorEastAsia" w:eastAsiaTheme="majorEastAsia" w:hAnsiTheme="majorEastAsia" w:hint="eastAsia"/>
+        </w:rPr>
         <w:t>標題下方的</w:t>
       </w:r>
       <w:r>
@@ -7640,6 +9761,7 @@
         <w:rPr>
           <w:noProof/>
         </w:rPr>
+        <w:lastRenderedPageBreak/>
         <w:drawing>
           <wp:inline distT="0" distB="0" distL="0" distR="0" wp14:anchorId="11C64493" wp14:editId="6F047801">
             <wp:extent cx="379331" cy="819542"/>
@@ -7656,7 +9778,7 @@
                     <pic:cNvPicPr/>
                   </pic:nvPicPr>
                   <pic:blipFill>
-                    <a:blip r:embed="rId52"/>
+                    <a:blip r:embed="rId62"/>
                     <a:stretch>
                       <a:fillRect/>
                     </a:stretch>
@@ -7718,7 +9840,7 @@
         </w:rPr>
         <w:t xml:space="preserve">↓  </w:t>
       </w:r>
-      <w:hyperlink r:id="rId53" w:anchor="intro" w:history="1">
+      <w:hyperlink r:id="rId63" w:anchor="intro" w:history="1">
         <w:r>
           <w:rPr>
             <w:rStyle w:val="a5"/>
@@ -7761,6 +9883,130 @@
       <w:r>
         <w:rPr>
           <w:rFonts w:asciiTheme="majorEastAsia" w:eastAsiaTheme="majorEastAsia" w:hAnsiTheme="majorEastAsia" w:hint="eastAsia"/>
+        </w:rPr>
+        <w:t>(</w:t>
+      </w:r>
+      <w:r>
+        <w:rPr>
+          <w:rFonts w:asciiTheme="majorEastAsia" w:eastAsiaTheme="majorEastAsia" w:hAnsiTheme="majorEastAsia"/>
+          <w:noProof/>
+        </w:rPr>
+        <w:drawing>
+          <wp:inline distT="0" distB="0" distL="0" distR="0" wp14:anchorId="3ABDE713" wp14:editId="2256A443">
+            <wp:extent cx="169333" cy="174625"/>
+            <wp:effectExtent l="0" t="0" r="2540" b="0"/>
+            <wp:docPr id="49" name="圖片 49"/>
+            <wp:cNvGraphicFramePr>
+              <a:graphicFrameLocks xmlns:a="http://schemas.openxmlformats.org/drawingml/2006/main" noChangeAspect="1"/>
+            </wp:cNvGraphicFramePr>
+            <a:graphic xmlns:a="http://schemas.openxmlformats.org/drawingml/2006/main">
+              <a:graphicData uri="http://schemas.openxmlformats.org/drawingml/2006/picture">
+                <pic:pic xmlns:pic="http://schemas.openxmlformats.org/drawingml/2006/picture">
+                  <pic:nvPicPr>
+                    <pic:cNvPr id="1" name=""/>
+                    <pic:cNvPicPr/>
+                  </pic:nvPicPr>
+                  <pic:blipFill>
+                    <a:blip r:embed="rId10"/>
+                    <a:stretch>
+                      <a:fillRect/>
+                    </a:stretch>
+                  </pic:blipFill>
+                  <pic:spPr>
+                    <a:xfrm>
+                      <a:off x="0" y="0"/>
+                      <a:ext cx="172647" cy="178043"/>
+                    </a:xfrm>
+                    <a:prstGeom prst="rect">
+                      <a:avLst/>
+                    </a:prstGeom>
+                  </pic:spPr>
+                </pic:pic>
+              </a:graphicData>
+            </a:graphic>
+          </wp:inline>
+        </w:drawing>
+      </w:r>
+      <w:r>
+        <w:rPr>
+          <w:rFonts w:asciiTheme="majorEastAsia" w:eastAsiaTheme="majorEastAsia" w:hAnsiTheme="majorEastAsia"/>
+        </w:rPr>
+        <w:t xml:space="preserve"> </w:t>
+      </w:r>
+      <w:r>
+        <w:rPr>
+          <w:rFonts w:asciiTheme="majorEastAsia" w:eastAsiaTheme="majorEastAsia" w:hAnsiTheme="majorEastAsia"/>
+        </w:rPr>
+        <w:t>#ED784A</w:t>
+      </w:r>
+      <w:r>
+        <w:rPr>
+          <w:rFonts w:asciiTheme="majorEastAsia" w:eastAsiaTheme="majorEastAsia" w:hAnsiTheme="majorEastAsia" w:hint="eastAsia"/>
+        </w:rPr>
+        <w:t xml:space="preserve"> 底線 </w:t>
+      </w:r>
+      <w:r>
+        <w:rPr>
+          <w:rFonts w:asciiTheme="majorEastAsia" w:eastAsiaTheme="majorEastAsia" w:hAnsiTheme="majorEastAsia"/>
+          <w:noProof/>
+        </w:rPr>
+        <w:drawing>
+          <wp:inline distT="0" distB="0" distL="0" distR="0" wp14:anchorId="70E86871" wp14:editId="1EFBA98B">
+            <wp:extent cx="169333" cy="174625"/>
+            <wp:effectExtent l="0" t="0" r="2540" b="0"/>
+            <wp:docPr id="50" name="圖片 50"/>
+            <wp:cNvGraphicFramePr>
+              <a:graphicFrameLocks xmlns:a="http://schemas.openxmlformats.org/drawingml/2006/main" noChangeAspect="1"/>
+            </wp:cNvGraphicFramePr>
+            <a:graphic xmlns:a="http://schemas.openxmlformats.org/drawingml/2006/main">
+              <a:graphicData uri="http://schemas.openxmlformats.org/drawingml/2006/picture">
+                <pic:pic xmlns:pic="http://schemas.openxmlformats.org/drawingml/2006/picture">
+                  <pic:nvPicPr>
+                    <pic:cNvPr id="1" name=""/>
+                    <pic:cNvPicPr/>
+                  </pic:nvPicPr>
+                  <pic:blipFill>
+                    <a:blip r:embed="rId10"/>
+                    <a:stretch>
+                      <a:fillRect/>
+                    </a:stretch>
+                  </pic:blipFill>
+                  <pic:spPr>
+                    <a:xfrm>
+                      <a:off x="0" y="0"/>
+                      <a:ext cx="172647" cy="178043"/>
+                    </a:xfrm>
+                    <a:prstGeom prst="rect">
+                      <a:avLst/>
+                    </a:prstGeom>
+                  </pic:spPr>
+                </pic:pic>
+              </a:graphicData>
+            </a:graphic>
+          </wp:inline>
+        </w:drawing>
+      </w:r>
+      <w:r>
+        <w:rPr>
+          <w:rFonts w:asciiTheme="majorEastAsia" w:eastAsiaTheme="majorEastAsia" w:hAnsiTheme="majorEastAsia"/>
+        </w:rPr>
+        <w:t xml:space="preserve"> </w:t>
+      </w:r>
+      <w:r>
+        <w:rPr>
+          <w:rFonts w:asciiTheme="majorEastAsia" w:eastAsiaTheme="majorEastAsia" w:hAnsiTheme="majorEastAsia"/>
+        </w:rPr>
+        <w:t>#ED784A</w:t>
+      </w:r>
+      <w:r>
+        <w:rPr>
+          <w:rFonts w:asciiTheme="majorEastAsia" w:eastAsiaTheme="majorEastAsia" w:hAnsiTheme="majorEastAsia" w:hint="eastAsia"/>
+        </w:rPr>
+        <w:t>)</w:t>
+      </w:r>
+      <w:r>
+        <w:rPr>
+          <w:rFonts w:asciiTheme="majorEastAsia" w:eastAsiaTheme="majorEastAsia" w:hAnsiTheme="majorEastAsia" w:hint="eastAsia"/>
           <w:u w:val="single"/>
         </w:rPr>
         <w:t>在</w:t>
@@ -7864,7 +10110,7 @@
     <w:p>
       <w:pPr>
         <w:rPr>
-          <w:rFonts w:asciiTheme="majorEastAsia" w:eastAsiaTheme="majorEastAsia" w:hAnsiTheme="majorEastAsia" w:hint="eastAsia"/>
+          <w:rFonts w:asciiTheme="majorEastAsia" w:eastAsiaTheme="majorEastAsia" w:hAnsiTheme="majorEastAsia"/>
         </w:rPr>
       </w:pPr>
       <w:r>
@@ -7879,7 +10125,7 @@
         </w:rPr>
         <w:t xml:space="preserve">: </w:t>
       </w:r>
-      <w:hyperlink r:id="rId54" w:history="1">
+      <w:hyperlink r:id="rId64" w:history="1">
         <w:r>
           <w:rPr>
             <w:rStyle w:val="a5"/>
@@ -7967,6 +10213,71 @@
         <w:rPr>
           <w:rFonts w:asciiTheme="majorEastAsia" w:eastAsiaTheme="majorEastAsia" w:hAnsiTheme="majorEastAsia" w:hint="eastAsia"/>
         </w:rPr>
+        <w:t>(背景色:</w:t>
+      </w:r>
+      <w:r>
+        <w:rPr>
+          <w:rFonts w:asciiTheme="majorEastAsia" w:eastAsiaTheme="majorEastAsia" w:hAnsiTheme="majorEastAsia"/>
+        </w:rPr>
+        <w:t xml:space="preserve"> </w:t>
+      </w:r>
+      <w:r>
+        <w:rPr>
+          <w:rFonts w:asciiTheme="majorEastAsia" w:eastAsiaTheme="majorEastAsia" w:hAnsiTheme="majorEastAsia"/>
+          <w:noProof/>
+        </w:rPr>
+        <w:drawing>
+          <wp:inline distT="0" distB="0" distL="0" distR="0" wp14:anchorId="5CC58E52" wp14:editId="21F1C65E">
+            <wp:extent cx="152400" cy="152400"/>
+            <wp:effectExtent l="0" t="0" r="0" b="0"/>
+            <wp:docPr id="52" name="圖片 52"/>
+            <wp:cNvGraphicFramePr>
+              <a:graphicFrameLocks xmlns:a="http://schemas.openxmlformats.org/drawingml/2006/main" noChangeAspect="1"/>
+            </wp:cNvGraphicFramePr>
+            <a:graphic xmlns:a="http://schemas.openxmlformats.org/drawingml/2006/main">
+              <a:graphicData uri="http://schemas.openxmlformats.org/drawingml/2006/picture">
+                <pic:pic xmlns:pic="http://schemas.openxmlformats.org/drawingml/2006/picture">
+                  <pic:nvPicPr>
+                    <pic:cNvPr id="1" name=""/>
+                    <pic:cNvPicPr/>
+                  </pic:nvPicPr>
+                  <pic:blipFill>
+                    <a:blip r:embed="rId18"/>
+                    <a:stretch>
+                      <a:fillRect/>
+                    </a:stretch>
+                  </pic:blipFill>
+                  <pic:spPr>
+                    <a:xfrm>
+                      <a:off x="0" y="0"/>
+                      <a:ext cx="152420" cy="152420"/>
+                    </a:xfrm>
+                    <a:prstGeom prst="rect">
+                      <a:avLst/>
+                    </a:prstGeom>
+                  </pic:spPr>
+                </pic:pic>
+              </a:graphicData>
+            </a:graphic>
+          </wp:inline>
+        </w:drawing>
+      </w:r>
+      <w:r>
+        <w:rPr>
+          <w:rFonts w:asciiTheme="majorEastAsia" w:eastAsiaTheme="majorEastAsia" w:hAnsiTheme="majorEastAsia"/>
+        </w:rPr>
+        <w:t xml:space="preserve"> #D7C4BB</w:t>
+      </w:r>
+      <w:r>
+        <w:rPr>
+          <w:rFonts w:asciiTheme="majorEastAsia" w:eastAsiaTheme="majorEastAsia" w:hAnsiTheme="majorEastAsia" w:hint="eastAsia"/>
+        </w:rPr>
+        <w:t>)</w:t>
+      </w:r>
+      <w:r>
+        <w:rPr>
+          <w:rFonts w:asciiTheme="majorEastAsia" w:eastAsiaTheme="majorEastAsia" w:hAnsiTheme="majorEastAsia" w:hint="eastAsia"/>
+        </w:rPr>
         <w:t>,</w:t>
       </w:r>
       <w:r>
@@ -7980,6 +10291,71 @@
           <w:rFonts w:asciiTheme="majorEastAsia" w:eastAsiaTheme="majorEastAsia" w:hAnsiTheme="majorEastAsia" w:hint="eastAsia"/>
         </w:rPr>
         <w:t>店內環境</w:t>
+      </w:r>
+      <w:r>
+        <w:rPr>
+          <w:rFonts w:asciiTheme="majorEastAsia" w:eastAsiaTheme="majorEastAsia" w:hAnsiTheme="majorEastAsia" w:hint="eastAsia"/>
+        </w:rPr>
+        <w:t>(</w:t>
+      </w:r>
+      <w:r>
+        <w:rPr>
+          <w:rFonts w:asciiTheme="majorEastAsia" w:eastAsiaTheme="majorEastAsia" w:hAnsiTheme="majorEastAsia" w:hint="eastAsia"/>
+        </w:rPr>
+        <w:t>文字</w:t>
+      </w:r>
+      <w:r>
+        <w:rPr>
+          <w:rFonts w:asciiTheme="majorEastAsia" w:eastAsiaTheme="majorEastAsia" w:hAnsiTheme="majorEastAsia"/>
+          <w:noProof/>
+        </w:rPr>
+        <w:drawing>
+          <wp:inline distT="0" distB="0" distL="0" distR="0" wp14:anchorId="156323D1" wp14:editId="1761B357">
+            <wp:extent cx="176928" cy="155575"/>
+            <wp:effectExtent l="0" t="0" r="0" b="0"/>
+            <wp:docPr id="68" name="圖片 68"/>
+            <wp:cNvGraphicFramePr>
+              <a:graphicFrameLocks xmlns:a="http://schemas.openxmlformats.org/drawingml/2006/main" noChangeAspect="1"/>
+            </wp:cNvGraphicFramePr>
+            <a:graphic xmlns:a="http://schemas.openxmlformats.org/drawingml/2006/main">
+              <a:graphicData uri="http://schemas.openxmlformats.org/drawingml/2006/picture">
+                <pic:pic xmlns:pic="http://schemas.openxmlformats.org/drawingml/2006/picture">
+                  <pic:nvPicPr>
+                    <pic:cNvPr id="1" name=""/>
+                    <pic:cNvPicPr/>
+                  </pic:nvPicPr>
+                  <pic:blipFill>
+                    <a:blip r:embed="rId35"/>
+                    <a:stretch>
+                      <a:fillRect/>
+                    </a:stretch>
+                  </pic:blipFill>
+                  <pic:spPr>
+                    <a:xfrm>
+                      <a:off x="0" y="0"/>
+                      <a:ext cx="188286" cy="165562"/>
+                    </a:xfrm>
+                    <a:prstGeom prst="rect">
+                      <a:avLst/>
+                    </a:prstGeom>
+                  </pic:spPr>
+                </pic:pic>
+              </a:graphicData>
+            </a:graphic>
+          </wp:inline>
+        </w:drawing>
+      </w:r>
+      <w:r>
+        <w:rPr>
+          <w:rFonts w:asciiTheme="majorEastAsia" w:eastAsiaTheme="majorEastAsia" w:hAnsiTheme="majorEastAsia"/>
+        </w:rPr>
+        <w:t>#91989F</w:t>
+      </w:r>
+      <w:r>
+        <w:rPr>
+          <w:rFonts w:asciiTheme="majorEastAsia" w:eastAsiaTheme="majorEastAsia" w:hAnsiTheme="majorEastAsia" w:hint="eastAsia"/>
+        </w:rPr>
+        <w:t>)</w:t>
       </w:r>
       <w:r>
         <w:rPr>
@@ -8086,7 +10462,7 @@
           <w:rFonts w:asciiTheme="majorEastAsia" w:eastAsiaTheme="majorEastAsia" w:hAnsiTheme="majorEastAsia"/>
         </w:rPr>
       </w:pPr>
-      <w:hyperlink r:id="rId55" w:history="1">
+      <w:hyperlink r:id="rId65" w:history="1">
         <w:r>
           <w:rPr>
             <w:rStyle w:val="a5"/>
@@ -8133,7 +10509,77 @@
           <w:rFonts w:asciiTheme="majorEastAsia" w:eastAsiaTheme="majorEastAsia" w:hAnsiTheme="majorEastAsia" w:hint="eastAsia"/>
           <w:u w:val="single"/>
         </w:rPr>
-        <w:t>文字會</w:t>
+        <w:t>(</w:t>
+      </w:r>
+      <w:r>
+        <w:rPr>
+          <w:rFonts w:asciiTheme="majorEastAsia" w:eastAsiaTheme="majorEastAsia" w:hAnsiTheme="majorEastAsia" w:hint="eastAsia"/>
+          <w:u w:val="single"/>
+        </w:rPr>
+        <w:t>文字</w:t>
+      </w:r>
+      <w:r>
+        <w:rPr>
+          <w:rFonts w:asciiTheme="majorEastAsia" w:eastAsiaTheme="majorEastAsia" w:hAnsiTheme="majorEastAsia"/>
+          <w:noProof/>
+          <w:u w:val="single"/>
+        </w:rPr>
+        <w:drawing>
+          <wp:inline distT="0" distB="0" distL="0" distR="0" wp14:anchorId="5DE25EBE" wp14:editId="50598E97">
+            <wp:extent cx="176928" cy="155575"/>
+            <wp:effectExtent l="0" t="0" r="0" b="0"/>
+            <wp:docPr id="70" name="圖片 70"/>
+            <wp:cNvGraphicFramePr>
+              <a:graphicFrameLocks xmlns:a="http://schemas.openxmlformats.org/drawingml/2006/main" noChangeAspect="1"/>
+            </wp:cNvGraphicFramePr>
+            <a:graphic xmlns:a="http://schemas.openxmlformats.org/drawingml/2006/main">
+              <a:graphicData uri="http://schemas.openxmlformats.org/drawingml/2006/picture">
+                <pic:pic xmlns:pic="http://schemas.openxmlformats.org/drawingml/2006/picture">
+                  <pic:nvPicPr>
+                    <pic:cNvPr id="1" name=""/>
+                    <pic:cNvPicPr/>
+                  </pic:nvPicPr>
+                  <pic:blipFill>
+                    <a:blip r:embed="rId35"/>
+                    <a:stretch>
+                      <a:fillRect/>
+                    </a:stretch>
+                  </pic:blipFill>
+                  <pic:spPr>
+                    <a:xfrm>
+                      <a:off x="0" y="0"/>
+                      <a:ext cx="188286" cy="165562"/>
+                    </a:xfrm>
+                    <a:prstGeom prst="rect">
+                      <a:avLst/>
+                    </a:prstGeom>
+                  </pic:spPr>
+                </pic:pic>
+              </a:graphicData>
+            </a:graphic>
+          </wp:inline>
+        </w:drawing>
+      </w:r>
+      <w:r>
+        <w:rPr>
+          <w:rFonts w:asciiTheme="majorEastAsia" w:eastAsiaTheme="majorEastAsia" w:hAnsiTheme="majorEastAsia"/>
+          <w:u w:val="single"/>
+        </w:rPr>
+        <w:t>#91989F</w:t>
+      </w:r>
+      <w:r>
+        <w:rPr>
+          <w:rFonts w:asciiTheme="majorEastAsia" w:eastAsiaTheme="majorEastAsia" w:hAnsiTheme="majorEastAsia" w:hint="eastAsia"/>
+          <w:u w:val="single"/>
+        </w:rPr>
+        <w:t>)</w:t>
+      </w:r>
+      <w:r>
+        <w:rPr>
+          <w:rFonts w:asciiTheme="majorEastAsia" w:eastAsiaTheme="majorEastAsia" w:hAnsiTheme="majorEastAsia" w:hint="eastAsia"/>
+          <w:u w:val="single"/>
+        </w:rPr>
+        <w:t>會</w:t>
       </w:r>
       <w:proofErr w:type="gramStart"/>
       <w:r>
@@ -8183,7 +10629,6 @@
         <w:rPr>
           <w:rFonts w:asciiTheme="majorEastAsia" w:eastAsiaTheme="majorEastAsia" w:hAnsiTheme="majorEastAsia" w:hint="eastAsia"/>
         </w:rPr>
-        <w:lastRenderedPageBreak/>
         <w:t>1</w:t>
       </w:r>
       <w:r>
@@ -8202,7 +10647,78 @@
         <w:rPr>
           <w:rFonts w:asciiTheme="majorEastAsia" w:eastAsiaTheme="majorEastAsia" w:hAnsiTheme="majorEastAsia" w:hint="eastAsia"/>
         </w:rPr>
-        <w:t>服務項目這個小區塊</w:t>
+        <w:t>服務項目</w:t>
+      </w:r>
+      <w:r>
+        <w:rPr>
+          <w:rFonts w:asciiTheme="majorEastAsia" w:eastAsiaTheme="majorEastAsia" w:hAnsiTheme="majorEastAsia" w:hint="eastAsia"/>
+        </w:rPr>
+        <w:t>(</w:t>
+      </w:r>
+      <w:r>
+        <w:rPr>
+          <w:rFonts w:asciiTheme="majorEastAsia" w:eastAsiaTheme="majorEastAsia" w:hAnsiTheme="majorEastAsia" w:hint="eastAsia"/>
+        </w:rPr>
+        <w:t>文字</w:t>
+      </w:r>
+      <w:r>
+        <w:rPr>
+          <w:rFonts w:asciiTheme="majorEastAsia" w:eastAsiaTheme="majorEastAsia" w:hAnsiTheme="majorEastAsia"/>
+          <w:noProof/>
+        </w:rPr>
+        <w:drawing>
+          <wp:inline distT="0" distB="0" distL="0" distR="0" wp14:anchorId="244F2492" wp14:editId="0B3AABD1">
+            <wp:extent cx="176928" cy="155575"/>
+            <wp:effectExtent l="0" t="0" r="0" b="0"/>
+            <wp:docPr id="71" name="圖片 71"/>
+            <wp:cNvGraphicFramePr>
+              <a:graphicFrameLocks xmlns:a="http://schemas.openxmlformats.org/drawingml/2006/main" noChangeAspect="1"/>
+            </wp:cNvGraphicFramePr>
+            <a:graphic xmlns:a="http://schemas.openxmlformats.org/drawingml/2006/main">
+              <a:graphicData uri="http://schemas.openxmlformats.org/drawingml/2006/picture">
+                <pic:pic xmlns:pic="http://schemas.openxmlformats.org/drawingml/2006/picture">
+                  <pic:nvPicPr>
+                    <pic:cNvPr id="1" name=""/>
+                    <pic:cNvPicPr/>
+                  </pic:nvPicPr>
+                  <pic:blipFill>
+                    <a:blip r:embed="rId35"/>
+                    <a:stretch>
+                      <a:fillRect/>
+                    </a:stretch>
+                  </pic:blipFill>
+                  <pic:spPr>
+                    <a:xfrm>
+                      <a:off x="0" y="0"/>
+                      <a:ext cx="188286" cy="165562"/>
+                    </a:xfrm>
+                    <a:prstGeom prst="rect">
+                      <a:avLst/>
+                    </a:prstGeom>
+                  </pic:spPr>
+                </pic:pic>
+              </a:graphicData>
+            </a:graphic>
+          </wp:inline>
+        </w:drawing>
+      </w:r>
+      <w:r>
+        <w:rPr>
+          <w:rFonts w:asciiTheme="majorEastAsia" w:eastAsiaTheme="majorEastAsia" w:hAnsiTheme="majorEastAsia"/>
+        </w:rPr>
+        <w:t>#91989F</w:t>
+      </w:r>
+      <w:r>
+        <w:rPr>
+          <w:rFonts w:asciiTheme="majorEastAsia" w:eastAsiaTheme="majorEastAsia" w:hAnsiTheme="majorEastAsia" w:hint="eastAsia"/>
+        </w:rPr>
+        <w:t>)</w:t>
+      </w:r>
+      <w:r>
+        <w:rPr>
+          <w:rFonts w:asciiTheme="majorEastAsia" w:eastAsiaTheme="majorEastAsia" w:hAnsiTheme="majorEastAsia" w:hint="eastAsia"/>
+        </w:rPr>
+        <w:t>這個小區塊</w:t>
       </w:r>
       <w:r>
         <w:rPr>
@@ -8293,13 +10809,145 @@
         <w:rPr>
           <w:rFonts w:asciiTheme="majorEastAsia" w:eastAsiaTheme="majorEastAsia" w:hAnsiTheme="majorEastAsia" w:hint="eastAsia"/>
         </w:rPr>
-        <w:t xml:space="preserve"> 12. 區塊六, </w:t>
-      </w:r>
-      <w:r>
-        <w:rPr>
-          <w:rFonts w:asciiTheme="majorEastAsia" w:eastAsiaTheme="majorEastAsia" w:hAnsiTheme="majorEastAsia" w:hint="eastAsia"/>
-        </w:rPr>
-        <w:t>交通資訊區塊</w:t>
+        <w:t xml:space="preserve"> 12. 區塊六</w:t>
+      </w:r>
+      <w:r>
+        <w:rPr>
+          <w:rFonts w:asciiTheme="majorEastAsia" w:eastAsiaTheme="majorEastAsia" w:hAnsiTheme="majorEastAsia" w:hint="eastAsia"/>
+        </w:rPr>
+        <w:t>(背景顏色:</w:t>
+      </w:r>
+      <w:r>
+        <w:t xml:space="preserve"> </w:t>
+      </w:r>
+      <w:r>
+        <w:rPr>
+          <w:noProof/>
+        </w:rPr>
+        <w:drawing>
+          <wp:inline distT="0" distB="0" distL="0" distR="0" wp14:anchorId="41CB5121" wp14:editId="2FF44771">
+            <wp:extent cx="321027" cy="288925"/>
+            <wp:effectExtent l="0" t="0" r="3175" b="0"/>
+            <wp:docPr id="53" name="圖片 53"/>
+            <wp:cNvGraphicFramePr>
+              <a:graphicFrameLocks xmlns:a="http://schemas.openxmlformats.org/drawingml/2006/main" noChangeAspect="1"/>
+            </wp:cNvGraphicFramePr>
+            <a:graphic xmlns:a="http://schemas.openxmlformats.org/drawingml/2006/main">
+              <a:graphicData uri="http://schemas.openxmlformats.org/drawingml/2006/picture">
+                <pic:pic xmlns:pic="http://schemas.openxmlformats.org/drawingml/2006/picture">
+                  <pic:nvPicPr>
+                    <pic:cNvPr id="1" name=""/>
+                    <pic:cNvPicPr/>
+                  </pic:nvPicPr>
+                  <pic:blipFill>
+                    <a:blip r:embed="rId37"/>
+                    <a:stretch>
+                      <a:fillRect/>
+                    </a:stretch>
+                  </pic:blipFill>
+                  <pic:spPr>
+                    <a:xfrm>
+                      <a:off x="0" y="0"/>
+                      <a:ext cx="335428" cy="301886"/>
+                    </a:xfrm>
+                    <a:prstGeom prst="rect">
+                      <a:avLst/>
+                    </a:prstGeom>
+                  </pic:spPr>
+                </pic:pic>
+              </a:graphicData>
+            </a:graphic>
+          </wp:inline>
+        </w:drawing>
+      </w:r>
+      <w:r>
+        <w:rPr>
+          <w:rFonts w:asciiTheme="majorEastAsia" w:eastAsiaTheme="majorEastAsia" w:hAnsiTheme="majorEastAsia"/>
+        </w:rPr>
+        <w:t>#0F2540</w:t>
+      </w:r>
+      <w:r>
+        <w:rPr>
+          <w:rFonts w:asciiTheme="majorEastAsia" w:eastAsiaTheme="majorEastAsia" w:hAnsiTheme="majorEastAsia" w:hint="eastAsia"/>
+        </w:rPr>
+        <w:t>)</w:t>
+      </w:r>
+      <w:r>
+        <w:rPr>
+          <w:rFonts w:asciiTheme="majorEastAsia" w:eastAsiaTheme="majorEastAsia" w:hAnsiTheme="majorEastAsia" w:hint="eastAsia"/>
+        </w:rPr>
+        <w:t xml:space="preserve">, </w:t>
+      </w:r>
+      <w:r>
+        <w:rPr>
+          <w:rFonts w:asciiTheme="majorEastAsia" w:eastAsiaTheme="majorEastAsia" w:hAnsiTheme="majorEastAsia" w:hint="eastAsia"/>
+        </w:rPr>
+        <w:t>交通資訊</w:t>
+      </w:r>
+      <w:r>
+        <w:rPr>
+          <w:rFonts w:asciiTheme="majorEastAsia" w:eastAsiaTheme="majorEastAsia" w:hAnsiTheme="majorEastAsia" w:hint="eastAsia"/>
+        </w:rPr>
+        <w:t>(文字</w:t>
+      </w:r>
+      <w:r>
+        <w:rPr>
+          <w:rFonts w:asciiTheme="majorEastAsia" w:eastAsiaTheme="majorEastAsia" w:hAnsiTheme="majorEastAsia"/>
+          <w:noProof/>
+        </w:rPr>
+        <w:drawing>
+          <wp:inline distT="0" distB="0" distL="0" distR="0" wp14:anchorId="489D3FCE" wp14:editId="53A58FE9">
+            <wp:extent cx="152400" cy="152400"/>
+            <wp:effectExtent l="0" t="0" r="0" b="0"/>
+            <wp:docPr id="72" name="圖片 72"/>
+            <wp:cNvGraphicFramePr>
+              <a:graphicFrameLocks xmlns:a="http://schemas.openxmlformats.org/drawingml/2006/main" noChangeAspect="1"/>
+            </wp:cNvGraphicFramePr>
+            <a:graphic xmlns:a="http://schemas.openxmlformats.org/drawingml/2006/main">
+              <a:graphicData uri="http://schemas.openxmlformats.org/drawingml/2006/picture">
+                <pic:pic xmlns:pic="http://schemas.openxmlformats.org/drawingml/2006/picture">
+                  <pic:nvPicPr>
+                    <pic:cNvPr id="1" name=""/>
+                    <pic:cNvPicPr/>
+                  </pic:nvPicPr>
+                  <pic:blipFill>
+                    <a:blip r:embed="rId18"/>
+                    <a:stretch>
+                      <a:fillRect/>
+                    </a:stretch>
+                  </pic:blipFill>
+                  <pic:spPr>
+                    <a:xfrm>
+                      <a:off x="0" y="0"/>
+                      <a:ext cx="152420" cy="152420"/>
+                    </a:xfrm>
+                    <a:prstGeom prst="rect">
+                      <a:avLst/>
+                    </a:prstGeom>
+                  </pic:spPr>
+                </pic:pic>
+              </a:graphicData>
+            </a:graphic>
+          </wp:inline>
+        </w:drawing>
+      </w:r>
+      <w:r>
+        <w:rPr>
+          <w:rFonts w:asciiTheme="majorEastAsia" w:eastAsiaTheme="majorEastAsia" w:hAnsiTheme="majorEastAsia"/>
+        </w:rPr>
+        <w:t xml:space="preserve"> #D7C4BB</w:t>
+      </w:r>
+      <w:r>
+        <w:rPr>
+          <w:rFonts w:asciiTheme="majorEastAsia" w:eastAsiaTheme="majorEastAsia" w:hAnsiTheme="majorEastAsia" w:hint="eastAsia"/>
+        </w:rPr>
+        <w:t>)</w:t>
+      </w:r>
+      <w:r>
+        <w:rPr>
+          <w:rFonts w:asciiTheme="majorEastAsia" w:eastAsiaTheme="majorEastAsia" w:hAnsiTheme="majorEastAsia" w:hint="eastAsia"/>
+        </w:rPr>
+        <w:t>區塊</w:t>
       </w:r>
       <w:r>
         <w:rPr>
@@ -8345,6 +10993,65 @@
       </w:r>
       <w:r>
         <w:rPr>
+          <w:rFonts w:asciiTheme="majorEastAsia" w:eastAsiaTheme="majorEastAsia" w:hAnsiTheme="majorEastAsia" w:hint="eastAsia"/>
+        </w:rPr>
+        <w:t>等文字(</w:t>
+      </w:r>
+      <w:r>
+        <w:rPr>
+          <w:rFonts w:asciiTheme="majorEastAsia" w:eastAsiaTheme="majorEastAsia" w:hAnsiTheme="majorEastAsia"/>
+          <w:noProof/>
+        </w:rPr>
+        <w:drawing>
+          <wp:inline distT="0" distB="0" distL="0" distR="0" wp14:anchorId="11D1A9AE" wp14:editId="33673D12">
+            <wp:extent cx="176928" cy="155575"/>
+            <wp:effectExtent l="0" t="0" r="0" b="0"/>
+            <wp:docPr id="54" name="圖片 54"/>
+            <wp:cNvGraphicFramePr>
+              <a:graphicFrameLocks xmlns:a="http://schemas.openxmlformats.org/drawingml/2006/main" noChangeAspect="1"/>
+            </wp:cNvGraphicFramePr>
+            <a:graphic xmlns:a="http://schemas.openxmlformats.org/drawingml/2006/main">
+              <a:graphicData uri="http://schemas.openxmlformats.org/drawingml/2006/picture">
+                <pic:pic xmlns:pic="http://schemas.openxmlformats.org/drawingml/2006/picture">
+                  <pic:nvPicPr>
+                    <pic:cNvPr id="1" name=""/>
+                    <pic:cNvPicPr/>
+                  </pic:nvPicPr>
+                  <pic:blipFill>
+                    <a:blip r:embed="rId35"/>
+                    <a:stretch>
+                      <a:fillRect/>
+                    </a:stretch>
+                  </pic:blipFill>
+                  <pic:spPr>
+                    <a:xfrm>
+                      <a:off x="0" y="0"/>
+                      <a:ext cx="188286" cy="165562"/>
+                    </a:xfrm>
+                    <a:prstGeom prst="rect">
+                      <a:avLst/>
+                    </a:prstGeom>
+                  </pic:spPr>
+                </pic:pic>
+              </a:graphicData>
+            </a:graphic>
+          </wp:inline>
+        </w:drawing>
+      </w:r>
+      <w:r>
+        <w:rPr>
+          <w:rFonts w:asciiTheme="majorEastAsia" w:eastAsiaTheme="majorEastAsia" w:hAnsiTheme="majorEastAsia"/>
+        </w:rPr>
+        <w:t>#91989F</w:t>
+      </w:r>
+      <w:r>
+        <w:rPr>
+          <w:rFonts w:asciiTheme="majorEastAsia" w:eastAsiaTheme="majorEastAsia" w:hAnsiTheme="majorEastAsia" w:hint="eastAsia"/>
+        </w:rPr>
+        <w:t>)</w:t>
+      </w:r>
+      <w:r>
+        <w:rPr>
           <w:rFonts w:asciiTheme="majorEastAsia" w:eastAsiaTheme="majorEastAsia" w:hAnsiTheme="majorEastAsia"/>
         </w:rPr>
         <w:t xml:space="preserve">, </w:t>
@@ -8367,7 +11074,7 @@
         </w:rPr>
         <w:t xml:space="preserve">參考: </w:t>
       </w:r>
-      <w:hyperlink r:id="rId56" w:history="1">
+      <w:hyperlink r:id="rId66" w:history="1">
         <w:r>
           <w:rPr>
             <w:rStyle w:val="a5"/>
@@ -8456,7 +11163,7 @@
         </w:rPr>
         <w:t xml:space="preserve"> </w:t>
       </w:r>
-      <w:hyperlink r:id="rId57" w:history="1">
+      <w:hyperlink r:id="rId67" w:history="1">
         <w:r>
           <w:rPr>
             <w:rStyle w:val="a5"/>
@@ -8522,10 +11229,54 @@
         <w:rPr>
           <w:rFonts w:hint="eastAsia"/>
         </w:rPr>
-        <w:t xml:space="preserve">: </w:t>
-      </w:r>
-      <w:r>
-        <w:t>#e7e6e6</w:t>
+        <w:t xml:space="preserve"> </w:t>
+      </w:r>
+      <w:r>
+        <w:rPr>
+          <w:rFonts w:asciiTheme="majorEastAsia" w:eastAsiaTheme="majorEastAsia" w:hAnsiTheme="majorEastAsia"/>
+          <w:noProof/>
+        </w:rPr>
+        <w:drawing>
+          <wp:inline distT="0" distB="0" distL="0" distR="0" wp14:anchorId="4164D0D7" wp14:editId="53AC9A87">
+            <wp:extent cx="176928" cy="155575"/>
+            <wp:effectExtent l="0" t="0" r="0" b="0"/>
+            <wp:docPr id="41" name="圖片 41"/>
+            <wp:cNvGraphicFramePr>
+              <a:graphicFrameLocks xmlns:a="http://schemas.openxmlformats.org/drawingml/2006/main" noChangeAspect="1"/>
+            </wp:cNvGraphicFramePr>
+            <a:graphic xmlns:a="http://schemas.openxmlformats.org/drawingml/2006/main">
+              <a:graphicData uri="http://schemas.openxmlformats.org/drawingml/2006/picture">
+                <pic:pic xmlns:pic="http://schemas.openxmlformats.org/drawingml/2006/picture">
+                  <pic:nvPicPr>
+                    <pic:cNvPr id="1" name=""/>
+                    <pic:cNvPicPr/>
+                  </pic:nvPicPr>
+                  <pic:blipFill>
+                    <a:blip r:embed="rId35"/>
+                    <a:stretch>
+                      <a:fillRect/>
+                    </a:stretch>
+                  </pic:blipFill>
+                  <pic:spPr>
+                    <a:xfrm>
+                      <a:off x="0" y="0"/>
+                      <a:ext cx="188286" cy="165562"/>
+                    </a:xfrm>
+                    <a:prstGeom prst="rect">
+                      <a:avLst/>
+                    </a:prstGeom>
+                  </pic:spPr>
+                </pic:pic>
+              </a:graphicData>
+            </a:graphic>
+          </wp:inline>
+        </w:drawing>
+      </w:r>
+      <w:r>
+        <w:rPr>
+          <w:rFonts w:asciiTheme="majorEastAsia" w:eastAsiaTheme="majorEastAsia" w:hAnsiTheme="majorEastAsia"/>
+        </w:rPr>
+        <w:t>#91989F</w:t>
       </w:r>
       <w:r>
         <w:rPr>
@@ -8570,13 +11321,137 @@
         <w:rPr>
           <w:rFonts w:hint="eastAsia"/>
         </w:rPr>
-        <w:t>且各頁尾文字含連結</w:t>
+        <w:t>且各頁尾文字</w:t>
+      </w:r>
+      <w:r>
+        <w:rPr>
+          <w:rFonts w:asciiTheme="majorEastAsia" w:eastAsiaTheme="majorEastAsia" w:hAnsiTheme="majorEastAsia" w:hint="eastAsia"/>
+        </w:rPr>
+        <w:t>(文字</w:t>
+      </w:r>
+      <w:r>
+        <w:rPr>
+          <w:rFonts w:asciiTheme="majorEastAsia" w:eastAsiaTheme="majorEastAsia" w:hAnsiTheme="majorEastAsia"/>
+          <w:noProof/>
+        </w:rPr>
+        <w:drawing>
+          <wp:inline distT="0" distB="0" distL="0" distR="0" wp14:anchorId="0C76ABEA" wp14:editId="3FADEAFA">
+            <wp:extent cx="152400" cy="152400"/>
+            <wp:effectExtent l="0" t="0" r="0" b="0"/>
+            <wp:docPr id="73" name="圖片 73"/>
+            <wp:cNvGraphicFramePr>
+              <a:graphicFrameLocks xmlns:a="http://schemas.openxmlformats.org/drawingml/2006/main" noChangeAspect="1"/>
+            </wp:cNvGraphicFramePr>
+            <a:graphic xmlns:a="http://schemas.openxmlformats.org/drawingml/2006/main">
+              <a:graphicData uri="http://schemas.openxmlformats.org/drawingml/2006/picture">
+                <pic:pic xmlns:pic="http://schemas.openxmlformats.org/drawingml/2006/picture">
+                  <pic:nvPicPr>
+                    <pic:cNvPr id="1" name=""/>
+                    <pic:cNvPicPr/>
+                  </pic:nvPicPr>
+                  <pic:blipFill>
+                    <a:blip r:embed="rId18"/>
+                    <a:stretch>
+                      <a:fillRect/>
+                    </a:stretch>
+                  </pic:blipFill>
+                  <pic:spPr>
+                    <a:xfrm>
+                      <a:off x="0" y="0"/>
+                      <a:ext cx="152420" cy="152420"/>
+                    </a:xfrm>
+                    <a:prstGeom prst="rect">
+                      <a:avLst/>
+                    </a:prstGeom>
+                  </pic:spPr>
+                </pic:pic>
+              </a:graphicData>
+            </a:graphic>
+          </wp:inline>
+        </w:drawing>
+      </w:r>
+      <w:r>
+        <w:rPr>
+          <w:rFonts w:asciiTheme="majorEastAsia" w:eastAsiaTheme="majorEastAsia" w:hAnsiTheme="majorEastAsia"/>
+        </w:rPr>
+        <w:t xml:space="preserve"> #D7C4BB</w:t>
+      </w:r>
+      <w:r>
+        <w:rPr>
+          <w:rFonts w:asciiTheme="majorEastAsia" w:eastAsiaTheme="majorEastAsia" w:hAnsiTheme="majorEastAsia" w:hint="eastAsia"/>
+        </w:rPr>
+        <w:t>)</w:t>
       </w:r>
       <w:r>
         <w:rPr>
           <w:rFonts w:hint="eastAsia"/>
         </w:rPr>
+        <w:t>含連結</w:t>
+      </w:r>
+      <w:r>
+        <w:rPr>
+          <w:rFonts w:hint="eastAsia"/>
+        </w:rPr>
         <w:t>(</w:t>
+      </w:r>
+      <w:r>
+        <w:rPr>
+          <w:rFonts w:asciiTheme="majorEastAsia" w:eastAsiaTheme="majorEastAsia" w:hAnsiTheme="majorEastAsia" w:hint="eastAsia"/>
+        </w:rPr>
+        <w:t>(底線</w:t>
+      </w:r>
+      <w:r>
+        <w:rPr>
+          <w:rFonts w:asciiTheme="majorEastAsia" w:eastAsiaTheme="majorEastAsia" w:hAnsiTheme="majorEastAsia"/>
+          <w:noProof/>
+        </w:rPr>
+        <w:drawing>
+          <wp:inline distT="0" distB="0" distL="0" distR="0" wp14:anchorId="3E0DCB2B" wp14:editId="3237FFAC">
+            <wp:extent cx="152400" cy="152400"/>
+            <wp:effectExtent l="0" t="0" r="0" b="0"/>
+            <wp:docPr id="74" name="圖片 74"/>
+            <wp:cNvGraphicFramePr>
+              <a:graphicFrameLocks xmlns:a="http://schemas.openxmlformats.org/drawingml/2006/main" noChangeAspect="1"/>
+            </wp:cNvGraphicFramePr>
+            <a:graphic xmlns:a="http://schemas.openxmlformats.org/drawingml/2006/main">
+              <a:graphicData uri="http://schemas.openxmlformats.org/drawingml/2006/picture">
+                <pic:pic xmlns:pic="http://schemas.openxmlformats.org/drawingml/2006/picture">
+                  <pic:nvPicPr>
+                    <pic:cNvPr id="1" name=""/>
+                    <pic:cNvPicPr/>
+                  </pic:nvPicPr>
+                  <pic:blipFill>
+                    <a:blip r:embed="rId18"/>
+                    <a:stretch>
+                      <a:fillRect/>
+                    </a:stretch>
+                  </pic:blipFill>
+                  <pic:spPr>
+                    <a:xfrm>
+                      <a:off x="0" y="0"/>
+                      <a:ext cx="152420" cy="152420"/>
+                    </a:xfrm>
+                    <a:prstGeom prst="rect">
+                      <a:avLst/>
+                    </a:prstGeom>
+                  </pic:spPr>
+                </pic:pic>
+              </a:graphicData>
+            </a:graphic>
+          </wp:inline>
+        </w:drawing>
+      </w:r>
+      <w:r>
+        <w:rPr>
+          <w:rFonts w:asciiTheme="majorEastAsia" w:eastAsiaTheme="majorEastAsia" w:hAnsiTheme="majorEastAsia"/>
+        </w:rPr>
+        <w:t xml:space="preserve"> #D7C4BB</w:t>
+      </w:r>
+      <w:r>
+        <w:rPr>
+          <w:rFonts w:asciiTheme="majorEastAsia" w:eastAsiaTheme="majorEastAsia" w:hAnsiTheme="majorEastAsia" w:hint="eastAsia"/>
+        </w:rPr>
+        <w:t>)</w:t>
       </w:r>
       <w:r>
         <w:rPr>
@@ -8806,7 +11681,7 @@
         </w:rPr>
         <w:t xml:space="preserve">: </w:t>
       </w:r>
-      <w:hyperlink r:id="rId58" w:history="1">
+      <w:hyperlink r:id="rId68" w:history="1">
         <w:r>
           <w:rPr>
             <w:rStyle w:val="a5"/>
@@ -8832,7 +11707,7 @@
         </w:rPr>
         <w:t xml:space="preserve"> </w:t>
       </w:r>
-      <w:hyperlink r:id="rId59" w:history="1">
+      <w:hyperlink r:id="rId69" w:history="1">
         <w:r>
           <w:rPr>
             <w:rStyle w:val="a5"/>
@@ -8907,7 +11782,7 @@
                     <pic:cNvPicPr/>
                   </pic:nvPicPr>
                   <pic:blipFill>
-                    <a:blip r:embed="rId60"/>
+                    <a:blip r:embed="rId70"/>
                     <a:stretch>
                       <a:fillRect/>
                     </a:stretch>
@@ -9007,7 +11882,7 @@
         </w:rPr>
         <w:t xml:space="preserve">: </w:t>
       </w:r>
-      <w:hyperlink r:id="rId61" w:history="1">
+      <w:hyperlink r:id="rId71" w:history="1">
         <w:r>
           <w:rPr>
             <w:rStyle w:val="a5"/>
@@ -12198,7 +15073,7 @@
 </file>
 
 <file path=customXml/itemProps1.xml><?xml version="1.0" encoding="utf-8"?>
-<ds:datastoreItem xmlns:ds="http://schemas.openxmlformats.org/officeDocument/2006/customXml" ds:itemID="{FADD9762-6FB7-4069-A78A-58B45B2F8B67}">
+<ds:datastoreItem xmlns:ds="http://schemas.openxmlformats.org/officeDocument/2006/customXml" ds:itemID="{79E7DE39-C1D6-4BEB-B78D-FF486D1AE4AF}">
   <ds:schemaRefs>
     <ds:schemaRef ds:uri="http://schemas.openxmlformats.org/officeDocument/2006/bibliography"/>
   </ds:schemaRefs>

</xml_diff>